<commit_message>
added schema about system of indicators
</commit_message>
<xml_diff>
--- a/article_karyshev.docx
+++ b/article_karyshev.docx
@@ -595,14 +595,1467 @@
           <w:szCs w:val="24"/>
         </w:rPr>
       </w:pPr>
-      <w:r>
-        <w:rPr>
-          <w:rFonts w:ascii="Times New Roman" w:hAnsi="Times New Roman" w:cs="Times New Roman"/>
-          <w:sz w:val="24"/>
-          <w:szCs w:val="24"/>
-        </w:rPr>
-        <w:t>Рис. 1. Иерархическая система статистических показателей цифровой трансформации экономики России</w:t>
-      </w:r>
+    </w:p>
+    <w:p>
+      <w:pPr>
+        <w:spacing w:line="240" w:lineRule="auto"/>
+        <w:jc w:val="both"/>
+        <w:rPr>
+          <w:rFonts w:ascii="Times New Roman" w:hAnsi="Times New Roman" w:cs="Times New Roman"/>
+          <w:sz w:val="24"/>
+          <w:szCs w:val="24"/>
+        </w:rPr>
+      </w:pPr>
+    </w:p>
+    <w:p>
+      <w:pPr>
+        <w:spacing w:line="240" w:lineRule="auto"/>
+        <w:jc w:val="both"/>
+        <w:rPr>
+          <w:rFonts w:ascii="Times New Roman" w:hAnsi="Times New Roman" w:cs="Times New Roman"/>
+          <w:sz w:val="24"/>
+          <w:szCs w:val="24"/>
+        </w:rPr>
+      </w:pPr>
+    </w:p>
+    <w:p>
+      <w:pPr>
+        <w:spacing w:line="240" w:lineRule="auto"/>
+        <w:jc w:val="both"/>
+        <w:rPr>
+          <w:rFonts w:ascii="Times New Roman" w:hAnsi="Times New Roman" w:cs="Times New Roman"/>
+          <w:sz w:val="24"/>
+          <w:szCs w:val="24"/>
+        </w:rPr>
+      </w:pPr>
+    </w:p>
+    <w:p>
+      <w:pPr>
+        <w:spacing w:line="240" w:lineRule="auto"/>
+        <w:jc w:val="both"/>
+        <w:rPr>
+          <w:rFonts w:ascii="Times New Roman" w:hAnsi="Times New Roman" w:cs="Times New Roman"/>
+          <w:sz w:val="24"/>
+          <w:szCs w:val="24"/>
+        </w:rPr>
+      </w:pPr>
+    </w:p>
+    <w:p>
+      <w:pPr>
+        <w:spacing w:line="240" w:lineRule="auto"/>
+        <w:jc w:val="both"/>
+        <w:rPr>
+          <w:rFonts w:ascii="Times New Roman" w:hAnsi="Times New Roman" w:cs="Times New Roman"/>
+          <w:sz w:val="24"/>
+          <w:szCs w:val="24"/>
+        </w:rPr>
+      </w:pPr>
+    </w:p>
+    <w:p>
+      <w:pPr>
+        <w:spacing w:line="240" w:lineRule="auto"/>
+        <w:jc w:val="both"/>
+        <w:rPr>
+          <w:rFonts w:ascii="Times New Roman" w:hAnsi="Times New Roman" w:cs="Times New Roman"/>
+          <w:sz w:val="24"/>
+          <w:szCs w:val="24"/>
+        </w:rPr>
+      </w:pPr>
+    </w:p>
+    <w:p>
+      <w:pPr>
+        <w:spacing w:line="240" w:lineRule="auto"/>
+        <w:jc w:val="both"/>
+        <w:rPr>
+          <w:rFonts w:ascii="Times New Roman" w:hAnsi="Times New Roman" w:cs="Times New Roman"/>
+          <w:sz w:val="24"/>
+          <w:szCs w:val="24"/>
+        </w:rPr>
+      </w:pPr>
+    </w:p>
+    <w:p>
+      <w:pPr>
+        <w:spacing w:line="240" w:lineRule="auto"/>
+        <w:jc w:val="both"/>
+        <w:rPr>
+          <w:rFonts w:ascii="Times New Roman" w:hAnsi="Times New Roman" w:cs="Times New Roman"/>
+          <w:sz w:val="24"/>
+          <w:szCs w:val="24"/>
+        </w:rPr>
+      </w:pPr>
+    </w:p>
+    <w:p>
+      <w:pPr>
+        <w:spacing w:line="240" w:lineRule="auto"/>
+        <w:jc w:val="both"/>
+        <w:rPr>
+          <w:rFonts w:ascii="Times New Roman" w:hAnsi="Times New Roman" w:cs="Times New Roman"/>
+          <w:sz w:val="24"/>
+          <w:szCs w:val="24"/>
+        </w:rPr>
+      </w:pPr>
+    </w:p>
+    <w:p>
+      <w:pPr>
+        <w:spacing w:line="240" w:lineRule="auto"/>
+        <w:jc w:val="both"/>
+        <w:rPr>
+          <w:rFonts w:ascii="Times New Roman" w:hAnsi="Times New Roman" w:cs="Times New Roman"/>
+          <w:sz w:val="24"/>
+          <w:szCs w:val="24"/>
+        </w:rPr>
+      </w:pPr>
+      <w:r>
+        <w:rPr>
+          <w:rFonts w:ascii="Times New Roman" w:hAnsi="Times New Roman" w:cs="Times New Roman"/>
+          <w:noProof/>
+          <w:sz w:val="24"/>
+          <w:szCs w:val="24"/>
+        </w:rPr>
+        <w:lastRenderedPageBreak/>
+        <mc:AlternateContent>
+          <mc:Choice Requires="wpc">
+            <w:drawing>
+              <wp:inline distT="0" distB="0" distL="0" distR="0" wp14:anchorId="7AEEE186" wp14:editId="7EC8DB04">
+                <wp:extent cx="5887720" cy="3179619"/>
+                <wp:effectExtent l="0" t="0" r="0" b="1905"/>
+                <wp:docPr id="3" name="Полотно 3"/>
+                <wp:cNvGraphicFramePr>
+                  <a:graphicFrameLocks xmlns:a="http://schemas.openxmlformats.org/drawingml/2006/main" noChangeAspect="1"/>
+                </wp:cNvGraphicFramePr>
+                <a:graphic xmlns:a="http://schemas.openxmlformats.org/drawingml/2006/main">
+                  <a:graphicData uri="http://schemas.microsoft.com/office/word/2010/wordprocessingCanvas">
+                    <wpc:wpc>
+                      <wpc:bg>
+                        <a:solidFill>
+                          <a:prstClr val="white"/>
+                        </a:solidFill>
+                      </wpc:bg>
+                      <wpc:whole/>
+                      <wps:wsp>
+                        <wps:cNvPr id="7" name="Прямоугольник 7"/>
+                        <wps:cNvSpPr/>
+                        <wps:spPr>
+                          <a:xfrm>
+                            <a:off x="48490" y="34637"/>
+                            <a:ext cx="5805055" cy="3117272"/>
+                          </a:xfrm>
+                          <a:prstGeom prst="rect">
+                            <a:avLst/>
+                          </a:prstGeom>
+                          <a:solidFill>
+                            <a:schemeClr val="bg1">
+                              <a:lumMod val="85000"/>
+                            </a:schemeClr>
+                          </a:solidFill>
+                          <a:ln>
+                            <a:solidFill>
+                              <a:schemeClr val="tx1"/>
+                            </a:solidFill>
+                          </a:ln>
+                        </wps:spPr>
+                        <wps:style>
+                          <a:lnRef idx="2">
+                            <a:schemeClr val="accent1">
+                              <a:shade val="50000"/>
+                            </a:schemeClr>
+                          </a:lnRef>
+                          <a:fillRef idx="1">
+                            <a:schemeClr val="accent1"/>
+                          </a:fillRef>
+                          <a:effectRef idx="0">
+                            <a:schemeClr val="accent1"/>
+                          </a:effectRef>
+                          <a:fontRef idx="minor">
+                            <a:schemeClr val="lt1"/>
+                          </a:fontRef>
+                        </wps:style>
+                        <wps:bodyPr rot="0" spcFirstLastPara="0" vertOverflow="overflow" horzOverflow="overflow" vert="horz" wrap="square" lIns="91440" tIns="45720" rIns="91440" bIns="45720" numCol="1" spcCol="0" rtlCol="0" fromWordArt="0" anchor="ctr" anchorCtr="0" forceAA="0" compatLnSpc="1">
+                          <a:prstTxWarp prst="textNoShape">
+                            <a:avLst/>
+                          </a:prstTxWarp>
+                          <a:noAutofit/>
+                        </wps:bodyPr>
+                      </wps:wsp>
+                      <wps:wsp>
+                        <wps:cNvPr id="8" name="Прямоугольник: скругленные углы 8"/>
+                        <wps:cNvSpPr/>
+                        <wps:spPr>
+                          <a:xfrm>
+                            <a:off x="131618" y="152392"/>
+                            <a:ext cx="5638800" cy="1510154"/>
+                          </a:xfrm>
+                          <a:prstGeom prst="roundRect">
+                            <a:avLst/>
+                          </a:prstGeom>
+                          <a:solidFill>
+                            <a:schemeClr val="bg1">
+                              <a:lumMod val="95000"/>
+                            </a:schemeClr>
+                          </a:solidFill>
+                          <a:ln>
+                            <a:solidFill>
+                              <a:schemeClr val="tx1"/>
+                            </a:solidFill>
+                          </a:ln>
+                        </wps:spPr>
+                        <wps:style>
+                          <a:lnRef idx="2">
+                            <a:schemeClr val="accent1">
+                              <a:shade val="50000"/>
+                            </a:schemeClr>
+                          </a:lnRef>
+                          <a:fillRef idx="1">
+                            <a:schemeClr val="accent1"/>
+                          </a:fillRef>
+                          <a:effectRef idx="0">
+                            <a:schemeClr val="accent1"/>
+                          </a:effectRef>
+                          <a:fontRef idx="minor">
+                            <a:schemeClr val="lt1"/>
+                          </a:fontRef>
+                        </wps:style>
+                        <wps:txbx>
+                          <w:txbxContent>
+                            <w:p>
+                              <w:pPr>
+                                <w:jc w:val="center"/>
+                                <w:rPr>
+                                  <w:rFonts w:ascii="Times New Roman" w:hAnsi="Times New Roman" w:cs="Times New Roman"/>
+                                  <w:b/>
+                                  <w:bCs/>
+                                  <w:color w:val="000000" w:themeColor="text1"/>
+                                  <w:sz w:val="24"/>
+                                  <w:szCs w:val="24"/>
+                                </w:rPr>
+                              </w:pPr>
+                              <w:r>
+                                <w:rPr>
+                                  <w:rFonts w:ascii="Times New Roman" w:hAnsi="Times New Roman" w:cs="Times New Roman"/>
+                                  <w:b/>
+                                  <w:bCs/>
+                                  <w:color w:val="000000" w:themeColor="text1"/>
+                                  <w:sz w:val="24"/>
+                                  <w:szCs w:val="24"/>
+                                </w:rPr>
+                                <w:t>Блок показателей цифровой трансформации</w:t>
+                              </w:r>
+                              <w:r>
+                                <w:rPr>
+                                  <w:rFonts w:ascii="Times New Roman" w:hAnsi="Times New Roman" w:cs="Times New Roman"/>
+                                  <w:b/>
+                                  <w:bCs/>
+                                  <w:color w:val="000000" w:themeColor="text1"/>
+                                  <w:sz w:val="24"/>
+                                  <w:szCs w:val="24"/>
+                                </w:rPr>
+                                <w:t xml:space="preserve"> (факторы)</w:t>
+                              </w:r>
+                            </w:p>
+                            <w:p>
+                              <w:pPr>
+                                <w:pStyle w:val="a3"/>
+                                <w:numPr>
+                                  <w:ilvl w:val="0"/>
+                                  <w:numId w:val="3"/>
+                                </w:numPr>
+                                <w:rPr>
+                                  <w:rFonts w:ascii="Times New Roman" w:hAnsi="Times New Roman" w:cs="Times New Roman"/>
+                                  <w:color w:val="000000" w:themeColor="text1"/>
+                                  <w:sz w:val="24"/>
+                                  <w:szCs w:val="24"/>
+                                </w:rPr>
+                              </w:pPr>
+                              <w:r>
+                                <w:rPr>
+                                  <w:rFonts w:ascii="Times New Roman" w:hAnsi="Times New Roman" w:cs="Times New Roman"/>
+                                  <w:color w:val="000000" w:themeColor="text1"/>
+                                  <w:sz w:val="24"/>
+                                  <w:szCs w:val="24"/>
+                                </w:rPr>
+                                <w:t>показатели инфраструктуры и обеспеченности</w:t>
+                              </w:r>
+                              <w:r>
+                                <w:rPr>
+                                  <w:rFonts w:ascii="Times New Roman" w:hAnsi="Times New Roman" w:cs="Times New Roman"/>
+                                  <w:color w:val="000000" w:themeColor="text1"/>
+                                  <w:sz w:val="24"/>
+                                  <w:szCs w:val="24"/>
+                                </w:rPr>
+                                <w:t xml:space="preserve"> ИТ-средствами и сетями</w:t>
+                              </w:r>
+                            </w:p>
+                            <w:p>
+                              <w:pPr>
+                                <w:pStyle w:val="a3"/>
+                                <w:numPr>
+                                  <w:ilvl w:val="0"/>
+                                  <w:numId w:val="3"/>
+                                </w:numPr>
+                                <w:rPr>
+                                  <w:rFonts w:ascii="Times New Roman" w:hAnsi="Times New Roman" w:cs="Times New Roman"/>
+                                  <w:color w:val="000000" w:themeColor="text1"/>
+                                  <w:sz w:val="24"/>
+                                  <w:szCs w:val="24"/>
+                                </w:rPr>
+                              </w:pPr>
+                              <w:r>
+                                <w:rPr>
+                                  <w:rFonts w:ascii="Times New Roman" w:hAnsi="Times New Roman" w:cs="Times New Roman"/>
+                                  <w:color w:val="000000" w:themeColor="text1"/>
+                                  <w:sz w:val="24"/>
+                                  <w:szCs w:val="24"/>
+                                </w:rPr>
+                                <w:t>показатели уровня и направлений использования</w:t>
+                              </w:r>
+                              <w:r>
+                                <w:rPr>
+                                  <w:rFonts w:ascii="Times New Roman" w:hAnsi="Times New Roman" w:cs="Times New Roman"/>
+                                  <w:color w:val="000000" w:themeColor="text1"/>
+                                  <w:sz w:val="24"/>
+                                  <w:szCs w:val="24"/>
+                                </w:rPr>
+                                <w:t xml:space="preserve"> ИТ-сервисов</w:t>
+                              </w:r>
+                            </w:p>
+                            <w:p>
+                              <w:pPr>
+                                <w:pStyle w:val="a3"/>
+                                <w:numPr>
+                                  <w:ilvl w:val="0"/>
+                                  <w:numId w:val="3"/>
+                                </w:numPr>
+                                <w:rPr>
+                                  <w:rFonts w:ascii="Times New Roman" w:hAnsi="Times New Roman" w:cs="Times New Roman"/>
+                                  <w:color w:val="000000" w:themeColor="text1"/>
+                                  <w:sz w:val="24"/>
+                                  <w:szCs w:val="24"/>
+                                </w:rPr>
+                              </w:pPr>
+                              <w:r>
+                                <w:rPr>
+                                  <w:rFonts w:ascii="Times New Roman" w:hAnsi="Times New Roman" w:cs="Times New Roman"/>
+                                  <w:color w:val="000000" w:themeColor="text1"/>
+                                  <w:sz w:val="24"/>
+                                  <w:szCs w:val="24"/>
+                                </w:rPr>
+                                <w:t xml:space="preserve">показатели </w:t>
+                              </w:r>
+                              <w:r>
+                                <w:rPr>
+                                  <w:rFonts w:ascii="Times New Roman" w:hAnsi="Times New Roman" w:cs="Times New Roman"/>
+                                  <w:color w:val="000000" w:themeColor="text1"/>
+                                  <w:sz w:val="24"/>
+                                  <w:szCs w:val="24"/>
+                                </w:rPr>
+                                <w:t>наличия и уровня квалификации</w:t>
+                              </w:r>
+                              <w:r>
+                                <w:rPr>
+                                  <w:rFonts w:ascii="Times New Roman" w:hAnsi="Times New Roman" w:cs="Times New Roman"/>
+                                  <w:color w:val="000000" w:themeColor="text1"/>
+                                  <w:sz w:val="24"/>
+                                  <w:szCs w:val="24"/>
+                                </w:rPr>
+                                <w:t xml:space="preserve"> ИТ-специалистов</w:t>
+                              </w:r>
+                            </w:p>
+                            <w:p>
+                              <w:pPr>
+                                <w:pStyle w:val="a3"/>
+                                <w:numPr>
+                                  <w:ilvl w:val="0"/>
+                                  <w:numId w:val="3"/>
+                                </w:numPr>
+                                <w:jc w:val="both"/>
+                                <w:rPr>
+                                  <w:rFonts w:ascii="Times New Roman" w:hAnsi="Times New Roman" w:cs="Times New Roman"/>
+                                  <w:color w:val="000000" w:themeColor="text1"/>
+                                  <w:sz w:val="24"/>
+                                  <w:szCs w:val="24"/>
+                                </w:rPr>
+                              </w:pPr>
+                              <w:r>
+                                <w:rPr>
+                                  <w:rFonts w:ascii="Times New Roman" w:hAnsi="Times New Roman" w:cs="Times New Roman"/>
+                                  <w:color w:val="000000" w:themeColor="text1"/>
+                                  <w:sz w:val="24"/>
+                                  <w:szCs w:val="24"/>
+                                </w:rPr>
+                                <w:t>показатели</w:t>
+                              </w:r>
+                              <w:r>
+                                <w:rPr>
+                                  <w:rFonts w:ascii="Times New Roman" w:hAnsi="Times New Roman" w:cs="Times New Roman"/>
+                                  <w:color w:val="000000" w:themeColor="text1"/>
+                                  <w:sz w:val="28"/>
+                                  <w:szCs w:val="28"/>
+                                </w:rPr>
+                                <w:t xml:space="preserve"> </w:t>
+                              </w:r>
+                              <w:r>
+                                <w:rPr>
+                                  <w:rFonts w:ascii="Times New Roman" w:hAnsi="Times New Roman" w:cs="Times New Roman"/>
+                                  <w:color w:val="000000" w:themeColor="text1"/>
+                                  <w:sz w:val="24"/>
+                                  <w:szCs w:val="24"/>
+                                </w:rPr>
+                                <w:t>информационной безопасности</w:t>
+                              </w:r>
+                            </w:p>
+                            <w:p>
+                              <w:pPr>
+                                <w:spacing w:line="24" w:lineRule="auto"/>
+                                <w:ind w:left="425"/>
+                                <w:jc w:val="center"/>
+                                <w:rPr>
+                                  <w:rFonts w:ascii="Times New Roman" w:hAnsi="Times New Roman" w:cs="Times New Roman"/>
+                                  <w:color w:val="000000" w:themeColor="text1"/>
+                                  <w:sz w:val="24"/>
+                                  <w:szCs w:val="24"/>
+                                </w:rPr>
+                              </w:pPr>
+                              <w:r>
+                                <w:rPr>
+                                  <w:rFonts w:ascii="Times New Roman" w:hAnsi="Times New Roman" w:cs="Times New Roman"/>
+                                  <w:color w:val="000000" w:themeColor="text1"/>
+                                  <w:sz w:val="24"/>
+                                  <w:szCs w:val="24"/>
+                                </w:rPr>
+                                <w:t>…</w:t>
+                              </w:r>
+                            </w:p>
+                            <w:p>
+                              <w:pPr>
+                                <w:jc w:val="center"/>
+                                <w:rPr>
+                                  <w:rFonts w:ascii="Times New Roman" w:hAnsi="Times New Roman" w:cs="Times New Roman"/>
+                                  <w:color w:val="000000" w:themeColor="text1"/>
+                                  <w:sz w:val="28"/>
+                                  <w:szCs w:val="28"/>
+                                </w:rPr>
+                              </w:pPr>
+                            </w:p>
+                            <w:p>
+                              <w:pPr>
+                                <w:jc w:val="center"/>
+                                <w:rPr>
+                                  <w:rFonts w:ascii="Times New Roman" w:hAnsi="Times New Roman" w:cs="Times New Roman"/>
+                                  <w:color w:val="000000" w:themeColor="text1"/>
+                                  <w:sz w:val="28"/>
+                                  <w:szCs w:val="28"/>
+                                </w:rPr>
+                              </w:pPr>
+                            </w:p>
+                          </w:txbxContent>
+                        </wps:txbx>
+                        <wps:bodyPr rot="0" spcFirstLastPara="0" vertOverflow="overflow" horzOverflow="overflow" vert="horz" wrap="square" lIns="91440" tIns="45720" rIns="91440" bIns="45720" numCol="1" spcCol="0" rtlCol="0" fromWordArt="0" anchor="ctr" anchorCtr="0" forceAA="0" compatLnSpc="1">
+                          <a:prstTxWarp prst="textNoShape">
+                            <a:avLst/>
+                          </a:prstTxWarp>
+                          <a:noAutofit/>
+                        </wps:bodyPr>
+                      </wps:wsp>
+                      <wps:wsp>
+                        <wps:cNvPr id="9" name="Прямоугольник: скругленные углы 9"/>
+                        <wps:cNvSpPr/>
+                        <wps:spPr>
+                          <a:xfrm>
+                            <a:off x="131619" y="1988128"/>
+                            <a:ext cx="5631872" cy="1087119"/>
+                          </a:xfrm>
+                          <a:prstGeom prst="roundRect">
+                            <a:avLst/>
+                          </a:prstGeom>
+                          <a:solidFill>
+                            <a:schemeClr val="bg1">
+                              <a:lumMod val="95000"/>
+                            </a:schemeClr>
+                          </a:solidFill>
+                          <a:ln>
+                            <a:solidFill>
+                              <a:schemeClr val="tx1"/>
+                            </a:solidFill>
+                          </a:ln>
+                        </wps:spPr>
+                        <wps:style>
+                          <a:lnRef idx="2">
+                            <a:schemeClr val="accent1">
+                              <a:shade val="50000"/>
+                            </a:schemeClr>
+                          </a:lnRef>
+                          <a:fillRef idx="1">
+                            <a:schemeClr val="accent1"/>
+                          </a:fillRef>
+                          <a:effectRef idx="0">
+                            <a:schemeClr val="accent1"/>
+                          </a:effectRef>
+                          <a:fontRef idx="minor">
+                            <a:schemeClr val="lt1"/>
+                          </a:fontRef>
+                        </wps:style>
+                        <wps:txbx>
+                          <w:txbxContent>
+                            <w:p>
+                              <w:pPr>
+                                <w:jc w:val="center"/>
+                                <w:rPr>
+                                  <w:rFonts w:ascii="Times New Roman" w:hAnsi="Times New Roman" w:cs="Times New Roman"/>
+                                  <w:b/>
+                                  <w:bCs/>
+                                  <w:color w:val="000000" w:themeColor="text1"/>
+                                  <w:sz w:val="24"/>
+                                  <w:szCs w:val="24"/>
+                                </w:rPr>
+                              </w:pPr>
+                              <w:r>
+                                <w:rPr>
+                                  <w:rFonts w:ascii="Times New Roman" w:hAnsi="Times New Roman" w:cs="Times New Roman"/>
+                                  <w:b/>
+                                  <w:bCs/>
+                                  <w:color w:val="000000" w:themeColor="text1"/>
+                                  <w:sz w:val="24"/>
+                                  <w:szCs w:val="24"/>
+                                </w:rPr>
+                                <w:t>Блок</w:t>
+                              </w:r>
+                              <w:r>
+                                <w:rPr>
+                                  <w:rFonts w:ascii="Times New Roman" w:hAnsi="Times New Roman" w:cs="Times New Roman"/>
+                                  <w:b/>
+                                  <w:bCs/>
+                                  <w:color w:val="000000" w:themeColor="text1"/>
+                                  <w:sz w:val="24"/>
+                                  <w:szCs w:val="24"/>
+                                </w:rPr>
+                                <w:t xml:space="preserve"> </w:t>
+                              </w:r>
+                              <w:r>
+                                <w:rPr>
+                                  <w:rFonts w:ascii="Times New Roman" w:hAnsi="Times New Roman" w:cs="Times New Roman"/>
+                                  <w:b/>
+                                  <w:bCs/>
+                                  <w:color w:val="000000" w:themeColor="text1"/>
+                                  <w:sz w:val="24"/>
+                                  <w:szCs w:val="24"/>
+                                </w:rPr>
+                                <w:t xml:space="preserve">экономических </w:t>
+                              </w:r>
+                              <w:r>
+                                <w:rPr>
+                                  <w:rFonts w:ascii="Times New Roman" w:hAnsi="Times New Roman" w:cs="Times New Roman"/>
+                                  <w:b/>
+                                  <w:bCs/>
+                                  <w:color w:val="000000" w:themeColor="text1"/>
+                                  <w:sz w:val="24"/>
+                                  <w:szCs w:val="24"/>
+                                </w:rPr>
+                                <w:t>показателей</w:t>
+                              </w:r>
+                              <w:r>
+                                <w:rPr>
+                                  <w:rFonts w:ascii="Times New Roman" w:hAnsi="Times New Roman" w:cs="Times New Roman"/>
+                                  <w:b/>
+                                  <w:bCs/>
+                                  <w:color w:val="000000" w:themeColor="text1"/>
+                                  <w:sz w:val="24"/>
+                                  <w:szCs w:val="24"/>
+                                </w:rPr>
+                                <w:t xml:space="preserve"> (результаты)</w:t>
+                              </w:r>
+                            </w:p>
+                            <w:p>
+                              <w:pPr>
+                                <w:pStyle w:val="a3"/>
+                                <w:numPr>
+                                  <w:ilvl w:val="0"/>
+                                  <w:numId w:val="4"/>
+                                </w:numPr>
+                                <w:rPr>
+                                  <w:rFonts w:ascii="Times New Roman" w:hAnsi="Times New Roman" w:cs="Times New Roman"/>
+                                  <w:color w:val="000000" w:themeColor="text1"/>
+                                  <w:sz w:val="24"/>
+                                  <w:szCs w:val="24"/>
+                                </w:rPr>
+                              </w:pPr>
+                              <w:r>
+                                <w:rPr>
+                                  <w:rFonts w:ascii="Times New Roman" w:hAnsi="Times New Roman" w:cs="Times New Roman"/>
+                                  <w:color w:val="000000" w:themeColor="text1"/>
+                                  <w:sz w:val="24"/>
+                                  <w:szCs w:val="24"/>
+                                </w:rPr>
+                                <w:t>показатели технико-экономического состояния предприятия</w:t>
+                              </w:r>
+                            </w:p>
+                            <w:p>
+                              <w:pPr>
+                                <w:pStyle w:val="a3"/>
+                                <w:numPr>
+                                  <w:ilvl w:val="0"/>
+                                  <w:numId w:val="4"/>
+                                </w:numPr>
+                                <w:rPr>
+                                  <w:rFonts w:ascii="Times New Roman" w:hAnsi="Times New Roman" w:cs="Times New Roman"/>
+                                  <w:color w:val="000000" w:themeColor="text1"/>
+                                  <w:sz w:val="24"/>
+                                  <w:szCs w:val="24"/>
+                                </w:rPr>
+                              </w:pPr>
+                              <w:r>
+                                <w:rPr>
+                                  <w:rFonts w:ascii="Times New Roman" w:hAnsi="Times New Roman" w:cs="Times New Roman"/>
+                                  <w:color w:val="000000" w:themeColor="text1"/>
+                                  <w:sz w:val="24"/>
+                                  <w:szCs w:val="24"/>
+                                </w:rPr>
+                                <w:t>показатели результатов экономической деятельности предприятия</w:t>
+                              </w:r>
+                            </w:p>
+                            <w:p>
+                              <w:pPr>
+                                <w:spacing w:line="24" w:lineRule="auto"/>
+                                <w:ind w:left="714" w:hanging="357"/>
+                                <w:jc w:val="center"/>
+                                <w:rPr>
+                                  <w:rFonts w:ascii="Times New Roman" w:hAnsi="Times New Roman" w:cs="Times New Roman"/>
+                                  <w:color w:val="000000" w:themeColor="text1"/>
+                                  <w:sz w:val="28"/>
+                                  <w:szCs w:val="28"/>
+                                </w:rPr>
+                              </w:pPr>
+                              <w:r>
+                                <w:rPr>
+                                  <w:rFonts w:ascii="Times New Roman" w:hAnsi="Times New Roman" w:cs="Times New Roman"/>
+                                  <w:color w:val="000000" w:themeColor="text1"/>
+                                  <w:sz w:val="28"/>
+                                  <w:szCs w:val="28"/>
+                                </w:rPr>
+                                <w:t>…</w:t>
+                              </w:r>
+                            </w:p>
+                            <w:p>
+                              <w:pPr>
+                                <w:jc w:val="center"/>
+                                <w:rPr>
+                                  <w:rFonts w:ascii="Times New Roman" w:hAnsi="Times New Roman" w:cs="Times New Roman"/>
+                                  <w:color w:val="000000" w:themeColor="text1"/>
+                                  <w:sz w:val="24"/>
+                                  <w:szCs w:val="24"/>
+                                </w:rPr>
+                              </w:pPr>
+                            </w:p>
+                          </w:txbxContent>
+                        </wps:txbx>
+                        <wps:bodyPr rot="0" spcFirstLastPara="0" vertOverflow="overflow" horzOverflow="overflow" vert="horz" wrap="square" lIns="91440" tIns="45720" rIns="91440" bIns="45720" numCol="1" spcCol="0" rtlCol="0" fromWordArt="0" anchor="ctr" anchorCtr="0" forceAA="0" compatLnSpc="1">
+                          <a:prstTxWarp prst="textNoShape">
+                            <a:avLst/>
+                          </a:prstTxWarp>
+                          <a:noAutofit/>
+                        </wps:bodyPr>
+                      </wps:wsp>
+                      <wps:wsp>
+                        <wps:cNvPr id="10" name="Стрелка: вниз 10"/>
+                        <wps:cNvSpPr/>
+                        <wps:spPr>
+                          <a:xfrm>
+                            <a:off x="658090" y="1704109"/>
+                            <a:ext cx="408710" cy="221673"/>
+                          </a:xfrm>
+                          <a:prstGeom prst="downArrow">
+                            <a:avLst/>
+                          </a:prstGeom>
+                          <a:solidFill>
+                            <a:schemeClr val="bg1">
+                              <a:lumMod val="95000"/>
+                            </a:schemeClr>
+                          </a:solidFill>
+                        </wps:spPr>
+                        <wps:style>
+                          <a:lnRef idx="2">
+                            <a:schemeClr val="dk1">
+                              <a:shade val="50000"/>
+                            </a:schemeClr>
+                          </a:lnRef>
+                          <a:fillRef idx="1">
+                            <a:schemeClr val="dk1"/>
+                          </a:fillRef>
+                          <a:effectRef idx="0">
+                            <a:schemeClr val="dk1"/>
+                          </a:effectRef>
+                          <a:fontRef idx="minor">
+                            <a:schemeClr val="lt1"/>
+                          </a:fontRef>
+                        </wps:style>
+                        <wps:bodyPr rot="0" spcFirstLastPara="0" vertOverflow="overflow" horzOverflow="overflow" vert="horz" wrap="square" lIns="91440" tIns="45720" rIns="91440" bIns="45720" numCol="1" spcCol="0" rtlCol="0" fromWordArt="0" anchor="ctr" anchorCtr="0" forceAA="0" compatLnSpc="1">
+                          <a:prstTxWarp prst="textNoShape">
+                            <a:avLst/>
+                          </a:prstTxWarp>
+                          <a:noAutofit/>
+                        </wps:bodyPr>
+                      </wps:wsp>
+                      <wps:wsp>
+                        <wps:cNvPr id="11" name="Стрелка: вниз 11"/>
+                        <wps:cNvSpPr/>
+                        <wps:spPr>
+                          <a:xfrm>
+                            <a:off x="2791583" y="1704084"/>
+                            <a:ext cx="408305" cy="221615"/>
+                          </a:xfrm>
+                          <a:prstGeom prst="downArrow">
+                            <a:avLst/>
+                          </a:prstGeom>
+                          <a:solidFill>
+                            <a:schemeClr val="bg1">
+                              <a:lumMod val="95000"/>
+                            </a:schemeClr>
+                          </a:solidFill>
+                          <a:ln w="12700" cap="flat" cmpd="sng" algn="ctr">
+                            <a:solidFill>
+                              <a:schemeClr val="tx1"/>
+                            </a:solidFill>
+                            <a:prstDash val="solid"/>
+                            <a:miter lim="800000"/>
+                          </a:ln>
+                          <a:effectLst/>
+                        </wps:spPr>
+                        <wps:style>
+                          <a:lnRef idx="2">
+                            <a:schemeClr val="accent1">
+                              <a:shade val="50000"/>
+                            </a:schemeClr>
+                          </a:lnRef>
+                          <a:fillRef idx="1">
+                            <a:schemeClr val="accent1"/>
+                          </a:fillRef>
+                          <a:effectRef idx="0">
+                            <a:schemeClr val="accent1"/>
+                          </a:effectRef>
+                          <a:fontRef idx="minor">
+                            <a:schemeClr val="lt1"/>
+                          </a:fontRef>
+                        </wps:style>
+                        <wps:bodyPr rot="0" spcFirstLastPara="0" vert="horz" wrap="square" lIns="91440" tIns="45720" rIns="91440" bIns="45720" numCol="1" spcCol="0" rtlCol="0" fromWordArt="0" anchor="ctr" anchorCtr="0" forceAA="0" compatLnSpc="1">
+                          <a:prstTxWarp prst="textNoShape">
+                            <a:avLst/>
+                          </a:prstTxWarp>
+                          <a:noAutofit/>
+                        </wps:bodyPr>
+                      </wps:wsp>
+                      <wps:wsp>
+                        <wps:cNvPr id="13" name="Стрелка: вниз 13"/>
+                        <wps:cNvSpPr/>
+                        <wps:spPr>
+                          <a:xfrm>
+                            <a:off x="4842055" y="1704802"/>
+                            <a:ext cx="408305" cy="220980"/>
+                          </a:xfrm>
+                          <a:prstGeom prst="downArrow">
+                            <a:avLst/>
+                          </a:prstGeom>
+                          <a:solidFill>
+                            <a:schemeClr val="bg1">
+                              <a:lumMod val="95000"/>
+                            </a:schemeClr>
+                          </a:solidFill>
+                          <a:ln w="12700" cap="flat" cmpd="sng" algn="ctr">
+                            <a:solidFill>
+                              <a:schemeClr val="tx1"/>
+                            </a:solidFill>
+                            <a:prstDash val="solid"/>
+                            <a:miter lim="800000"/>
+                          </a:ln>
+                          <a:effectLst/>
+                        </wps:spPr>
+                        <wps:style>
+                          <a:lnRef idx="2">
+                            <a:schemeClr val="accent1">
+                              <a:shade val="50000"/>
+                            </a:schemeClr>
+                          </a:lnRef>
+                          <a:fillRef idx="1">
+                            <a:schemeClr val="accent1"/>
+                          </a:fillRef>
+                          <a:effectRef idx="0">
+                            <a:schemeClr val="accent1"/>
+                          </a:effectRef>
+                          <a:fontRef idx="minor">
+                            <a:schemeClr val="lt1"/>
+                          </a:fontRef>
+                        </wps:style>
+                        <wps:bodyPr rot="0" spcFirstLastPara="0" vert="horz" wrap="square" lIns="91440" tIns="45720" rIns="91440" bIns="45720" numCol="1" spcCol="0" rtlCol="0" fromWordArt="0" anchor="ctr" anchorCtr="0" forceAA="0" compatLnSpc="1">
+                          <a:prstTxWarp prst="textNoShape">
+                            <a:avLst/>
+                          </a:prstTxWarp>
+                          <a:noAutofit/>
+                        </wps:bodyPr>
+                      </wps:wsp>
+                    </wpc:wpc>
+                  </a:graphicData>
+                </a:graphic>
+              </wp:inline>
+            </w:drawing>
+          </mc:Choice>
+          <mc:Fallback>
+            <w:pict>
+              <v:group w14:anchorId="7AEEE186" id="Полотно 3" o:spid="_x0000_s1026" editas="canvas" style="width:463.6pt;height:250.35pt;mso-position-horizontal-relative:char;mso-position-vertical-relative:line" coordsize="58877,31794" o:gfxdata="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">
+                <v:shapetype id="_x0000_t75" coordsize="21600,21600" o:spt="75" o:preferrelative="t" path="m@4@5l@4@11@9@11@9@5xe" filled="f" stroked="f">
+                  <v:stroke joinstyle="miter"/>
+                  <v:formulas>
+                    <v:f eqn="if lineDrawn pixelLineWidth 0"/>
+                    <v:f eqn="sum @0 1 0"/>
+                    <v:f eqn="sum 0 0 @1"/>
+                    <v:f eqn="prod @2 1 2"/>
+                    <v:f eqn="prod @3 21600 pixelWidth"/>
+                    <v:f eqn="prod @3 21600 pixelHeight"/>
+                    <v:f eqn="sum @0 0 1"/>
+                    <v:f eqn="prod @6 1 2"/>
+                    <v:f eqn="prod @7 21600 pixelWidth"/>
+                    <v:f eqn="sum @8 21600 0"/>
+                    <v:f eqn="prod @7 21600 pixelHeight"/>
+                    <v:f eqn="sum @10 21600 0"/>
+                  </v:formulas>
+                  <v:path o:extrusionok="f" gradientshapeok="t" o:connecttype="rect"/>
+                  <o:lock v:ext="edit" aspectratio="t"/>
+                </v:shapetype>
+                <v:shape id="_x0000_s1027" type="#_x0000_t75" style="position:absolute;width:58877;height:31794;visibility:visible;mso-wrap-style:square" filled="t">
+                  <v:fill o:detectmouseclick="t"/>
+                  <v:path o:connecttype="none"/>
+                </v:shape>
+                <v:rect id="Прямоугольник 7" o:spid="_x0000_s1028" style="position:absolute;left:484;top:346;width:58051;height:31173;visibility:visible;mso-wrap-style:square;v-text-anchor:middle" o:gfxdata="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" fillcolor="#d8d8d8 [2732]" strokecolor="black [3213]" strokeweight="1pt"/>
+                <v:roundrect id="Прямоугольник: скругленные углы 8" o:spid="_x0000_s1029" style="position:absolute;left:1316;top:1523;width:56388;height:15102;visibility:visible;mso-wrap-style:square;v-text-anchor:middle" arcsize="10923f" o:gfxdata="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" fillcolor="#f2f2f2 [3052]" strokecolor="black [3213]" strokeweight="1pt">
+                  <v:stroke joinstyle="miter"/>
+                  <v:textbox>
+                    <w:txbxContent>
+                      <w:p>
+                        <w:pPr>
+                          <w:jc w:val="center"/>
+                          <w:rPr>
+                            <w:rFonts w:ascii="Times New Roman" w:hAnsi="Times New Roman" w:cs="Times New Roman"/>
+                            <w:b/>
+                            <w:bCs/>
+                            <w:color w:val="000000" w:themeColor="text1"/>
+                            <w:sz w:val="24"/>
+                            <w:szCs w:val="24"/>
+                          </w:rPr>
+                        </w:pPr>
+                        <w:r>
+                          <w:rPr>
+                            <w:rFonts w:ascii="Times New Roman" w:hAnsi="Times New Roman" w:cs="Times New Roman"/>
+                            <w:b/>
+                            <w:bCs/>
+                            <w:color w:val="000000" w:themeColor="text1"/>
+                            <w:sz w:val="24"/>
+                            <w:szCs w:val="24"/>
+                          </w:rPr>
+                          <w:t>Блок показателей цифровой трансформации</w:t>
+                        </w:r>
+                        <w:r>
+                          <w:rPr>
+                            <w:rFonts w:ascii="Times New Roman" w:hAnsi="Times New Roman" w:cs="Times New Roman"/>
+                            <w:b/>
+                            <w:bCs/>
+                            <w:color w:val="000000" w:themeColor="text1"/>
+                            <w:sz w:val="24"/>
+                            <w:szCs w:val="24"/>
+                          </w:rPr>
+                          <w:t xml:space="preserve"> (факторы)</w:t>
+                        </w:r>
+                      </w:p>
+                      <w:p>
+                        <w:pPr>
+                          <w:pStyle w:val="a3"/>
+                          <w:numPr>
+                            <w:ilvl w:val="0"/>
+                            <w:numId w:val="3"/>
+                          </w:numPr>
+                          <w:rPr>
+                            <w:rFonts w:ascii="Times New Roman" w:hAnsi="Times New Roman" w:cs="Times New Roman"/>
+                            <w:color w:val="000000" w:themeColor="text1"/>
+                            <w:sz w:val="24"/>
+                            <w:szCs w:val="24"/>
+                          </w:rPr>
+                        </w:pPr>
+                        <w:r>
+                          <w:rPr>
+                            <w:rFonts w:ascii="Times New Roman" w:hAnsi="Times New Roman" w:cs="Times New Roman"/>
+                            <w:color w:val="000000" w:themeColor="text1"/>
+                            <w:sz w:val="24"/>
+                            <w:szCs w:val="24"/>
+                          </w:rPr>
+                          <w:t>показатели инфраструктуры и обеспеченности</w:t>
+                        </w:r>
+                        <w:r>
+                          <w:rPr>
+                            <w:rFonts w:ascii="Times New Roman" w:hAnsi="Times New Roman" w:cs="Times New Roman"/>
+                            <w:color w:val="000000" w:themeColor="text1"/>
+                            <w:sz w:val="24"/>
+                            <w:szCs w:val="24"/>
+                          </w:rPr>
+                          <w:t xml:space="preserve"> ИТ-средствами и сетями</w:t>
+                        </w:r>
+                      </w:p>
+                      <w:p>
+                        <w:pPr>
+                          <w:pStyle w:val="a3"/>
+                          <w:numPr>
+                            <w:ilvl w:val="0"/>
+                            <w:numId w:val="3"/>
+                          </w:numPr>
+                          <w:rPr>
+                            <w:rFonts w:ascii="Times New Roman" w:hAnsi="Times New Roman" w:cs="Times New Roman"/>
+                            <w:color w:val="000000" w:themeColor="text1"/>
+                            <w:sz w:val="24"/>
+                            <w:szCs w:val="24"/>
+                          </w:rPr>
+                        </w:pPr>
+                        <w:r>
+                          <w:rPr>
+                            <w:rFonts w:ascii="Times New Roman" w:hAnsi="Times New Roman" w:cs="Times New Roman"/>
+                            <w:color w:val="000000" w:themeColor="text1"/>
+                            <w:sz w:val="24"/>
+                            <w:szCs w:val="24"/>
+                          </w:rPr>
+                          <w:t>показатели уровня и направлений использования</w:t>
+                        </w:r>
+                        <w:r>
+                          <w:rPr>
+                            <w:rFonts w:ascii="Times New Roman" w:hAnsi="Times New Roman" w:cs="Times New Roman"/>
+                            <w:color w:val="000000" w:themeColor="text1"/>
+                            <w:sz w:val="24"/>
+                            <w:szCs w:val="24"/>
+                          </w:rPr>
+                          <w:t xml:space="preserve"> ИТ-сервисов</w:t>
+                        </w:r>
+                      </w:p>
+                      <w:p>
+                        <w:pPr>
+                          <w:pStyle w:val="a3"/>
+                          <w:numPr>
+                            <w:ilvl w:val="0"/>
+                            <w:numId w:val="3"/>
+                          </w:numPr>
+                          <w:rPr>
+                            <w:rFonts w:ascii="Times New Roman" w:hAnsi="Times New Roman" w:cs="Times New Roman"/>
+                            <w:color w:val="000000" w:themeColor="text1"/>
+                            <w:sz w:val="24"/>
+                            <w:szCs w:val="24"/>
+                          </w:rPr>
+                        </w:pPr>
+                        <w:r>
+                          <w:rPr>
+                            <w:rFonts w:ascii="Times New Roman" w:hAnsi="Times New Roman" w:cs="Times New Roman"/>
+                            <w:color w:val="000000" w:themeColor="text1"/>
+                            <w:sz w:val="24"/>
+                            <w:szCs w:val="24"/>
+                          </w:rPr>
+                          <w:t xml:space="preserve">показатели </w:t>
+                        </w:r>
+                        <w:r>
+                          <w:rPr>
+                            <w:rFonts w:ascii="Times New Roman" w:hAnsi="Times New Roman" w:cs="Times New Roman"/>
+                            <w:color w:val="000000" w:themeColor="text1"/>
+                            <w:sz w:val="24"/>
+                            <w:szCs w:val="24"/>
+                          </w:rPr>
+                          <w:t>наличия и уровня квалификации</w:t>
+                        </w:r>
+                        <w:r>
+                          <w:rPr>
+                            <w:rFonts w:ascii="Times New Roman" w:hAnsi="Times New Roman" w:cs="Times New Roman"/>
+                            <w:color w:val="000000" w:themeColor="text1"/>
+                            <w:sz w:val="24"/>
+                            <w:szCs w:val="24"/>
+                          </w:rPr>
+                          <w:t xml:space="preserve"> ИТ-специалистов</w:t>
+                        </w:r>
+                      </w:p>
+                      <w:p>
+                        <w:pPr>
+                          <w:pStyle w:val="a3"/>
+                          <w:numPr>
+                            <w:ilvl w:val="0"/>
+                            <w:numId w:val="3"/>
+                          </w:numPr>
+                          <w:jc w:val="both"/>
+                          <w:rPr>
+                            <w:rFonts w:ascii="Times New Roman" w:hAnsi="Times New Roman" w:cs="Times New Roman"/>
+                            <w:color w:val="000000" w:themeColor="text1"/>
+                            <w:sz w:val="24"/>
+                            <w:szCs w:val="24"/>
+                          </w:rPr>
+                        </w:pPr>
+                        <w:r>
+                          <w:rPr>
+                            <w:rFonts w:ascii="Times New Roman" w:hAnsi="Times New Roman" w:cs="Times New Roman"/>
+                            <w:color w:val="000000" w:themeColor="text1"/>
+                            <w:sz w:val="24"/>
+                            <w:szCs w:val="24"/>
+                          </w:rPr>
+                          <w:t>показатели</w:t>
+                        </w:r>
+                        <w:r>
+                          <w:rPr>
+                            <w:rFonts w:ascii="Times New Roman" w:hAnsi="Times New Roman" w:cs="Times New Roman"/>
+                            <w:color w:val="000000" w:themeColor="text1"/>
+                            <w:sz w:val="28"/>
+                            <w:szCs w:val="28"/>
+                          </w:rPr>
+                          <w:t xml:space="preserve"> </w:t>
+                        </w:r>
+                        <w:r>
+                          <w:rPr>
+                            <w:rFonts w:ascii="Times New Roman" w:hAnsi="Times New Roman" w:cs="Times New Roman"/>
+                            <w:color w:val="000000" w:themeColor="text1"/>
+                            <w:sz w:val="24"/>
+                            <w:szCs w:val="24"/>
+                          </w:rPr>
+                          <w:t>информационной безопасности</w:t>
+                        </w:r>
+                      </w:p>
+                      <w:p>
+                        <w:pPr>
+                          <w:spacing w:line="24" w:lineRule="auto"/>
+                          <w:ind w:left="425"/>
+                          <w:jc w:val="center"/>
+                          <w:rPr>
+                            <w:rFonts w:ascii="Times New Roman" w:hAnsi="Times New Roman" w:cs="Times New Roman"/>
+                            <w:color w:val="000000" w:themeColor="text1"/>
+                            <w:sz w:val="24"/>
+                            <w:szCs w:val="24"/>
+                          </w:rPr>
+                        </w:pPr>
+                        <w:r>
+                          <w:rPr>
+                            <w:rFonts w:ascii="Times New Roman" w:hAnsi="Times New Roman" w:cs="Times New Roman"/>
+                            <w:color w:val="000000" w:themeColor="text1"/>
+                            <w:sz w:val="24"/>
+                            <w:szCs w:val="24"/>
+                          </w:rPr>
+                          <w:t>…</w:t>
+                        </w:r>
+                      </w:p>
+                      <w:p>
+                        <w:pPr>
+                          <w:jc w:val="center"/>
+                          <w:rPr>
+                            <w:rFonts w:ascii="Times New Roman" w:hAnsi="Times New Roman" w:cs="Times New Roman"/>
+                            <w:color w:val="000000" w:themeColor="text1"/>
+                            <w:sz w:val="28"/>
+                            <w:szCs w:val="28"/>
+                          </w:rPr>
+                        </w:pPr>
+                      </w:p>
+                      <w:p>
+                        <w:pPr>
+                          <w:jc w:val="center"/>
+                          <w:rPr>
+                            <w:rFonts w:ascii="Times New Roman" w:hAnsi="Times New Roman" w:cs="Times New Roman"/>
+                            <w:color w:val="000000" w:themeColor="text1"/>
+                            <w:sz w:val="28"/>
+                            <w:szCs w:val="28"/>
+                          </w:rPr>
+                        </w:pPr>
+                      </w:p>
+                    </w:txbxContent>
+                  </v:textbox>
+                </v:roundrect>
+                <v:roundrect id="Прямоугольник: скругленные углы 9" o:spid="_x0000_s1030" style="position:absolute;left:1316;top:19881;width:56318;height:10871;visibility:visible;mso-wrap-style:square;v-text-anchor:middle" arcsize="10923f" o:gfxdata="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" fillcolor="#f2f2f2 [3052]" strokecolor="black [3213]" strokeweight="1pt">
+                  <v:stroke joinstyle="miter"/>
+                  <v:textbox>
+                    <w:txbxContent>
+                      <w:p>
+                        <w:pPr>
+                          <w:jc w:val="center"/>
+                          <w:rPr>
+                            <w:rFonts w:ascii="Times New Roman" w:hAnsi="Times New Roman" w:cs="Times New Roman"/>
+                            <w:b/>
+                            <w:bCs/>
+                            <w:color w:val="000000" w:themeColor="text1"/>
+                            <w:sz w:val="24"/>
+                            <w:szCs w:val="24"/>
+                          </w:rPr>
+                        </w:pPr>
+                        <w:r>
+                          <w:rPr>
+                            <w:rFonts w:ascii="Times New Roman" w:hAnsi="Times New Roman" w:cs="Times New Roman"/>
+                            <w:b/>
+                            <w:bCs/>
+                            <w:color w:val="000000" w:themeColor="text1"/>
+                            <w:sz w:val="24"/>
+                            <w:szCs w:val="24"/>
+                          </w:rPr>
+                          <w:t>Блок</w:t>
+                        </w:r>
+                        <w:r>
+                          <w:rPr>
+                            <w:rFonts w:ascii="Times New Roman" w:hAnsi="Times New Roman" w:cs="Times New Roman"/>
+                            <w:b/>
+                            <w:bCs/>
+                            <w:color w:val="000000" w:themeColor="text1"/>
+                            <w:sz w:val="24"/>
+                            <w:szCs w:val="24"/>
+                          </w:rPr>
+                          <w:t xml:space="preserve"> </w:t>
+                        </w:r>
+                        <w:r>
+                          <w:rPr>
+                            <w:rFonts w:ascii="Times New Roman" w:hAnsi="Times New Roman" w:cs="Times New Roman"/>
+                            <w:b/>
+                            <w:bCs/>
+                            <w:color w:val="000000" w:themeColor="text1"/>
+                            <w:sz w:val="24"/>
+                            <w:szCs w:val="24"/>
+                          </w:rPr>
+                          <w:t xml:space="preserve">экономических </w:t>
+                        </w:r>
+                        <w:r>
+                          <w:rPr>
+                            <w:rFonts w:ascii="Times New Roman" w:hAnsi="Times New Roman" w:cs="Times New Roman"/>
+                            <w:b/>
+                            <w:bCs/>
+                            <w:color w:val="000000" w:themeColor="text1"/>
+                            <w:sz w:val="24"/>
+                            <w:szCs w:val="24"/>
+                          </w:rPr>
+                          <w:t>показателей</w:t>
+                        </w:r>
+                        <w:r>
+                          <w:rPr>
+                            <w:rFonts w:ascii="Times New Roman" w:hAnsi="Times New Roman" w:cs="Times New Roman"/>
+                            <w:b/>
+                            <w:bCs/>
+                            <w:color w:val="000000" w:themeColor="text1"/>
+                            <w:sz w:val="24"/>
+                            <w:szCs w:val="24"/>
+                          </w:rPr>
+                          <w:t xml:space="preserve"> (результаты)</w:t>
+                        </w:r>
+                      </w:p>
+                      <w:p>
+                        <w:pPr>
+                          <w:pStyle w:val="a3"/>
+                          <w:numPr>
+                            <w:ilvl w:val="0"/>
+                            <w:numId w:val="4"/>
+                          </w:numPr>
+                          <w:rPr>
+                            <w:rFonts w:ascii="Times New Roman" w:hAnsi="Times New Roman" w:cs="Times New Roman"/>
+                            <w:color w:val="000000" w:themeColor="text1"/>
+                            <w:sz w:val="24"/>
+                            <w:szCs w:val="24"/>
+                          </w:rPr>
+                        </w:pPr>
+                        <w:r>
+                          <w:rPr>
+                            <w:rFonts w:ascii="Times New Roman" w:hAnsi="Times New Roman" w:cs="Times New Roman"/>
+                            <w:color w:val="000000" w:themeColor="text1"/>
+                            <w:sz w:val="24"/>
+                            <w:szCs w:val="24"/>
+                          </w:rPr>
+                          <w:t>показатели технико-экономического состояния предприятия</w:t>
+                        </w:r>
+                      </w:p>
+                      <w:p>
+                        <w:pPr>
+                          <w:pStyle w:val="a3"/>
+                          <w:numPr>
+                            <w:ilvl w:val="0"/>
+                            <w:numId w:val="4"/>
+                          </w:numPr>
+                          <w:rPr>
+                            <w:rFonts w:ascii="Times New Roman" w:hAnsi="Times New Roman" w:cs="Times New Roman"/>
+                            <w:color w:val="000000" w:themeColor="text1"/>
+                            <w:sz w:val="24"/>
+                            <w:szCs w:val="24"/>
+                          </w:rPr>
+                        </w:pPr>
+                        <w:r>
+                          <w:rPr>
+                            <w:rFonts w:ascii="Times New Roman" w:hAnsi="Times New Roman" w:cs="Times New Roman"/>
+                            <w:color w:val="000000" w:themeColor="text1"/>
+                            <w:sz w:val="24"/>
+                            <w:szCs w:val="24"/>
+                          </w:rPr>
+                          <w:t>показатели результатов экономической деятельности предприятия</w:t>
+                        </w:r>
+                      </w:p>
+                      <w:p>
+                        <w:pPr>
+                          <w:spacing w:line="24" w:lineRule="auto"/>
+                          <w:ind w:left="714" w:hanging="357"/>
+                          <w:jc w:val="center"/>
+                          <w:rPr>
+                            <w:rFonts w:ascii="Times New Roman" w:hAnsi="Times New Roman" w:cs="Times New Roman"/>
+                            <w:color w:val="000000" w:themeColor="text1"/>
+                            <w:sz w:val="28"/>
+                            <w:szCs w:val="28"/>
+                          </w:rPr>
+                        </w:pPr>
+                        <w:r>
+                          <w:rPr>
+                            <w:rFonts w:ascii="Times New Roman" w:hAnsi="Times New Roman" w:cs="Times New Roman"/>
+                            <w:color w:val="000000" w:themeColor="text1"/>
+                            <w:sz w:val="28"/>
+                            <w:szCs w:val="28"/>
+                          </w:rPr>
+                          <w:t>…</w:t>
+                        </w:r>
+                      </w:p>
+                      <w:p>
+                        <w:pPr>
+                          <w:jc w:val="center"/>
+                          <w:rPr>
+                            <w:rFonts w:ascii="Times New Roman" w:hAnsi="Times New Roman" w:cs="Times New Roman"/>
+                            <w:color w:val="000000" w:themeColor="text1"/>
+                            <w:sz w:val="24"/>
+                            <w:szCs w:val="24"/>
+                          </w:rPr>
+                        </w:pPr>
+                      </w:p>
+                    </w:txbxContent>
+                  </v:textbox>
+                </v:roundrect>
+                <v:shapetype id="_x0000_t67" coordsize="21600,21600" o:spt="67" adj="16200,5400" path="m0@0l@1@0@1,0@2,0@2@0,21600@0,10800,21600xe">
+                  <v:stroke joinstyle="miter"/>
+                  <v:formulas>
+                    <v:f eqn="val #0"/>
+                    <v:f eqn="val #1"/>
+                    <v:f eqn="sum height 0 #1"/>
+                    <v:f eqn="sum 10800 0 #1"/>
+                    <v:f eqn="sum width 0 #0"/>
+                    <v:f eqn="prod @4 @3 10800"/>
+                    <v:f eqn="sum width 0 @5"/>
+                  </v:formulas>
+                  <v:path o:connecttype="custom" o:connectlocs="10800,0;0,@0;10800,21600;21600,@0" o:connectangles="270,180,90,0" textboxrect="@1,0,@2,@6"/>
+                  <v:handles>
+                    <v:h position="#1,#0" xrange="0,10800" yrange="0,21600"/>
+                  </v:handles>
+                </v:shapetype>
+                <v:shape id="Стрелка: вниз 10" o:spid="_x0000_s1031" type="#_x0000_t67" style="position:absolute;left:6580;top:17041;width:4088;height:2216;visibility:visible;mso-wrap-style:square;v-text-anchor:middle" o:gfxdata="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" adj="10800" fillcolor="#f2f2f2 [3052]" strokecolor="black [1600]" strokeweight="1pt"/>
+                <v:shape id="Стрелка: вниз 11" o:spid="_x0000_s1032" type="#_x0000_t67" style="position:absolute;left:27915;top:17040;width:4083;height:2216;visibility:visible;mso-wrap-style:square;v-text-anchor:middle" o:gfxdata="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" adj="10800" fillcolor="#f2f2f2 [3052]" strokecolor="black [3213]" strokeweight="1pt"/>
+                <v:shape id="Стрелка: вниз 13" o:spid="_x0000_s1033" type="#_x0000_t67" style="position:absolute;left:48420;top:17048;width:4083;height:2209;visibility:visible;mso-wrap-style:square;v-text-anchor:middle" o:gfxdata="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" adj="10800" fillcolor="#f2f2f2 [3052]" strokecolor="black [3213]" strokeweight="1pt"/>
+                <w10:anchorlock/>
+              </v:group>
+            </w:pict>
+          </mc:Fallback>
+        </mc:AlternateContent>
+      </w:r>
+    </w:p>
+    <w:p>
+      <w:pPr>
+        <w:spacing w:line="240" w:lineRule="auto"/>
+        <w:jc w:val="center"/>
+        <w:rPr>
+          <w:rFonts w:ascii="Times New Roman" w:hAnsi="Times New Roman" w:cs="Times New Roman"/>
+          <w:sz w:val="24"/>
+          <w:szCs w:val="24"/>
+        </w:rPr>
+      </w:pPr>
+      <w:r>
+        <w:rPr>
+          <w:rFonts w:ascii="Times New Roman" w:hAnsi="Times New Roman" w:cs="Times New Roman"/>
+          <w:sz w:val="24"/>
+          <w:szCs w:val="24"/>
+        </w:rPr>
+        <w:t xml:space="preserve">Рис. 1. </w:t>
+      </w:r>
+      <w:r>
+        <w:rPr>
+          <w:rFonts w:ascii="Times New Roman" w:hAnsi="Times New Roman" w:cs="Times New Roman"/>
+          <w:sz w:val="24"/>
+          <w:szCs w:val="24"/>
+        </w:rPr>
+        <w:t>Фрагмент к</w:t>
+      </w:r>
+      <w:r>
+        <w:rPr>
+          <w:rFonts w:ascii="Times New Roman" w:hAnsi="Times New Roman" w:cs="Times New Roman"/>
+          <w:sz w:val="24"/>
+          <w:szCs w:val="24"/>
+        </w:rPr>
+        <w:t>онцептуальн</w:t>
+      </w:r>
+      <w:r>
+        <w:rPr>
+          <w:rFonts w:ascii="Times New Roman" w:hAnsi="Times New Roman" w:cs="Times New Roman"/>
+          <w:sz w:val="24"/>
+          <w:szCs w:val="24"/>
+        </w:rPr>
+        <w:t>ой</w:t>
+      </w:r>
+      <w:r>
+        <w:rPr>
+          <w:rFonts w:ascii="Times New Roman" w:hAnsi="Times New Roman" w:cs="Times New Roman"/>
+          <w:sz w:val="24"/>
+          <w:szCs w:val="24"/>
+        </w:rPr>
+        <w:t xml:space="preserve"> схем</w:t>
+      </w:r>
+      <w:r>
+        <w:rPr>
+          <w:rFonts w:ascii="Times New Roman" w:hAnsi="Times New Roman" w:cs="Times New Roman"/>
+          <w:sz w:val="24"/>
+          <w:szCs w:val="24"/>
+        </w:rPr>
+        <w:t>ы</w:t>
+      </w:r>
+      <w:r>
+        <w:rPr>
+          <w:rFonts w:ascii="Times New Roman" w:hAnsi="Times New Roman" w:cs="Times New Roman"/>
+          <w:sz w:val="24"/>
+          <w:szCs w:val="24"/>
+        </w:rPr>
+        <w:t xml:space="preserve"> систем</w:t>
+      </w:r>
+      <w:r>
+        <w:rPr>
+          <w:rFonts w:ascii="Times New Roman" w:hAnsi="Times New Roman" w:cs="Times New Roman"/>
+          <w:sz w:val="24"/>
+          <w:szCs w:val="24"/>
+        </w:rPr>
+        <w:t>ы</w:t>
+      </w:r>
+      <w:r>
+        <w:rPr>
+          <w:rFonts w:ascii="Times New Roman" w:hAnsi="Times New Roman" w:cs="Times New Roman"/>
+          <w:sz w:val="24"/>
+          <w:szCs w:val="24"/>
+        </w:rPr>
+        <w:t xml:space="preserve"> статистических показателей цифровой трансформации экономики России</w:t>
+      </w:r>
+    </w:p>
+    <w:p>
+      <w:pPr>
+        <w:spacing w:line="240" w:lineRule="auto"/>
+        <w:jc w:val="both"/>
+        <w:rPr>
+          <w:rFonts w:ascii="Times New Roman" w:hAnsi="Times New Roman" w:cs="Times New Roman"/>
+          <w:sz w:val="24"/>
+          <w:szCs w:val="24"/>
+        </w:rPr>
+      </w:pPr>
+    </w:p>
+    <w:p>
+      <w:pPr>
+        <w:spacing w:line="240" w:lineRule="auto"/>
+        <w:jc w:val="both"/>
+        <w:rPr>
+          <w:rFonts w:ascii="Times New Roman" w:hAnsi="Times New Roman" w:cs="Times New Roman"/>
+          <w:sz w:val="24"/>
+          <w:szCs w:val="24"/>
+        </w:rPr>
+      </w:pPr>
+    </w:p>
+    <w:p>
+      <w:pPr>
+        <w:spacing w:line="240" w:lineRule="auto"/>
+        <w:jc w:val="both"/>
+        <w:rPr>
+          <w:rFonts w:ascii="Times New Roman" w:hAnsi="Times New Roman" w:cs="Times New Roman"/>
+          <w:sz w:val="24"/>
+          <w:szCs w:val="24"/>
+        </w:rPr>
+      </w:pPr>
+    </w:p>
+    <w:p>
+      <w:pPr>
+        <w:spacing w:line="240" w:lineRule="auto"/>
+        <w:jc w:val="both"/>
+        <w:rPr>
+          <w:rFonts w:ascii="Times New Roman" w:hAnsi="Times New Roman" w:cs="Times New Roman"/>
+          <w:sz w:val="24"/>
+          <w:szCs w:val="24"/>
+        </w:rPr>
+      </w:pPr>
+    </w:p>
+    <w:p>
+      <w:pPr>
+        <w:spacing w:line="240" w:lineRule="auto"/>
+        <w:jc w:val="both"/>
+        <w:rPr>
+          <w:rFonts w:ascii="Times New Roman" w:hAnsi="Times New Roman" w:cs="Times New Roman"/>
+          <w:sz w:val="24"/>
+          <w:szCs w:val="24"/>
+        </w:rPr>
+      </w:pPr>
+    </w:p>
+    <w:p>
+      <w:pPr>
+        <w:spacing w:line="240" w:lineRule="auto"/>
+        <w:jc w:val="both"/>
+        <w:rPr>
+          <w:rFonts w:ascii="Times New Roman" w:hAnsi="Times New Roman" w:cs="Times New Roman"/>
+          <w:sz w:val="24"/>
+          <w:szCs w:val="24"/>
+        </w:rPr>
+      </w:pPr>
+    </w:p>
+    <w:p>
+      <w:pPr>
+        <w:spacing w:line="240" w:lineRule="auto"/>
+        <w:jc w:val="both"/>
+        <w:rPr>
+          <w:rFonts w:ascii="Times New Roman" w:hAnsi="Times New Roman" w:cs="Times New Roman"/>
+          <w:sz w:val="24"/>
+          <w:szCs w:val="24"/>
+        </w:rPr>
+      </w:pPr>
+    </w:p>
+    <w:p>
+      <w:pPr>
+        <w:spacing w:line="240" w:lineRule="auto"/>
+        <w:jc w:val="both"/>
+        <w:rPr>
+          <w:rFonts w:ascii="Times New Roman" w:hAnsi="Times New Roman" w:cs="Times New Roman"/>
+          <w:sz w:val="24"/>
+          <w:szCs w:val="24"/>
+        </w:rPr>
+      </w:pPr>
+    </w:p>
+    <w:p>
+      <w:pPr>
+        <w:spacing w:line="240" w:lineRule="auto"/>
+        <w:jc w:val="both"/>
+        <w:rPr>
+          <w:rFonts w:ascii="Times New Roman" w:hAnsi="Times New Roman" w:cs="Times New Roman"/>
+          <w:sz w:val="24"/>
+          <w:szCs w:val="24"/>
+        </w:rPr>
+      </w:pPr>
+    </w:p>
+    <w:p>
+      <w:pPr>
+        <w:spacing w:line="240" w:lineRule="auto"/>
+        <w:jc w:val="both"/>
+        <w:rPr>
+          <w:rFonts w:ascii="Times New Roman" w:hAnsi="Times New Roman" w:cs="Times New Roman"/>
+          <w:sz w:val="24"/>
+          <w:szCs w:val="24"/>
+        </w:rPr>
+      </w:pPr>
+    </w:p>
+    <w:p>
+      <w:pPr>
+        <w:spacing w:line="240" w:lineRule="auto"/>
+        <w:jc w:val="both"/>
+        <w:rPr>
+          <w:rFonts w:ascii="Times New Roman" w:hAnsi="Times New Roman" w:cs="Times New Roman"/>
+          <w:sz w:val="24"/>
+          <w:szCs w:val="24"/>
+        </w:rPr>
+      </w:pPr>
+    </w:p>
+    <w:p>
+      <w:pPr>
+        <w:spacing w:line="240" w:lineRule="auto"/>
+        <w:jc w:val="both"/>
+        <w:rPr>
+          <w:rFonts w:ascii="Times New Roman" w:hAnsi="Times New Roman" w:cs="Times New Roman"/>
+          <w:sz w:val="24"/>
+          <w:szCs w:val="24"/>
+        </w:rPr>
+      </w:pPr>
     </w:p>
     <w:p>
       <w:pPr>
@@ -2702,29 +4155,10 @@
                 <w:lang w:eastAsia="en-US"/>
               </w:rPr>
               <w:object w:dxaOrig="220" w:dyaOrig="260" w14:anchorId="132CEEE6">
-                <v:shapetype id="_x0000_t75" coordsize="21600,21600" o:spt="75" o:preferrelative="t" path="m@4@5l@4@11@9@11@9@5xe" filled="f" stroked="f">
-                  <v:stroke joinstyle="miter"/>
-                  <v:formulas>
-                    <v:f eqn="if lineDrawn pixelLineWidth 0"/>
-                    <v:f eqn="sum @0 1 0"/>
-                    <v:f eqn="sum 0 0 @1"/>
-                    <v:f eqn="prod @2 1 2"/>
-                    <v:f eqn="prod @3 21600 pixelWidth"/>
-                    <v:f eqn="prod @3 21600 pixelHeight"/>
-                    <v:f eqn="sum @0 0 1"/>
-                    <v:f eqn="prod @6 1 2"/>
-                    <v:f eqn="prod @7 21600 pixelWidth"/>
-                    <v:f eqn="sum @8 21600 0"/>
-                    <v:f eqn="prod @7 21600 pixelHeight"/>
-                    <v:f eqn="sum @10 21600 0"/>
-                  </v:formulas>
-                  <v:path o:extrusionok="f" gradientshapeok="t" o:connecttype="rect"/>
-                  <o:lock v:ext="edit" aspectratio="t"/>
-                </v:shapetype>
-                <v:shape id="_x0000_i1026" type="#_x0000_t75" style="width:14.2pt;height:15.25pt" o:ole="">
+                <v:shape id="_x0000_i1025" type="#_x0000_t75" style="width:14.4pt;height:15pt" o:ole="">
                   <v:imagedata r:id="rId6" o:title=""/>
                 </v:shape>
-                <o:OLEObject Type="Embed" ProgID="Equation.3" ShapeID="_x0000_i1026" DrawAspect="Content" ObjectID="_1730453821" r:id="rId7"/>
+                <o:OLEObject Type="Embed" ProgID="Equation.3" ShapeID="_x0000_i1025" DrawAspect="Content" ObjectID="_1730471095" r:id="rId7"/>
               </w:object>
             </w:r>
           </w:p>
@@ -4495,10 +5929,10 @@
                 <w:lang w:eastAsia="en-US"/>
               </w:rPr>
               <w:object w:dxaOrig="220" w:dyaOrig="260" w14:anchorId="205FD0CC">
-                <v:shape id="_x0000_i1027" type="#_x0000_t75" style="width:14.2pt;height:15.25pt" o:ole="">
+                <v:shape id="_x0000_i1026" type="#_x0000_t75" style="width:14.4pt;height:15pt" o:ole="">
                   <v:imagedata r:id="rId6" o:title=""/>
                 </v:shape>
-                <o:OLEObject Type="Embed" ProgID="Equation.3" ShapeID="_x0000_i1027" DrawAspect="Content" ObjectID="_1730453822" r:id="rId8"/>
+                <o:OLEObject Type="Embed" ProgID="Equation.3" ShapeID="_x0000_i1026" DrawAspect="Content" ObjectID="_1730471096" r:id="rId8"/>
               </w:object>
             </w:r>
           </w:p>
@@ -5760,10 +7194,10 @@
                 <w:lang w:eastAsia="en-US"/>
               </w:rPr>
               <w:object w:dxaOrig="220" w:dyaOrig="260" w14:anchorId="67010DBA">
-                <v:shape id="_x0000_i1028" type="#_x0000_t75" style="width:14.2pt;height:15.25pt" o:ole="">
+                <v:shape id="_x0000_i1027" type="#_x0000_t75" style="width:14.4pt;height:15pt" o:ole="">
                   <v:imagedata r:id="rId6" o:title=""/>
                 </v:shape>
-                <o:OLEObject Type="Embed" ProgID="Equation.3" ShapeID="_x0000_i1028" DrawAspect="Content" ObjectID="_1730453823" r:id="rId9"/>
+                <o:OLEObject Type="Embed" ProgID="Equation.3" ShapeID="_x0000_i1027" DrawAspect="Content" ObjectID="_1730471097" r:id="rId9"/>
               </w:object>
             </w:r>
           </w:p>
@@ -8704,10 +10138,10 @@
                 <w:lang w:eastAsia="en-US"/>
               </w:rPr>
               <w:object w:dxaOrig="220" w:dyaOrig="260" w14:anchorId="1D70C63B">
-                <v:shape id="_x0000_i1029" type="#_x0000_t75" style="width:14.2pt;height:15.25pt" o:ole="">
+                <v:shape id="_x0000_i1028" type="#_x0000_t75" style="width:14.4pt;height:15pt" o:ole="">
                   <v:imagedata r:id="rId6" o:title=""/>
                 </v:shape>
-                <o:OLEObject Type="Embed" ProgID="Equation.3" ShapeID="_x0000_i1029" DrawAspect="Content" ObjectID="_1730453824" r:id="rId10"/>
+                <o:OLEObject Type="Embed" ProgID="Equation.3" ShapeID="_x0000_i1028" DrawAspect="Content" ObjectID="_1730471098" r:id="rId10"/>
               </w:object>
             </w:r>
           </w:p>
@@ -10071,7 +11505,43 @@
           <w:sz w:val="24"/>
           <w:szCs w:val="24"/>
         </w:rPr>
-        <w:t>Информационное общество в Российской Федерации. 2020 : статистический сборник [Электронный ресурс] / Федеральная служба государственной статистики; Нац. исслед. ун-т « Высшая школа экономики». – Электрон. текст дан. (33,6 Мб). – М.: НИУ ВШЭ, 2020.</w:t>
+        <w:t xml:space="preserve">Информационное общество в Российской Федерации. </w:t>
+      </w:r>
+      <w:proofErr w:type="gramStart"/>
+      <w:r>
+        <w:rPr>
+          <w:rFonts w:ascii="Times New Roman" w:hAnsi="Times New Roman" w:cs="Times New Roman"/>
+          <w:sz w:val="24"/>
+          <w:szCs w:val="24"/>
+        </w:rPr>
+        <w:t>2020 :</w:t>
+      </w:r>
+      <w:proofErr w:type="gramEnd"/>
+      <w:r>
+        <w:rPr>
+          <w:rFonts w:ascii="Times New Roman" w:hAnsi="Times New Roman" w:cs="Times New Roman"/>
+          <w:sz w:val="24"/>
+          <w:szCs w:val="24"/>
+        </w:rPr>
+        <w:t xml:space="preserve"> статистический сборник [Электронный ресурс] / Федеральная служба государственной статистики; Нац. </w:t>
+      </w:r>
+      <w:proofErr w:type="spellStart"/>
+      <w:r>
+        <w:rPr>
+          <w:rFonts w:ascii="Times New Roman" w:hAnsi="Times New Roman" w:cs="Times New Roman"/>
+          <w:sz w:val="24"/>
+          <w:szCs w:val="24"/>
+        </w:rPr>
+        <w:t>исслед</w:t>
+      </w:r>
+      <w:proofErr w:type="spellEnd"/>
+      <w:r>
+        <w:rPr>
+          <w:rFonts w:ascii="Times New Roman" w:hAnsi="Times New Roman" w:cs="Times New Roman"/>
+          <w:sz w:val="24"/>
+          <w:szCs w:val="24"/>
+        </w:rPr>
+        <w:t>. ун-т « Высшая школа экономики». – Электрон. текст дан. (33,6 Мб). – М.: НИУ ВШЭ, 2020.</w:t>
       </w:r>
     </w:p>
     <w:p>
@@ -10128,8 +11598,18 @@
           <w:sz w:val="24"/>
           <w:szCs w:val="24"/>
         </w:rPr>
-        <w:t>А. Информационные технологии как инструмент оценки эффективности и фактор развития цифровой экономики. Вестник СамГУПС. 2021. № 4(54). С. 19-26</w:t>
-      </w:r>
+        <w:t xml:space="preserve">А. Информационные технологии как инструмент оценки эффективности и фактор развития цифровой экономики. Вестник СамГУПС. 2021. № 4(54). С. </w:t>
+      </w:r>
+      <w:proofErr w:type="gramStart"/>
+      <w:r>
+        <w:rPr>
+          <w:rFonts w:ascii="Times New Roman" w:hAnsi="Times New Roman" w:cs="Times New Roman"/>
+          <w:sz w:val="24"/>
+          <w:szCs w:val="24"/>
+        </w:rPr>
+        <w:t>19-26</w:t>
+      </w:r>
+      <w:proofErr w:type="gramEnd"/>
     </w:p>
     <w:p>
       <w:pPr>
@@ -10163,7 +11643,27 @@
           <w:sz w:val="24"/>
           <w:szCs w:val="24"/>
         </w:rPr>
-        <w:t>Data Science / Big Data: современный вызов статистике и статистикам. Материалы международной научно-практической конференции «Статистика в цифровой экономике: обучение и использование». Санкт-Петербург, 1-2 февраля 2018 г.</w:t>
+        <w:t xml:space="preserve">Data Science / Big Data: современный вызов статистике и статистикам. Материалы международной научно-практической конференции «Статистика в цифровой экономике: обучение и использование». Санкт-Петербург, </w:t>
+      </w:r>
+      <w:proofErr w:type="gramStart"/>
+      <w:r>
+        <w:rPr>
+          <w:rFonts w:ascii="Times New Roman" w:hAnsi="Times New Roman" w:cs="Times New Roman"/>
+          <w:color w:val="000000"/>
+          <w:sz w:val="24"/>
+          <w:szCs w:val="24"/>
+        </w:rPr>
+        <w:t>1-2</w:t>
+      </w:r>
+      <w:proofErr w:type="gramEnd"/>
+      <w:r>
+        <w:rPr>
+          <w:rFonts w:ascii="Times New Roman" w:hAnsi="Times New Roman" w:cs="Times New Roman"/>
+          <w:color w:val="000000"/>
+          <w:sz w:val="24"/>
+          <w:szCs w:val="24"/>
+        </w:rPr>
+        <w:t xml:space="preserve"> февраля 2018 г.</w:t>
       </w:r>
     </w:p>
     <w:p>
@@ -10188,7 +11688,43 @@
           <w:sz w:val="24"/>
           <w:szCs w:val="24"/>
         </w:rPr>
-        <w:t>Тенденции развития информационного общества в Российской Федерации. 2020 : краткий статистический сборник / Федеральная служба государственной статистики; Нац. исслед. ун-т «Высшая школа экономики». – М.: НИУ ВШЭ, 2020. – 220 с.</w:t>
+        <w:t xml:space="preserve">Тенденции развития информационного общества в Российской Федерации. </w:t>
+      </w:r>
+      <w:proofErr w:type="gramStart"/>
+      <w:r>
+        <w:rPr>
+          <w:rFonts w:ascii="Times New Roman" w:hAnsi="Times New Roman" w:cs="Times New Roman"/>
+          <w:sz w:val="24"/>
+          <w:szCs w:val="24"/>
+        </w:rPr>
+        <w:t>2020 :</w:t>
+      </w:r>
+      <w:proofErr w:type="gramEnd"/>
+      <w:r>
+        <w:rPr>
+          <w:rFonts w:ascii="Times New Roman" w:hAnsi="Times New Roman" w:cs="Times New Roman"/>
+          <w:sz w:val="24"/>
+          <w:szCs w:val="24"/>
+        </w:rPr>
+        <w:t xml:space="preserve"> краткий статистический сборник / Федеральная служба государственной статистики; Нац. </w:t>
+      </w:r>
+      <w:proofErr w:type="spellStart"/>
+      <w:r>
+        <w:rPr>
+          <w:rFonts w:ascii="Times New Roman" w:hAnsi="Times New Roman" w:cs="Times New Roman"/>
+          <w:sz w:val="24"/>
+          <w:szCs w:val="24"/>
+        </w:rPr>
+        <w:t>исслед</w:t>
+      </w:r>
+      <w:proofErr w:type="spellEnd"/>
+      <w:r>
+        <w:rPr>
+          <w:rFonts w:ascii="Times New Roman" w:hAnsi="Times New Roman" w:cs="Times New Roman"/>
+          <w:sz w:val="24"/>
+          <w:szCs w:val="24"/>
+        </w:rPr>
+        <w:t>. ун-т «Высшая школа экономики». – М.: НИУ ВШЭ, 2020. – 220 с.</w:t>
       </w:r>
     </w:p>
     <w:p>
@@ -10213,7 +11749,205 @@
           <w:sz w:val="24"/>
           <w:szCs w:val="24"/>
         </w:rPr>
-        <w:t>Цифровая трансформация отраслей: стартовые условия и приоритеты: докл. к XXII Апр. междунар. науч. конф. по проблемам развития экономики и общества, Москва, 13–30 апр. 2021 г. / Г. И. Абдрахманова, К. Б. Быховский, Н. Н. Веселитская, К. О. Вишневский, Л. М. Гохберг и др. ; рук. авт. кол. П. Б. Рудник ; науч. ред. Л. М. Гохберг, П. Б. Рудник, К. О. Вишневский, Т. С. Зинина ; Нац. исслед. ун-т «Высшая школа экономики». — М. : Изд. дом Высшей школы экономики, 2021. — 239, [1] с. — ISBN 978-5-7598-2510-4 (в обл.). — ISBN 978-5-7598-2270-7 (e-book).</w:t>
+        <w:t xml:space="preserve">Цифровая трансформация отраслей: стартовые условия и приоритеты: </w:t>
+      </w:r>
+      <w:proofErr w:type="spellStart"/>
+      <w:r>
+        <w:rPr>
+          <w:rFonts w:ascii="Times New Roman" w:hAnsi="Times New Roman" w:cs="Times New Roman"/>
+          <w:sz w:val="24"/>
+          <w:szCs w:val="24"/>
+        </w:rPr>
+        <w:t>докл</w:t>
+      </w:r>
+      <w:proofErr w:type="spellEnd"/>
+      <w:r>
+        <w:rPr>
+          <w:rFonts w:ascii="Times New Roman" w:hAnsi="Times New Roman" w:cs="Times New Roman"/>
+          <w:sz w:val="24"/>
+          <w:szCs w:val="24"/>
+        </w:rPr>
+        <w:t xml:space="preserve">. к XXII Апр. </w:t>
+      </w:r>
+      <w:proofErr w:type="spellStart"/>
+      <w:r>
+        <w:rPr>
+          <w:rFonts w:ascii="Times New Roman" w:hAnsi="Times New Roman" w:cs="Times New Roman"/>
+          <w:sz w:val="24"/>
+          <w:szCs w:val="24"/>
+        </w:rPr>
+        <w:t>междунар</w:t>
+      </w:r>
+      <w:proofErr w:type="spellEnd"/>
+      <w:r>
+        <w:rPr>
+          <w:rFonts w:ascii="Times New Roman" w:hAnsi="Times New Roman" w:cs="Times New Roman"/>
+          <w:sz w:val="24"/>
+          <w:szCs w:val="24"/>
+        </w:rPr>
+        <w:t xml:space="preserve">. науч. </w:t>
+      </w:r>
+      <w:proofErr w:type="spellStart"/>
+      <w:r>
+        <w:rPr>
+          <w:rFonts w:ascii="Times New Roman" w:hAnsi="Times New Roman" w:cs="Times New Roman"/>
+          <w:sz w:val="24"/>
+          <w:szCs w:val="24"/>
+        </w:rPr>
+        <w:t>конф</w:t>
+      </w:r>
+      <w:proofErr w:type="spellEnd"/>
+      <w:r>
+        <w:rPr>
+          <w:rFonts w:ascii="Times New Roman" w:hAnsi="Times New Roman" w:cs="Times New Roman"/>
+          <w:sz w:val="24"/>
+          <w:szCs w:val="24"/>
+        </w:rPr>
+        <w:t xml:space="preserve">. по проблемам развития экономики и общества, Москва, 13–30 апр. 2021 г. / Г. И. Абдрахманова, К. Б. Быховский, Н. Н. </w:t>
+      </w:r>
+      <w:proofErr w:type="spellStart"/>
+      <w:r>
+        <w:rPr>
+          <w:rFonts w:ascii="Times New Roman" w:hAnsi="Times New Roman" w:cs="Times New Roman"/>
+          <w:sz w:val="24"/>
+          <w:szCs w:val="24"/>
+        </w:rPr>
+        <w:t>Веселитская</w:t>
+      </w:r>
+      <w:proofErr w:type="spellEnd"/>
+      <w:r>
+        <w:rPr>
+          <w:rFonts w:ascii="Times New Roman" w:hAnsi="Times New Roman" w:cs="Times New Roman"/>
+          <w:sz w:val="24"/>
+          <w:szCs w:val="24"/>
+        </w:rPr>
+        <w:t xml:space="preserve">, К. О. Вишневский, Л. М. </w:t>
+      </w:r>
+      <w:proofErr w:type="spellStart"/>
+      <w:r>
+        <w:rPr>
+          <w:rFonts w:ascii="Times New Roman" w:hAnsi="Times New Roman" w:cs="Times New Roman"/>
+          <w:sz w:val="24"/>
+          <w:szCs w:val="24"/>
+        </w:rPr>
+        <w:t>Гохберг</w:t>
+      </w:r>
+      <w:proofErr w:type="spellEnd"/>
+      <w:r>
+        <w:rPr>
+          <w:rFonts w:ascii="Times New Roman" w:hAnsi="Times New Roman" w:cs="Times New Roman"/>
+          <w:sz w:val="24"/>
+          <w:szCs w:val="24"/>
+        </w:rPr>
+        <w:t xml:space="preserve"> и </w:t>
+      </w:r>
+      <w:proofErr w:type="gramStart"/>
+      <w:r>
+        <w:rPr>
+          <w:rFonts w:ascii="Times New Roman" w:hAnsi="Times New Roman" w:cs="Times New Roman"/>
+          <w:sz w:val="24"/>
+          <w:szCs w:val="24"/>
+        </w:rPr>
+        <w:t>др. ;</w:t>
+      </w:r>
+      <w:proofErr w:type="gramEnd"/>
+      <w:r>
+        <w:rPr>
+          <w:rFonts w:ascii="Times New Roman" w:hAnsi="Times New Roman" w:cs="Times New Roman"/>
+          <w:sz w:val="24"/>
+          <w:szCs w:val="24"/>
+        </w:rPr>
+        <w:t xml:space="preserve"> рук. авт. кол. П. Б. </w:t>
+      </w:r>
+      <w:proofErr w:type="gramStart"/>
+      <w:r>
+        <w:rPr>
+          <w:rFonts w:ascii="Times New Roman" w:hAnsi="Times New Roman" w:cs="Times New Roman"/>
+          <w:sz w:val="24"/>
+          <w:szCs w:val="24"/>
+        </w:rPr>
+        <w:t>Рудник ;</w:t>
+      </w:r>
+      <w:proofErr w:type="gramEnd"/>
+      <w:r>
+        <w:rPr>
+          <w:rFonts w:ascii="Times New Roman" w:hAnsi="Times New Roman" w:cs="Times New Roman"/>
+          <w:sz w:val="24"/>
+          <w:szCs w:val="24"/>
+        </w:rPr>
+        <w:t xml:space="preserve"> науч. ред. Л. М. </w:t>
+      </w:r>
+      <w:proofErr w:type="spellStart"/>
+      <w:r>
+        <w:rPr>
+          <w:rFonts w:ascii="Times New Roman" w:hAnsi="Times New Roman" w:cs="Times New Roman"/>
+          <w:sz w:val="24"/>
+          <w:szCs w:val="24"/>
+        </w:rPr>
+        <w:t>Гохберг</w:t>
+      </w:r>
+      <w:proofErr w:type="spellEnd"/>
+      <w:r>
+        <w:rPr>
+          <w:rFonts w:ascii="Times New Roman" w:hAnsi="Times New Roman" w:cs="Times New Roman"/>
+          <w:sz w:val="24"/>
+          <w:szCs w:val="24"/>
+        </w:rPr>
+        <w:t xml:space="preserve">, П. Б. Рудник, К. О. Вишневский, Т. С. Зинина ; Нац. </w:t>
+      </w:r>
+      <w:proofErr w:type="spellStart"/>
+      <w:r>
+        <w:rPr>
+          <w:rFonts w:ascii="Times New Roman" w:hAnsi="Times New Roman" w:cs="Times New Roman"/>
+          <w:sz w:val="24"/>
+          <w:szCs w:val="24"/>
+        </w:rPr>
+        <w:t>исслед</w:t>
+      </w:r>
+      <w:proofErr w:type="spellEnd"/>
+      <w:r>
+        <w:rPr>
+          <w:rFonts w:ascii="Times New Roman" w:hAnsi="Times New Roman" w:cs="Times New Roman"/>
+          <w:sz w:val="24"/>
+          <w:szCs w:val="24"/>
+        </w:rPr>
+        <w:t xml:space="preserve">. ун-т «Высшая школа экономики». — </w:t>
+      </w:r>
+      <w:proofErr w:type="gramStart"/>
+      <w:r>
+        <w:rPr>
+          <w:rFonts w:ascii="Times New Roman" w:hAnsi="Times New Roman" w:cs="Times New Roman"/>
+          <w:sz w:val="24"/>
+          <w:szCs w:val="24"/>
+        </w:rPr>
+        <w:t>М. :</w:t>
+      </w:r>
+      <w:proofErr w:type="gramEnd"/>
+      <w:r>
+        <w:rPr>
+          <w:rFonts w:ascii="Times New Roman" w:hAnsi="Times New Roman" w:cs="Times New Roman"/>
+          <w:sz w:val="24"/>
+          <w:szCs w:val="24"/>
+        </w:rPr>
+        <w:t xml:space="preserve"> Изд. дом Высшей школы экономики, 2021. — 239, [1] с. — ISBN 978-5-7598-2510-4 (в обл.). — ISBN 978-5-7598-2270-7 (e-</w:t>
+      </w:r>
+      <w:proofErr w:type="spellStart"/>
+      <w:r>
+        <w:rPr>
+          <w:rFonts w:ascii="Times New Roman" w:hAnsi="Times New Roman" w:cs="Times New Roman"/>
+          <w:sz w:val="24"/>
+          <w:szCs w:val="24"/>
+        </w:rPr>
+        <w:t>book</w:t>
+      </w:r>
+      <w:proofErr w:type="spellEnd"/>
+      <w:r>
+        <w:rPr>
+          <w:rFonts w:ascii="Times New Roman" w:hAnsi="Times New Roman" w:cs="Times New Roman"/>
+          <w:sz w:val="24"/>
+          <w:szCs w:val="24"/>
+        </w:rPr>
+        <w:t>).</w:t>
       </w:r>
     </w:p>
     <w:p>
@@ -10428,6 +12162,119 @@
 <file path=word/numbering.xml><?xml version="1.0" encoding="utf-8"?>
 <w:numbering xmlns:wpc="http://schemas.microsoft.com/office/word/2010/wordprocessingCanvas" xmlns:cx="http://schemas.microsoft.com/office/drawing/2014/chartex" xmlns:cx1="http://schemas.microsoft.com/office/drawing/2015/9/8/chartex" xmlns:cx2="http://schemas.microsoft.com/office/drawing/2015/10/21/chartex" xmlns:cx3="http://schemas.microsoft.com/office/drawing/2016/5/9/chartex" xmlns:cx4="http://schemas.microsoft.com/office/drawing/2016/5/10/chartex" xmlns:cx5="http://schemas.microsoft.com/office/drawing/2016/5/11/chartex" xmlns:cx6="http://schemas.microsoft.com/office/drawing/2016/5/12/chartex" xmlns:cx7="http://schemas.microsoft.com/office/drawing/2016/5/13/chartex" xmlns:cx8="http://schemas.microsoft.com/office/drawing/2016/5/14/chartex" xmlns:mc="http://schemas.openxmlformats.org/markup-compatibility/2006" xmlns:aink="http://schemas.microsoft.com/office/drawing/2016/ink" xmlns:am3d="http://schemas.microsoft.com/office/drawing/2017/model3d" xmlns:o="urn:schemas-microsoft-com:office:office" xmlns:oel="http://schemas.microsoft.com/office/2019/extlst" xmlns:r="http://schemas.openxmlformats.org/officeDocument/2006/relationships" xmlns:m="http://schemas.openxmlformats.org/officeDocument/2006/math" xmlns:v="urn:schemas-microsoft-com:vml" xmlns:wp14="http://schemas.microsoft.com/office/word/2010/wordprocessingDrawing" xmlns:wp="http://schemas.openxmlformats.org/drawingml/2006/wordprocessingDrawing" xmlns:w10="urn:schemas-microsoft-com:office:word" xmlns:w="http://schemas.openxmlformats.org/wordprocessingml/2006/main" xmlns:w14="http://schemas.microsoft.com/office/word/2010/wordml" xmlns:w15="http://schemas.microsoft.com/office/word/2012/wordml" xmlns:w16cex="http://schemas.microsoft.com/office/word/2018/wordml/cex" xmlns:w16cid="http://schemas.microsoft.com/office/word/2016/wordml/cid" xmlns:w16="http://schemas.microsoft.com/office/word/2018/wordml" xmlns:w16sdtdh="http://schemas.microsoft.com/office/word/2020/wordml/sdtdatahash" xmlns:w16se="http://schemas.microsoft.com/office/word/2015/wordml/symex" xmlns:wpg="http://schemas.microsoft.com/office/word/2010/wordprocessingGroup" xmlns:wpi="http://schemas.microsoft.com/office/word/2010/wordprocessingInk" xmlns:wne="http://schemas.microsoft.com/office/word/2006/wordml" xmlns:wps="http://schemas.microsoft.com/office/word/2010/wordprocessingShape" mc:Ignorable="w14 w15 w16se w16cid w16 w16cex w16sdtdh wp14">
   <w:abstractNum w:abstractNumId="0" w15:restartNumberingAfterBreak="0">
+    <w:nsid w:val="3AA86E7E"/>
+    <w:multiLevelType w:val="hybridMultilevel"/>
+    <w:tmpl w:val="421808B4"/>
+    <w:lvl w:ilvl="0" w:tplc="04190001">
+      <w:start w:val="1"/>
+      <w:numFmt w:val="bullet"/>
+      <w:lvlText w:val=""/>
+      <w:lvlJc w:val="left"/>
+      <w:pPr>
+        <w:ind w:left="720" w:hanging="360"/>
+      </w:pPr>
+      <w:rPr>
+        <w:rFonts w:ascii="Symbol" w:hAnsi="Symbol" w:hint="default"/>
+      </w:rPr>
+    </w:lvl>
+    <w:lvl w:ilvl="1" w:tplc="04190003" w:tentative="1">
+      <w:start w:val="1"/>
+      <w:numFmt w:val="bullet"/>
+      <w:lvlText w:val="o"/>
+      <w:lvlJc w:val="left"/>
+      <w:pPr>
+        <w:ind w:left="1440" w:hanging="360"/>
+      </w:pPr>
+      <w:rPr>
+        <w:rFonts w:ascii="Courier New" w:hAnsi="Courier New" w:cs="Courier New" w:hint="default"/>
+      </w:rPr>
+    </w:lvl>
+    <w:lvl w:ilvl="2" w:tplc="04190005" w:tentative="1">
+      <w:start w:val="1"/>
+      <w:numFmt w:val="bullet"/>
+      <w:lvlText w:val=""/>
+      <w:lvlJc w:val="left"/>
+      <w:pPr>
+        <w:ind w:left="2160" w:hanging="360"/>
+      </w:pPr>
+      <w:rPr>
+        <w:rFonts w:ascii="Wingdings" w:hAnsi="Wingdings" w:hint="default"/>
+      </w:rPr>
+    </w:lvl>
+    <w:lvl w:ilvl="3" w:tplc="04190001" w:tentative="1">
+      <w:start w:val="1"/>
+      <w:numFmt w:val="bullet"/>
+      <w:lvlText w:val=""/>
+      <w:lvlJc w:val="left"/>
+      <w:pPr>
+        <w:ind w:left="2880" w:hanging="360"/>
+      </w:pPr>
+      <w:rPr>
+        <w:rFonts w:ascii="Symbol" w:hAnsi="Symbol" w:hint="default"/>
+      </w:rPr>
+    </w:lvl>
+    <w:lvl w:ilvl="4" w:tplc="04190003" w:tentative="1">
+      <w:start w:val="1"/>
+      <w:numFmt w:val="bullet"/>
+      <w:lvlText w:val="o"/>
+      <w:lvlJc w:val="left"/>
+      <w:pPr>
+        <w:ind w:left="3600" w:hanging="360"/>
+      </w:pPr>
+      <w:rPr>
+        <w:rFonts w:ascii="Courier New" w:hAnsi="Courier New" w:cs="Courier New" w:hint="default"/>
+      </w:rPr>
+    </w:lvl>
+    <w:lvl w:ilvl="5" w:tplc="04190005" w:tentative="1">
+      <w:start w:val="1"/>
+      <w:numFmt w:val="bullet"/>
+      <w:lvlText w:val=""/>
+      <w:lvlJc w:val="left"/>
+      <w:pPr>
+        <w:ind w:left="4320" w:hanging="360"/>
+      </w:pPr>
+      <w:rPr>
+        <w:rFonts w:ascii="Wingdings" w:hAnsi="Wingdings" w:hint="default"/>
+      </w:rPr>
+    </w:lvl>
+    <w:lvl w:ilvl="6" w:tplc="04190001" w:tentative="1">
+      <w:start w:val="1"/>
+      <w:numFmt w:val="bullet"/>
+      <w:lvlText w:val=""/>
+      <w:lvlJc w:val="left"/>
+      <w:pPr>
+        <w:ind w:left="5040" w:hanging="360"/>
+      </w:pPr>
+      <w:rPr>
+        <w:rFonts w:ascii="Symbol" w:hAnsi="Symbol" w:hint="default"/>
+      </w:rPr>
+    </w:lvl>
+    <w:lvl w:ilvl="7" w:tplc="04190003" w:tentative="1">
+      <w:start w:val="1"/>
+      <w:numFmt w:val="bullet"/>
+      <w:lvlText w:val="o"/>
+      <w:lvlJc w:val="left"/>
+      <w:pPr>
+        <w:ind w:left="5760" w:hanging="360"/>
+      </w:pPr>
+      <w:rPr>
+        <w:rFonts w:ascii="Courier New" w:hAnsi="Courier New" w:cs="Courier New" w:hint="default"/>
+      </w:rPr>
+    </w:lvl>
+    <w:lvl w:ilvl="8" w:tplc="04190005" w:tentative="1">
+      <w:start w:val="1"/>
+      <w:numFmt w:val="bullet"/>
+      <w:lvlText w:val=""/>
+      <w:lvlJc w:val="left"/>
+      <w:pPr>
+        <w:ind w:left="6480" w:hanging="360"/>
+      </w:pPr>
+      <w:rPr>
+        <w:rFonts w:ascii="Wingdings" w:hAnsi="Wingdings" w:hint="default"/>
+      </w:rPr>
+    </w:lvl>
+  </w:abstractNum>
+  <w:abstractNum w:abstractNumId="1" w15:restartNumberingAfterBreak="0">
     <w:nsid w:val="48DD1BCF"/>
     <w:multiLevelType w:val="hybridMultilevel"/>
     <w:tmpl w:val="99D89E44"/>
@@ -10516,7 +12363,122 @@
       </w:pPr>
     </w:lvl>
   </w:abstractNum>
-  <w:abstractNum w:abstractNumId="1" w15:restartNumberingAfterBreak="0">
+  <w:abstractNum w:abstractNumId="2" w15:restartNumberingAfterBreak="0">
+    <w:nsid w:val="6A934939"/>
+    <w:multiLevelType w:val="hybridMultilevel"/>
+    <w:tmpl w:val="DDACC630"/>
+    <w:lvl w:ilvl="0" w:tplc="96FA8D48">
+      <w:start w:val="1"/>
+      <w:numFmt w:val="bullet"/>
+      <w:lvlText w:val=""/>
+      <w:lvlJc w:val="left"/>
+      <w:pPr>
+        <w:ind w:left="720" w:hanging="360"/>
+      </w:pPr>
+      <w:rPr>
+        <w:rFonts w:ascii="Symbol" w:hAnsi="Symbol" w:hint="default"/>
+        <w:sz w:val="24"/>
+        <w:szCs w:val="24"/>
+      </w:rPr>
+    </w:lvl>
+    <w:lvl w:ilvl="1" w:tplc="04190003" w:tentative="1">
+      <w:start w:val="1"/>
+      <w:numFmt w:val="bullet"/>
+      <w:lvlText w:val="o"/>
+      <w:lvlJc w:val="left"/>
+      <w:pPr>
+        <w:ind w:left="1440" w:hanging="360"/>
+      </w:pPr>
+      <w:rPr>
+        <w:rFonts w:ascii="Courier New" w:hAnsi="Courier New" w:cs="Courier New" w:hint="default"/>
+      </w:rPr>
+    </w:lvl>
+    <w:lvl w:ilvl="2" w:tplc="04190005" w:tentative="1">
+      <w:start w:val="1"/>
+      <w:numFmt w:val="bullet"/>
+      <w:lvlText w:val=""/>
+      <w:lvlJc w:val="left"/>
+      <w:pPr>
+        <w:ind w:left="2160" w:hanging="360"/>
+      </w:pPr>
+      <w:rPr>
+        <w:rFonts w:ascii="Wingdings" w:hAnsi="Wingdings" w:hint="default"/>
+      </w:rPr>
+    </w:lvl>
+    <w:lvl w:ilvl="3" w:tplc="04190001" w:tentative="1">
+      <w:start w:val="1"/>
+      <w:numFmt w:val="bullet"/>
+      <w:lvlText w:val=""/>
+      <w:lvlJc w:val="left"/>
+      <w:pPr>
+        <w:ind w:left="2880" w:hanging="360"/>
+      </w:pPr>
+      <w:rPr>
+        <w:rFonts w:ascii="Symbol" w:hAnsi="Symbol" w:hint="default"/>
+      </w:rPr>
+    </w:lvl>
+    <w:lvl w:ilvl="4" w:tplc="04190003" w:tentative="1">
+      <w:start w:val="1"/>
+      <w:numFmt w:val="bullet"/>
+      <w:lvlText w:val="o"/>
+      <w:lvlJc w:val="left"/>
+      <w:pPr>
+        <w:ind w:left="3600" w:hanging="360"/>
+      </w:pPr>
+      <w:rPr>
+        <w:rFonts w:ascii="Courier New" w:hAnsi="Courier New" w:cs="Courier New" w:hint="default"/>
+      </w:rPr>
+    </w:lvl>
+    <w:lvl w:ilvl="5" w:tplc="04190005" w:tentative="1">
+      <w:start w:val="1"/>
+      <w:numFmt w:val="bullet"/>
+      <w:lvlText w:val=""/>
+      <w:lvlJc w:val="left"/>
+      <w:pPr>
+        <w:ind w:left="4320" w:hanging="360"/>
+      </w:pPr>
+      <w:rPr>
+        <w:rFonts w:ascii="Wingdings" w:hAnsi="Wingdings" w:hint="default"/>
+      </w:rPr>
+    </w:lvl>
+    <w:lvl w:ilvl="6" w:tplc="04190001" w:tentative="1">
+      <w:start w:val="1"/>
+      <w:numFmt w:val="bullet"/>
+      <w:lvlText w:val=""/>
+      <w:lvlJc w:val="left"/>
+      <w:pPr>
+        <w:ind w:left="5040" w:hanging="360"/>
+      </w:pPr>
+      <w:rPr>
+        <w:rFonts w:ascii="Symbol" w:hAnsi="Symbol" w:hint="default"/>
+      </w:rPr>
+    </w:lvl>
+    <w:lvl w:ilvl="7" w:tplc="04190003" w:tentative="1">
+      <w:start w:val="1"/>
+      <w:numFmt w:val="bullet"/>
+      <w:lvlText w:val="o"/>
+      <w:lvlJc w:val="left"/>
+      <w:pPr>
+        <w:ind w:left="5760" w:hanging="360"/>
+      </w:pPr>
+      <w:rPr>
+        <w:rFonts w:ascii="Courier New" w:hAnsi="Courier New" w:cs="Courier New" w:hint="default"/>
+      </w:rPr>
+    </w:lvl>
+    <w:lvl w:ilvl="8" w:tplc="04190005" w:tentative="1">
+      <w:start w:val="1"/>
+      <w:numFmt w:val="bullet"/>
+      <w:lvlText w:val=""/>
+      <w:lvlJc w:val="left"/>
+      <w:pPr>
+        <w:ind w:left="6480" w:hanging="360"/>
+      </w:pPr>
+      <w:rPr>
+        <w:rFonts w:ascii="Wingdings" w:hAnsi="Wingdings" w:hint="default"/>
+      </w:rPr>
+    </w:lvl>
+  </w:abstractNum>
+  <w:abstractNum w:abstractNumId="3" w15:restartNumberingAfterBreak="0">
     <w:nsid w:val="7F4C52CF"/>
     <w:multiLevelType w:val="hybridMultilevel"/>
     <w:tmpl w:val="E3DCF73E"/>
@@ -10606,9 +12568,15 @@
     </w:lvl>
   </w:abstractNum>
   <w:num w:numId="1" w16cid:durableId="1433354575">
+    <w:abstractNumId w:val="3"/>
+  </w:num>
+  <w:num w:numId="2" w16cid:durableId="1961838798">
     <w:abstractNumId w:val="1"/>
   </w:num>
-  <w:num w:numId="2" w16cid:durableId="1961838798">
+  <w:num w:numId="3" w16cid:durableId="114327382">
+    <w:abstractNumId w:val="2"/>
+  </w:num>
+  <w:num w:numId="4" w16cid:durableId="1799564482">
     <w:abstractNumId w:val="0"/>
   </w:num>
 </w:numbering>
@@ -11017,6 +12985,7 @@
   <w:style w:type="character" w:default="1" w:styleId="a0">
     <w:name w:val="Default Paragraph Font"/>
     <w:uiPriority w:val="1"/>
+    <w:semiHidden/>
     <w:unhideWhenUsed/>
   </w:style>
   <w:style w:type="table" w:default="1" w:styleId="a1">

</xml_diff>

<commit_message>
modified some rows of tables
</commit_message>
<xml_diff>
--- a/article_karyshev.docx
+++ b/article_karyshev.docx
@@ -97,17 +97,7 @@
           <w:sz w:val="24"/>
           <w:szCs w:val="24"/>
         </w:rPr>
-        <w:t>Карышев</w:t>
-      </w:r>
-      <w:r>
-        <w:rPr>
-          <w:rFonts w:ascii="Times New Roman" w:hAnsi="Times New Roman" w:cs="Times New Roman"/>
-          <w:b/>
-          <w:bCs/>
-          <w:sz w:val="24"/>
-          <w:szCs w:val="24"/>
-        </w:rPr>
-        <w:t xml:space="preserve"> М.Ю.</w:t>
+        <w:t>Карышев М.Ю.</w:t>
       </w:r>
       <w:r>
         <w:rPr>
@@ -254,7 +244,7 @@
           <w:sz w:val="20"/>
           <w:szCs w:val="20"/>
         </w:rPr>
-        <w:t>отечественной экономики</w:t>
+        <w:t xml:space="preserve">отечественной экономики </w:t>
       </w:r>
       <w:r>
         <w:rPr>
@@ -262,7 +252,7 @@
           <w:sz w:val="20"/>
           <w:szCs w:val="20"/>
         </w:rPr>
-        <w:t xml:space="preserve"> </w:t>
+        <w:t xml:space="preserve">– ее </w:t>
       </w:r>
       <w:r>
         <w:rPr>
@@ -270,7 +260,7 @@
           <w:sz w:val="20"/>
           <w:szCs w:val="20"/>
         </w:rPr>
-        <w:t xml:space="preserve">– ее </w:t>
+        <w:t xml:space="preserve">цифровой трансформации. </w:t>
       </w:r>
       <w:r>
         <w:rPr>
@@ -278,7 +268,7 @@
           <w:sz w:val="20"/>
           <w:szCs w:val="20"/>
         </w:rPr>
-        <w:t xml:space="preserve">цифровой трансформации. </w:t>
+        <w:t>Обсуждается проблематика подходов к научному исследованию экономических эффектов развития сферы информационно-коммуникационных технологий</w:t>
       </w:r>
       <w:r>
         <w:rPr>
@@ -286,7 +276,7 @@
           <w:sz w:val="20"/>
           <w:szCs w:val="20"/>
         </w:rPr>
-        <w:t>О</w:t>
+        <w:t>.</w:t>
       </w:r>
       <w:r>
         <w:rPr>
@@ -294,7 +284,7 @@
           <w:sz w:val="20"/>
           <w:szCs w:val="20"/>
         </w:rPr>
-        <w:t>бсуждается проблематика подходов к научному исследованию экономических эффектов развития сферы информационно-коммуникационных технологий</w:t>
+        <w:t xml:space="preserve"> </w:t>
       </w:r>
       <w:r>
         <w:rPr>
@@ -302,7 +292,7 @@
           <w:sz w:val="20"/>
           <w:szCs w:val="20"/>
         </w:rPr>
-        <w:t>.</w:t>
+        <w:t xml:space="preserve">С </w:t>
       </w:r>
       <w:r>
         <w:rPr>
@@ -310,7 +300,7 @@
           <w:sz w:val="20"/>
           <w:szCs w:val="20"/>
         </w:rPr>
-        <w:t xml:space="preserve"> </w:t>
+        <w:t xml:space="preserve">целью верификации теоретических </w:t>
       </w:r>
       <w:r>
         <w:rPr>
@@ -318,7 +308,7 @@
           <w:sz w:val="20"/>
           <w:szCs w:val="20"/>
         </w:rPr>
-        <w:t xml:space="preserve">С </w:t>
+        <w:t xml:space="preserve">утверждений и предположений </w:t>
       </w:r>
       <w:r>
         <w:rPr>
@@ -326,7 +316,7 @@
           <w:sz w:val="20"/>
           <w:szCs w:val="20"/>
         </w:rPr>
-        <w:t xml:space="preserve">целью верификации теоретических </w:t>
+        <w:t>применя</w:t>
       </w:r>
       <w:r>
         <w:rPr>
@@ -334,7 +324,7 @@
           <w:sz w:val="20"/>
           <w:szCs w:val="20"/>
         </w:rPr>
-        <w:t xml:space="preserve">утверждений и предположений </w:t>
+        <w:t>ю</w:t>
       </w:r>
       <w:r>
         <w:rPr>
@@ -342,7 +332,7 @@
           <w:sz w:val="20"/>
           <w:szCs w:val="20"/>
         </w:rPr>
-        <w:t>применя</w:t>
+        <w:t>тся метод</w:t>
       </w:r>
       <w:r>
         <w:rPr>
@@ -350,7 +340,7 @@
           <w:sz w:val="20"/>
           <w:szCs w:val="20"/>
         </w:rPr>
-        <w:t>ю</w:t>
+        <w:t>ы дескриптивного и многомерного статистического анализа</w:t>
       </w:r>
       <w:r>
         <w:rPr>
@@ -358,7 +348,7 @@
           <w:sz w:val="20"/>
           <w:szCs w:val="20"/>
         </w:rPr>
-        <w:t>тся метод</w:t>
+        <w:t>.</w:t>
       </w:r>
       <w:r>
         <w:rPr>
@@ -366,31 +356,7 @@
           <w:sz w:val="20"/>
           <w:szCs w:val="20"/>
         </w:rPr>
-        <w:t>ы дескриптивного и многомерного статистического анализа</w:t>
-      </w:r>
-      <w:r>
-        <w:rPr>
-          <w:rFonts w:ascii="Times New Roman" w:hAnsi="Times New Roman" w:cs="Times New Roman"/>
-          <w:sz w:val="20"/>
-          <w:szCs w:val="20"/>
-        </w:rPr>
-        <w:t>.</w:t>
-      </w:r>
-      <w:r>
-        <w:rPr>
-          <w:rFonts w:ascii="Times New Roman" w:hAnsi="Times New Roman" w:cs="Times New Roman"/>
-          <w:sz w:val="20"/>
-          <w:szCs w:val="20"/>
-        </w:rPr>
-        <w:t xml:space="preserve"> </w:t>
-      </w:r>
-      <w:r>
-        <w:rPr>
-          <w:rFonts w:ascii="Times New Roman" w:hAnsi="Times New Roman" w:cs="Times New Roman"/>
-          <w:sz w:val="20"/>
-          <w:szCs w:val="20"/>
-        </w:rPr>
-        <w:t xml:space="preserve">Интерпретация результатов </w:t>
+        <w:t xml:space="preserve"> Интерпретация результатов </w:t>
       </w:r>
       <w:r>
         <w:rPr>
@@ -978,7 +944,7 @@
           <w:sz w:val="24"/>
           <w:szCs w:val="24"/>
         </w:rPr>
-        <w:t>5</w:t>
+        <w:t>4; 15</w:t>
       </w:r>
       <w:r>
         <w:rPr>
@@ -3871,10 +3837,10 @@
                 <w:lang w:eastAsia="en-US"/>
               </w:rPr>
               <w:object w:dxaOrig="220" w:dyaOrig="260" w14:anchorId="746C4667">
-                <v:shape id="_x0000_i1025" type="#_x0000_t75" style="width:13.85pt;height:15.25pt" o:ole="">
+                <v:shape id="_x0000_i1035" type="#_x0000_t75" style="width:14pt;height:15pt" o:ole="">
                   <v:imagedata r:id="rId8" o:title=""/>
                 </v:shape>
-                <o:OLEObject Type="Embed" ProgID="Equation.3" ShapeID="_x0000_i1025" DrawAspect="Content" ObjectID="_1731601384" r:id="rId9"/>
+                <o:OLEObject Type="Embed" ProgID="Equation.3" ShapeID="_x0000_i1035" DrawAspect="Content" ObjectID="_1731601973" r:id="rId9"/>
               </w:object>
             </w:r>
           </w:p>
@@ -4037,7 +4003,7 @@
                 <w:sz w:val="24"/>
                 <w:szCs w:val="24"/>
               </w:rPr>
-              <w:t>п</w:t>
+              <w:t>П</w:t>
             </w:r>
             <w:r>
               <w:rPr>
@@ -4188,7 +4154,14 @@
                 <w:sz w:val="24"/>
                 <w:szCs w:val="24"/>
               </w:rPr>
-              <w:t>серверы</w:t>
+              <w:t>С</w:t>
+            </w:r>
+            <w:r>
+              <w:rPr>
+                <w:sz w:val="24"/>
+                <w:szCs w:val="24"/>
+              </w:rPr>
+              <w:t>ерверы</w:t>
             </w:r>
           </w:p>
         </w:tc>
@@ -4332,7 +4305,14 @@
                 <w:sz w:val="24"/>
                 <w:szCs w:val="24"/>
               </w:rPr>
-              <w:t>локальные вычислительные сети</w:t>
+              <w:t>Л</w:t>
+            </w:r>
+            <w:r>
+              <w:rPr>
+                <w:sz w:val="24"/>
+                <w:szCs w:val="24"/>
+              </w:rPr>
+              <w:t>окальные вычислительные сети</w:t>
             </w:r>
           </w:p>
         </w:tc>
@@ -4476,7 +4456,21 @@
                 <w:sz w:val="24"/>
                 <w:szCs w:val="24"/>
               </w:rPr>
-              <w:t>«облачные» сервисы</w:t>
+              <w:t>«</w:t>
+            </w:r>
+            <w:r>
+              <w:rPr>
+                <w:sz w:val="24"/>
+                <w:szCs w:val="24"/>
+              </w:rPr>
+              <w:t>О</w:t>
+            </w:r>
+            <w:r>
+              <w:rPr>
+                <w:sz w:val="24"/>
+                <w:szCs w:val="24"/>
+              </w:rPr>
+              <w:t>блачные» сервисы</w:t>
             </w:r>
           </w:p>
         </w:tc>
@@ -4619,7 +4613,14 @@
                 <w:sz w:val="24"/>
                 <w:szCs w:val="24"/>
               </w:rPr>
-              <w:t>фиксированный доступ к сети интернет</w:t>
+              <w:t>Ф</w:t>
+            </w:r>
+            <w:r>
+              <w:rPr>
+                <w:sz w:val="24"/>
+                <w:szCs w:val="24"/>
+              </w:rPr>
+              <w:t>иксированный доступ к сети интернет</w:t>
             </w:r>
           </w:p>
         </w:tc>
@@ -4763,7 +4764,14 @@
                 <w:sz w:val="24"/>
                 <w:szCs w:val="24"/>
               </w:rPr>
-              <w:t>мобильный доступ к сети интернет</w:t>
+              <w:t>М</w:t>
+            </w:r>
+            <w:r>
+              <w:rPr>
+                <w:sz w:val="24"/>
+                <w:szCs w:val="24"/>
+              </w:rPr>
+              <w:t>обильный доступ к сети интернет</w:t>
             </w:r>
           </w:p>
         </w:tc>
@@ -4907,7 +4915,14 @@
                 <w:sz w:val="24"/>
                 <w:szCs w:val="24"/>
               </w:rPr>
-              <w:t>широкополосный доступ к сети интернет</w:t>
+              <w:t>Ш</w:t>
+            </w:r>
+            <w:r>
+              <w:rPr>
+                <w:sz w:val="24"/>
+                <w:szCs w:val="24"/>
+              </w:rPr>
+              <w:t>ирокополосный доступ к сети интернет</w:t>
             </w:r>
           </w:p>
         </w:tc>
@@ -5052,7 +5067,14 @@
                 <w:sz w:val="24"/>
                 <w:szCs w:val="24"/>
               </w:rPr>
-              <w:t>веб-</w:t>
+              <w:t>В</w:t>
+            </w:r>
+            <w:r>
+              <w:rPr>
+                <w:sz w:val="24"/>
+                <w:szCs w:val="24"/>
+              </w:rPr>
+              <w:t>еб-</w:t>
             </w:r>
             <w:r>
               <w:rPr>
@@ -5217,7 +5239,14 @@
                 <w:sz w:val="24"/>
                 <w:szCs w:val="24"/>
               </w:rPr>
-              <w:t>электронный обмен данными между своими и внешними информационными системами по форматам обмена</w:t>
+              <w:t>Э</w:t>
+            </w:r>
+            <w:r>
+              <w:rPr>
+                <w:sz w:val="24"/>
+                <w:szCs w:val="24"/>
+              </w:rPr>
+              <w:t>лектронный обмен данными между своими и внешними информационными системами по форматам обмена</w:t>
             </w:r>
           </w:p>
         </w:tc>
@@ -5644,10 +5673,10 @@
                 <w:lang w:eastAsia="en-US"/>
               </w:rPr>
               <w:object w:dxaOrig="220" w:dyaOrig="260" w14:anchorId="205FD0CC">
-                <v:shape id="_x0000_i1026" type="#_x0000_t75" style="width:13.85pt;height:15.25pt" o:ole="">
+                <v:shape id="_x0000_i1026" type="#_x0000_t75" style="width:14pt;height:15pt" o:ole="">
                   <v:imagedata r:id="rId8" o:title=""/>
                 </v:shape>
-                <o:OLEObject Type="Embed" ProgID="Equation.3" ShapeID="_x0000_i1026" DrawAspect="Content" ObjectID="_1731601385" r:id="rId10"/>
+                <o:OLEObject Type="Embed" ProgID="Equation.3" ShapeID="_x0000_i1026" DrawAspect="Content" ObjectID="_1731601974" r:id="rId10"/>
               </w:object>
             </w:r>
           </w:p>
@@ -5808,7 +5837,28 @@
                 <w:sz w:val="24"/>
                 <w:szCs w:val="24"/>
               </w:rPr>
-              <w:t>для осуществления финансовых расчетов в электронном виде</w:t>
+              <w:t>О</w:t>
+            </w:r>
+            <w:r>
+              <w:rPr>
+                <w:sz w:val="24"/>
+                <w:szCs w:val="24"/>
+              </w:rPr>
+              <w:t>существлени</w:t>
+            </w:r>
+            <w:r>
+              <w:rPr>
+                <w:sz w:val="24"/>
+                <w:szCs w:val="24"/>
+              </w:rPr>
+              <w:t>е</w:t>
+            </w:r>
+            <w:r>
+              <w:rPr>
+                <w:sz w:val="24"/>
+                <w:szCs w:val="24"/>
+              </w:rPr>
+              <w:t xml:space="preserve"> финансовых расчетов в электронном виде</w:t>
             </w:r>
           </w:p>
         </w:tc>
@@ -5950,7 +6000,28 @@
                 <w:sz w:val="24"/>
                 <w:szCs w:val="24"/>
               </w:rPr>
-              <w:t>для решения организационных, управленческих и экономических задач</w:t>
+              <w:t>Р</w:t>
+            </w:r>
+            <w:r>
+              <w:rPr>
+                <w:sz w:val="24"/>
+                <w:szCs w:val="24"/>
+              </w:rPr>
+              <w:t>ешени</w:t>
+            </w:r>
+            <w:r>
+              <w:rPr>
+                <w:sz w:val="24"/>
+                <w:szCs w:val="24"/>
+              </w:rPr>
+              <w:t>е</w:t>
+            </w:r>
+            <w:r>
+              <w:rPr>
+                <w:sz w:val="24"/>
+                <w:szCs w:val="24"/>
+              </w:rPr>
+              <w:t xml:space="preserve"> организационных, управленческих и экономических задач</w:t>
             </w:r>
           </w:p>
         </w:tc>
@@ -6092,7 +6163,28 @@
                 <w:sz w:val="24"/>
                 <w:szCs w:val="24"/>
               </w:rPr>
-              <w:t>для предоставления доступа к базам данных через глобальные информационные сети</w:t>
+              <w:t>П</w:t>
+            </w:r>
+            <w:r>
+              <w:rPr>
+                <w:sz w:val="24"/>
+                <w:szCs w:val="24"/>
+              </w:rPr>
+              <w:t>редоставлени</w:t>
+            </w:r>
+            <w:r>
+              <w:rPr>
+                <w:sz w:val="24"/>
+                <w:szCs w:val="24"/>
+              </w:rPr>
+              <w:t>е</w:t>
+            </w:r>
+            <w:r>
+              <w:rPr>
+                <w:sz w:val="24"/>
+                <w:szCs w:val="24"/>
+              </w:rPr>
+              <w:t xml:space="preserve"> доступа к базам данных через глобальные информационные сети</w:t>
             </w:r>
           </w:p>
         </w:tc>
@@ -6437,7 +6529,14 @@
                 <w:sz w:val="24"/>
                 <w:szCs w:val="24"/>
               </w:rPr>
-              <w:t>обучающие программы</w:t>
+              <w:t>О</w:t>
+            </w:r>
+            <w:r>
+              <w:rPr>
+                <w:sz w:val="24"/>
+                <w:szCs w:val="24"/>
+              </w:rPr>
+              <w:t>бучающие программы</w:t>
             </w:r>
           </w:p>
         </w:tc>
@@ -6816,10 +6915,10 @@
                 <w:lang w:eastAsia="en-US"/>
               </w:rPr>
               <w:object w:dxaOrig="220" w:dyaOrig="260" w14:anchorId="1C667A03">
-                <v:shape id="_x0000_i1027" type="#_x0000_t75" style="width:13.85pt;height:15.25pt" o:ole="">
+                <v:shape id="_x0000_i1027" type="#_x0000_t75" style="width:14pt;height:15pt" o:ole="">
                   <v:imagedata r:id="rId8" o:title=""/>
                 </v:shape>
-                <o:OLEObject Type="Embed" ProgID="Equation.3" ShapeID="_x0000_i1027" DrawAspect="Content" ObjectID="_1731601386" r:id="rId11"/>
+                <o:OLEObject Type="Embed" ProgID="Equation.3" ShapeID="_x0000_i1027" DrawAspect="Content" ObjectID="_1731601975" r:id="rId11"/>
               </w:object>
             </w:r>
           </w:p>
@@ -6979,7 +7078,14 @@
                 <w:sz w:val="24"/>
                 <w:szCs w:val="24"/>
               </w:rPr>
-              <w:t>с учетом</w:t>
+              <w:t>С</w:t>
+            </w:r>
+            <w:r>
+              <w:rPr>
+                <w:sz w:val="24"/>
+                <w:szCs w:val="24"/>
+              </w:rPr>
+              <w:t xml:space="preserve"> учетом</w:t>
             </w:r>
           </w:p>
         </w:tc>
@@ -7092,24 +7198,38 @@
                 <w:sz w:val="24"/>
                 <w:szCs w:val="24"/>
               </w:rPr>
-              <w:t>специалистов, всего</w:t>
-            </w:r>
-          </w:p>
-          <w:p>
-            <w:pPr>
-              <w:pStyle w:val="a5"/>
-              <w:contextualSpacing/>
-              <w:rPr>
-                <w:sz w:val="24"/>
-                <w:szCs w:val="24"/>
-              </w:rPr>
-            </w:pPr>
-            <w:r>
-              <w:rPr>
-                <w:sz w:val="24"/>
-                <w:szCs w:val="24"/>
-              </w:rPr>
-              <w:t>в том числе</w:t>
+              <w:t>С</w:t>
+            </w:r>
+            <w:r>
+              <w:rPr>
+                <w:sz w:val="24"/>
+                <w:szCs w:val="24"/>
+              </w:rPr>
+              <w:t>пециалистов, всего</w:t>
+            </w:r>
+          </w:p>
+          <w:p>
+            <w:pPr>
+              <w:pStyle w:val="a5"/>
+              <w:contextualSpacing/>
+              <w:rPr>
+                <w:sz w:val="24"/>
+                <w:szCs w:val="24"/>
+              </w:rPr>
+            </w:pPr>
+            <w:r>
+              <w:rPr>
+                <w:sz w:val="24"/>
+                <w:szCs w:val="24"/>
+              </w:rPr>
+              <w:t>В</w:t>
+            </w:r>
+            <w:r>
+              <w:rPr>
+                <w:sz w:val="24"/>
+                <w:szCs w:val="24"/>
+              </w:rPr>
+              <w:t xml:space="preserve"> том числе</w:t>
             </w:r>
             <w:r>
               <w:rPr>
@@ -7264,7 +7384,14 @@
                 <w:sz w:val="24"/>
                 <w:szCs w:val="24"/>
               </w:rPr>
-              <w:t>высшего уровня квалификации</w:t>
+              <w:t>В</w:t>
+            </w:r>
+            <w:r>
+              <w:rPr>
+                <w:sz w:val="24"/>
+                <w:szCs w:val="24"/>
+              </w:rPr>
+              <w:t>ысшего уровня квалификации</w:t>
             </w:r>
           </w:p>
         </w:tc>
@@ -7412,7 +7539,14 @@
                 <w:sz w:val="24"/>
                 <w:szCs w:val="24"/>
               </w:rPr>
-              <w:t>среднего уровня квалификации</w:t>
+              <w:t>С</w:t>
+            </w:r>
+            <w:r>
+              <w:rPr>
+                <w:sz w:val="24"/>
+                <w:szCs w:val="24"/>
+              </w:rPr>
+              <w:t>реднего уровня квалификации</w:t>
             </w:r>
           </w:p>
         </w:tc>
@@ -7561,7 +7695,14 @@
                 <w:sz w:val="24"/>
                 <w:szCs w:val="24"/>
               </w:rPr>
-              <w:t>без учета</w:t>
+              <w:t>Б</w:t>
+            </w:r>
+            <w:r>
+              <w:rPr>
+                <w:sz w:val="24"/>
+                <w:szCs w:val="24"/>
+              </w:rPr>
+              <w:t>ез учета</w:t>
             </w:r>
           </w:p>
         </w:tc>
@@ -7674,24 +7815,38 @@
                 <w:sz w:val="24"/>
                 <w:szCs w:val="24"/>
               </w:rPr>
-              <w:t>специалистов, всего</w:t>
-            </w:r>
-          </w:p>
-          <w:p>
-            <w:pPr>
-              <w:pStyle w:val="a5"/>
-              <w:contextualSpacing/>
-              <w:rPr>
-                <w:sz w:val="24"/>
-                <w:szCs w:val="24"/>
-              </w:rPr>
-            </w:pPr>
-            <w:r>
-              <w:rPr>
-                <w:sz w:val="24"/>
-                <w:szCs w:val="24"/>
-              </w:rPr>
-              <w:t>в том числе:</w:t>
+              <w:t>С</w:t>
+            </w:r>
+            <w:r>
+              <w:rPr>
+                <w:sz w:val="24"/>
+                <w:szCs w:val="24"/>
+              </w:rPr>
+              <w:t>пециалистов, всего</w:t>
+            </w:r>
+          </w:p>
+          <w:p>
+            <w:pPr>
+              <w:pStyle w:val="a5"/>
+              <w:contextualSpacing/>
+              <w:rPr>
+                <w:sz w:val="24"/>
+                <w:szCs w:val="24"/>
+              </w:rPr>
+            </w:pPr>
+            <w:r>
+              <w:rPr>
+                <w:sz w:val="24"/>
+                <w:szCs w:val="24"/>
+              </w:rPr>
+              <w:t>В</w:t>
+            </w:r>
+            <w:r>
+              <w:rPr>
+                <w:sz w:val="24"/>
+                <w:szCs w:val="24"/>
+              </w:rPr>
+              <w:t xml:space="preserve"> том числе:</w:t>
             </w:r>
           </w:p>
         </w:tc>
@@ -7855,7 +8010,14 @@
                 <w:sz w:val="24"/>
                 <w:szCs w:val="24"/>
               </w:rPr>
-              <w:t>высшего уровня квалификации</w:t>
+              <w:t>В</w:t>
+            </w:r>
+            <w:r>
+              <w:rPr>
+                <w:sz w:val="24"/>
+                <w:szCs w:val="24"/>
+              </w:rPr>
+              <w:t>ысшего уровня квалификации</w:t>
             </w:r>
           </w:p>
         </w:tc>
@@ -8011,7 +8173,14 @@
                 <w:sz w:val="24"/>
                 <w:szCs w:val="24"/>
               </w:rPr>
-              <w:t>среднего уровня квалификации</w:t>
+              <w:t>С</w:t>
+            </w:r>
+            <w:r>
+              <w:rPr>
+                <w:sz w:val="24"/>
+                <w:szCs w:val="24"/>
+              </w:rPr>
+              <w:t>реднего уровня квалификации</w:t>
             </w:r>
           </w:p>
         </w:tc>
@@ -8456,10 +8625,10 @@
                 <w:lang w:eastAsia="en-US"/>
               </w:rPr>
               <w:object w:dxaOrig="220" w:dyaOrig="260" w14:anchorId="1D70C63B">
-                <v:shape id="_x0000_i1028" type="#_x0000_t75" style="width:13.85pt;height:15.25pt" o:ole="">
+                <v:shape id="_x0000_i1028" type="#_x0000_t75" style="width:14pt;height:15pt" o:ole="">
                   <v:imagedata r:id="rId8" o:title=""/>
                 </v:shape>
-                <o:OLEObject Type="Embed" ProgID="Equation.3" ShapeID="_x0000_i1028" DrawAspect="Content" ObjectID="_1731601387" r:id="rId12"/>
+                <o:OLEObject Type="Embed" ProgID="Equation.3" ShapeID="_x0000_i1028" DrawAspect="Content" ObjectID="_1731601976" r:id="rId12"/>
               </w:object>
             </w:r>
           </w:p>
@@ -8618,7 +8787,14 @@
                 <w:sz w:val="24"/>
                 <w:szCs w:val="24"/>
               </w:rPr>
-              <w:t>средства электронной цифровой подписи</w:t>
+              <w:t>С</w:t>
+            </w:r>
+            <w:r>
+              <w:rPr>
+                <w:sz w:val="24"/>
+                <w:szCs w:val="24"/>
+              </w:rPr>
+              <w:t>редства электронной цифровой подписи</w:t>
             </w:r>
           </w:p>
         </w:tc>
@@ -8766,7 +8942,14 @@
                 <w:sz w:val="24"/>
                 <w:szCs w:val="24"/>
               </w:rPr>
-              <w:t>регулярно обновляемые антивирусные программы</w:t>
+              <w:t>Р</w:t>
+            </w:r>
+            <w:r>
+              <w:rPr>
+                <w:sz w:val="24"/>
+                <w:szCs w:val="24"/>
+              </w:rPr>
+              <w:t>егулярно обновляемые антивирусные программы</w:t>
             </w:r>
           </w:p>
         </w:tc>
@@ -8914,7 +9097,14 @@
                 <w:sz w:val="24"/>
                 <w:szCs w:val="24"/>
               </w:rPr>
-              <w:t>технические средства аутентификации пользователей</w:t>
+              <w:t>Т</w:t>
+            </w:r>
+            <w:r>
+              <w:rPr>
+                <w:sz w:val="24"/>
+                <w:szCs w:val="24"/>
+              </w:rPr>
+              <w:t>ехнические средства аутентификации пользователей</w:t>
             </w:r>
           </w:p>
         </w:tc>
@@ -9062,7 +9252,14 @@
                 <w:sz w:val="24"/>
                 <w:szCs w:val="24"/>
               </w:rPr>
-              <w:t>программные, аппаратные средства, препятствующие несанкционированному доступу вредоносных программ</w:t>
+              <w:t>П</w:t>
+            </w:r>
+            <w:r>
+              <w:rPr>
+                <w:sz w:val="24"/>
+                <w:szCs w:val="24"/>
+              </w:rPr>
+              <w:t>рограммные, аппаратные средства, препятствующие несанкционированному доступу вредоносных программ</w:t>
             </w:r>
           </w:p>
         </w:tc>
@@ -9211,7 +9408,14 @@
                 <w:sz w:val="24"/>
                 <w:szCs w:val="24"/>
               </w:rPr>
-              <w:t>средства строгой аутентификации</w:t>
+              <w:t>С</w:t>
+            </w:r>
+            <w:r>
+              <w:rPr>
+                <w:sz w:val="24"/>
+                <w:szCs w:val="24"/>
+              </w:rPr>
+              <w:t>редства строгой аутентификации</w:t>
             </w:r>
           </w:p>
         </w:tc>
@@ -9360,7 +9564,14 @@
                 <w:sz w:val="24"/>
                 <w:szCs w:val="24"/>
               </w:rPr>
-              <w:t>спам-фильтр</w:t>
+              <w:t>С</w:t>
+            </w:r>
+            <w:r>
+              <w:rPr>
+                <w:sz w:val="24"/>
+                <w:szCs w:val="24"/>
+              </w:rPr>
+              <w:t>пам-фильтр</w:t>
             </w:r>
           </w:p>
         </w:tc>
@@ -12488,7 +12699,23 @@
                 <w:sz w:val="24"/>
                 <w:szCs w:val="24"/>
               </w:rPr>
-              <w:t>1. персональные компьютеры</w:t>
+              <w:t xml:space="preserve">1. </w:t>
+            </w:r>
+            <w:r>
+              <w:rPr>
+                <w:rFonts w:ascii="Times New Roman" w:hAnsi="Times New Roman" w:cs="Times New Roman"/>
+                <w:sz w:val="24"/>
+                <w:szCs w:val="24"/>
+              </w:rPr>
+              <w:t>П</w:t>
+            </w:r>
+            <w:r>
+              <w:rPr>
+                <w:rFonts w:ascii="Times New Roman" w:hAnsi="Times New Roman" w:cs="Times New Roman"/>
+                <w:sz w:val="24"/>
+                <w:szCs w:val="24"/>
+              </w:rPr>
+              <w:t>ерсональные компьютеры</w:t>
             </w:r>
             <w:r>
               <w:rPr>
@@ -12619,7 +12846,23 @@
                 <w:sz w:val="24"/>
                 <w:szCs w:val="24"/>
               </w:rPr>
-              <w:t>2. широкополосный доступ в сеть Интернет</w:t>
+              <w:t xml:space="preserve">2. </w:t>
+            </w:r>
+            <w:r>
+              <w:rPr>
+                <w:rFonts w:ascii="Times New Roman" w:hAnsi="Times New Roman" w:cs="Times New Roman"/>
+                <w:sz w:val="24"/>
+                <w:szCs w:val="24"/>
+              </w:rPr>
+              <w:t>Ш</w:t>
+            </w:r>
+            <w:r>
+              <w:rPr>
+                <w:rFonts w:ascii="Times New Roman" w:hAnsi="Times New Roman" w:cs="Times New Roman"/>
+                <w:sz w:val="24"/>
+                <w:szCs w:val="24"/>
+              </w:rPr>
+              <w:t>ирокополосный доступ в сеть Интернет</w:t>
             </w:r>
           </w:p>
         </w:tc>
@@ -12742,7 +12985,23 @@
                 <w:sz w:val="24"/>
                 <w:szCs w:val="24"/>
               </w:rPr>
-              <w:t>3. веб-сайт в сети Интернет</w:t>
+              <w:t xml:space="preserve">3. </w:t>
+            </w:r>
+            <w:r>
+              <w:rPr>
+                <w:rFonts w:ascii="Times New Roman" w:hAnsi="Times New Roman" w:cs="Times New Roman"/>
+                <w:sz w:val="24"/>
+                <w:szCs w:val="24"/>
+              </w:rPr>
+              <w:t>В</w:t>
+            </w:r>
+            <w:r>
+              <w:rPr>
+                <w:rFonts w:ascii="Times New Roman" w:hAnsi="Times New Roman" w:cs="Times New Roman"/>
+                <w:sz w:val="24"/>
+                <w:szCs w:val="24"/>
+              </w:rPr>
+              <w:t>еб-сайт в сети Интернет</w:t>
             </w:r>
           </w:p>
         </w:tc>
@@ -12865,7 +13124,23 @@
                 <w:sz w:val="24"/>
                 <w:szCs w:val="24"/>
               </w:rPr>
-              <w:t>4. «облачные» сервисы</w:t>
+              <w:t>4. «</w:t>
+            </w:r>
+            <w:r>
+              <w:rPr>
+                <w:rFonts w:ascii="Times New Roman" w:hAnsi="Times New Roman" w:cs="Times New Roman"/>
+                <w:sz w:val="24"/>
+                <w:szCs w:val="24"/>
+              </w:rPr>
+              <w:t>О</w:t>
+            </w:r>
+            <w:r>
+              <w:rPr>
+                <w:rFonts w:ascii="Times New Roman" w:hAnsi="Times New Roman" w:cs="Times New Roman"/>
+                <w:sz w:val="24"/>
+                <w:szCs w:val="24"/>
+              </w:rPr>
+              <w:t>блачные» сервисы</w:t>
             </w:r>
           </w:p>
         </w:tc>
@@ -13127,7 +13402,15 @@
                 <w:sz w:val="24"/>
                 <w:szCs w:val="24"/>
               </w:rPr>
-              <w:t>осуществление финансовых расчетов в электронном виде</w:t>
+              <w:t>О</w:t>
+            </w:r>
+            <w:r>
+              <w:rPr>
+                <w:rFonts w:ascii="Times New Roman" w:hAnsi="Times New Roman" w:cs="Times New Roman"/>
+                <w:sz w:val="24"/>
+                <w:szCs w:val="24"/>
+              </w:rPr>
+              <w:t>существление финансовых расчетов в электронном виде</w:t>
             </w:r>
           </w:p>
         </w:tc>
@@ -13259,7 +13542,15 @@
                 <w:sz w:val="24"/>
                 <w:szCs w:val="24"/>
               </w:rPr>
-              <w:t>решение организационных, управленческих и экономических задач</w:t>
+              <w:t>Р</w:t>
+            </w:r>
+            <w:r>
+              <w:rPr>
+                <w:rFonts w:ascii="Times New Roman" w:hAnsi="Times New Roman" w:cs="Times New Roman"/>
+                <w:sz w:val="24"/>
+                <w:szCs w:val="24"/>
+              </w:rPr>
+              <w:t>ешение организационных, управленческих и экономических задач</w:t>
             </w:r>
           </w:p>
         </w:tc>
@@ -13384,7 +13675,23 @@
                 <w:sz w:val="24"/>
                 <w:szCs w:val="24"/>
               </w:rPr>
-              <w:t>3. предоставление доступа к базам данных через глобальные информационные сети</w:t>
+              <w:t xml:space="preserve">3. </w:t>
+            </w:r>
+            <w:r>
+              <w:rPr>
+                <w:rFonts w:ascii="Times New Roman" w:hAnsi="Times New Roman" w:cs="Times New Roman"/>
+                <w:sz w:val="24"/>
+                <w:szCs w:val="24"/>
+              </w:rPr>
+              <w:t>П</w:t>
+            </w:r>
+            <w:r>
+              <w:rPr>
+                <w:rFonts w:ascii="Times New Roman" w:hAnsi="Times New Roman" w:cs="Times New Roman"/>
+                <w:sz w:val="24"/>
+                <w:szCs w:val="24"/>
+              </w:rPr>
+              <w:t>редоставление доступа к базам данных через глобальные информационные сети</w:t>
             </w:r>
           </w:p>
         </w:tc>
@@ -13670,7 +13977,15 @@
                 <w:sz w:val="24"/>
                 <w:szCs w:val="24"/>
               </w:rPr>
-              <w:t>специалисты по ИТ высшего уровня квалификации (в расчете на 10 тыс. работников)</w:t>
+              <w:t>С</w:t>
+            </w:r>
+            <w:r>
+              <w:rPr>
+                <w:rFonts w:ascii="Times New Roman" w:hAnsi="Times New Roman" w:cs="Times New Roman"/>
+                <w:sz w:val="24"/>
+                <w:szCs w:val="24"/>
+              </w:rPr>
+              <w:t>пециалисты по ИТ высшего уровня квалификации (в расчете на 10 тыс. работников)</w:t>
             </w:r>
           </w:p>
         </w:tc>
@@ -13801,7 +14116,15 @@
                 <w:sz w:val="24"/>
                 <w:szCs w:val="24"/>
               </w:rPr>
-              <w:t>специалисты по ИТ среднего уровня квалификации (в расчете на 10 тыс. работников)</w:t>
+              <w:t>С</w:t>
+            </w:r>
+            <w:r>
+              <w:rPr>
+                <w:rFonts w:ascii="Times New Roman" w:hAnsi="Times New Roman" w:cs="Times New Roman"/>
+                <w:sz w:val="24"/>
+                <w:szCs w:val="24"/>
+              </w:rPr>
+              <w:t>пециалисты по ИТ среднего уровня квалификации (в расчете на 10 тыс. работников)</w:t>
             </w:r>
           </w:p>
         </w:tc>
@@ -14072,7 +14395,15 @@
                 <w:sz w:val="24"/>
                 <w:szCs w:val="24"/>
               </w:rPr>
-              <w:t>средства электронной цифровой подписи</w:t>
+              <w:t>С</w:t>
+            </w:r>
+            <w:r>
+              <w:rPr>
+                <w:rFonts w:ascii="Times New Roman" w:hAnsi="Times New Roman" w:cs="Times New Roman"/>
+                <w:sz w:val="24"/>
+                <w:szCs w:val="24"/>
+              </w:rPr>
+              <w:t>редства электронной цифровой подписи</w:t>
             </w:r>
           </w:p>
         </w:tc>
@@ -14203,7 +14534,15 @@
                 <w:sz w:val="24"/>
                 <w:szCs w:val="24"/>
               </w:rPr>
-              <w:t>программные, аппаратные средства, препятствующие несанкционированному доступу вредоносных программ</w:t>
+              <w:t>П</w:t>
+            </w:r>
+            <w:r>
+              <w:rPr>
+                <w:rFonts w:ascii="Times New Roman" w:hAnsi="Times New Roman" w:cs="Times New Roman"/>
+                <w:sz w:val="24"/>
+                <w:szCs w:val="24"/>
+              </w:rPr>
+              <w:t>рограммные, аппаратные средства, препятствующие несанкционированному доступу вредоносных программ</w:t>
             </w:r>
           </w:p>
         </w:tc>
@@ -15798,43 +16137,7 @@
           <w:sz w:val="24"/>
           <w:szCs w:val="24"/>
         </w:rPr>
-        <w:t xml:space="preserve">Информационное общество в Российской Федерации. </w:t>
-      </w:r>
-      <w:proofErr w:type="gramStart"/>
-      <w:r>
-        <w:rPr>
-          <w:rFonts w:ascii="Times New Roman" w:hAnsi="Times New Roman" w:cs="Times New Roman"/>
-          <w:sz w:val="24"/>
-          <w:szCs w:val="24"/>
-        </w:rPr>
-        <w:t>2020 :</w:t>
-      </w:r>
-      <w:proofErr w:type="gramEnd"/>
-      <w:r>
-        <w:rPr>
-          <w:rFonts w:ascii="Times New Roman" w:hAnsi="Times New Roman" w:cs="Times New Roman"/>
-          <w:sz w:val="24"/>
-          <w:szCs w:val="24"/>
-        </w:rPr>
-        <w:t xml:space="preserve"> статистический сборник [Электронный ресурс] / Федеральная служба государственной статистики; Нац. </w:t>
-      </w:r>
-      <w:proofErr w:type="spellStart"/>
-      <w:r>
-        <w:rPr>
-          <w:rFonts w:ascii="Times New Roman" w:hAnsi="Times New Roman" w:cs="Times New Roman"/>
-          <w:sz w:val="24"/>
-          <w:szCs w:val="24"/>
-        </w:rPr>
-        <w:t>исслед</w:t>
-      </w:r>
-      <w:proofErr w:type="spellEnd"/>
-      <w:r>
-        <w:rPr>
-          <w:rFonts w:ascii="Times New Roman" w:hAnsi="Times New Roman" w:cs="Times New Roman"/>
-          <w:sz w:val="24"/>
-          <w:szCs w:val="24"/>
-        </w:rPr>
-        <w:t>. ун-т «Высшая школа экономики». – Электрон. текст дан. (33,6 Мб). – М.: НИУ ВШЭ, 2020.</w:t>
+        <w:t>Информационное общество в Российской Федерации. 2020: статистический сборник [Электронный ресурс] / Федеральная служба государственной статистики; Нац. исслед. ун-т «Высшая школа экономики». – Электрон. текст дан. (33,6 Мб). – М.: НИУ ВШЭ, 2020.</w:t>
       </w:r>
     </w:p>
     <w:p>
@@ -15891,18 +16194,8 @@
           <w:sz w:val="24"/>
           <w:szCs w:val="24"/>
         </w:rPr>
-        <w:t xml:space="preserve">А. Информационные технологии как инструмент оценки эффективности и фактор развития цифровой экономики. Вестник СамГУПС. 2021. № 4(54). С. </w:t>
-      </w:r>
-      <w:proofErr w:type="gramStart"/>
-      <w:r>
-        <w:rPr>
-          <w:rFonts w:ascii="Times New Roman" w:hAnsi="Times New Roman" w:cs="Times New Roman"/>
-          <w:sz w:val="24"/>
-          <w:szCs w:val="24"/>
-        </w:rPr>
-        <w:t>19-26</w:t>
-      </w:r>
-      <w:proofErr w:type="gramEnd"/>
+        <w:t>А. Информационные технологии как инструмент оценки эффективности и фактор развития цифровой экономики. Вестник СамГУПС. 2021. № 4(54). С. 19-26</w:t>
+      </w:r>
     </w:p>
     <w:p>
       <w:pPr>
@@ -15926,43 +16219,7 @@
           <w:sz w:val="24"/>
           <w:szCs w:val="24"/>
         </w:rPr>
-        <w:t xml:space="preserve">Тенденции развития информационного общества в Российской Федерации. </w:t>
-      </w:r>
-      <w:proofErr w:type="gramStart"/>
-      <w:r>
-        <w:rPr>
-          <w:rFonts w:ascii="Times New Roman" w:hAnsi="Times New Roman" w:cs="Times New Roman"/>
-          <w:sz w:val="24"/>
-          <w:szCs w:val="24"/>
-        </w:rPr>
-        <w:t>2020 :</w:t>
-      </w:r>
-      <w:proofErr w:type="gramEnd"/>
-      <w:r>
-        <w:rPr>
-          <w:rFonts w:ascii="Times New Roman" w:hAnsi="Times New Roman" w:cs="Times New Roman"/>
-          <w:sz w:val="24"/>
-          <w:szCs w:val="24"/>
-        </w:rPr>
-        <w:t xml:space="preserve"> краткий статистический сборник / Федеральная служба государственной статистики; Нац. </w:t>
-      </w:r>
-      <w:proofErr w:type="spellStart"/>
-      <w:r>
-        <w:rPr>
-          <w:rFonts w:ascii="Times New Roman" w:hAnsi="Times New Roman" w:cs="Times New Roman"/>
-          <w:sz w:val="24"/>
-          <w:szCs w:val="24"/>
-        </w:rPr>
-        <w:t>исслед</w:t>
-      </w:r>
-      <w:proofErr w:type="spellEnd"/>
-      <w:r>
-        <w:rPr>
-          <w:rFonts w:ascii="Times New Roman" w:hAnsi="Times New Roman" w:cs="Times New Roman"/>
-          <w:sz w:val="24"/>
-          <w:szCs w:val="24"/>
-        </w:rPr>
-        <w:t>. ун-т «Высшая школа экономики». – М.: НИУ ВШЭ, 2020. – 220 с.</w:t>
+        <w:t>Тенденции развития информационного общества в Российской Федерации. 2020 : краткий статистический сборник / Федеральная служба государственной статистики; Нац. исслед. ун-т «Высшая школа экономики». – М.: НИУ ВШЭ, 2020. – 220 с.</w:t>
       </w:r>
     </w:p>
     <w:p>
@@ -15987,133 +16244,7 @@
           <w:sz w:val="24"/>
           <w:szCs w:val="24"/>
         </w:rPr>
-        <w:t xml:space="preserve">Цифровая трансформация отраслей: стартовые условия и приоритеты: </w:t>
-      </w:r>
-      <w:proofErr w:type="spellStart"/>
-      <w:r>
-        <w:rPr>
-          <w:rFonts w:ascii="Times New Roman" w:hAnsi="Times New Roman" w:cs="Times New Roman"/>
-          <w:sz w:val="24"/>
-          <w:szCs w:val="24"/>
-        </w:rPr>
-        <w:t>докл</w:t>
-      </w:r>
-      <w:proofErr w:type="spellEnd"/>
-      <w:r>
-        <w:rPr>
-          <w:rFonts w:ascii="Times New Roman" w:hAnsi="Times New Roman" w:cs="Times New Roman"/>
-          <w:sz w:val="24"/>
-          <w:szCs w:val="24"/>
-        </w:rPr>
-        <w:t xml:space="preserve">. к XXII Апр. </w:t>
-      </w:r>
-      <w:proofErr w:type="spellStart"/>
-      <w:r>
-        <w:rPr>
-          <w:rFonts w:ascii="Times New Roman" w:hAnsi="Times New Roman" w:cs="Times New Roman"/>
-          <w:sz w:val="24"/>
-          <w:szCs w:val="24"/>
-        </w:rPr>
-        <w:t>междунар</w:t>
-      </w:r>
-      <w:proofErr w:type="spellEnd"/>
-      <w:r>
-        <w:rPr>
-          <w:rFonts w:ascii="Times New Roman" w:hAnsi="Times New Roman" w:cs="Times New Roman"/>
-          <w:sz w:val="24"/>
-          <w:szCs w:val="24"/>
-        </w:rPr>
-        <w:t xml:space="preserve">. науч. </w:t>
-      </w:r>
-      <w:proofErr w:type="spellStart"/>
-      <w:r>
-        <w:rPr>
-          <w:rFonts w:ascii="Times New Roman" w:hAnsi="Times New Roman" w:cs="Times New Roman"/>
-          <w:sz w:val="24"/>
-          <w:szCs w:val="24"/>
-        </w:rPr>
-        <w:t>конф</w:t>
-      </w:r>
-      <w:proofErr w:type="spellEnd"/>
-      <w:r>
-        <w:rPr>
-          <w:rFonts w:ascii="Times New Roman" w:hAnsi="Times New Roman" w:cs="Times New Roman"/>
-          <w:sz w:val="24"/>
-          <w:szCs w:val="24"/>
-        </w:rPr>
-        <w:t xml:space="preserve">. по проблемам развития экономики и общества, Москва, 13–30 апр. 2021 г. / Г. И. Абдрахманова, К. Б. Быховский, Н. Н. </w:t>
-      </w:r>
-      <w:proofErr w:type="spellStart"/>
-      <w:r>
-        <w:rPr>
-          <w:rFonts w:ascii="Times New Roman" w:hAnsi="Times New Roman" w:cs="Times New Roman"/>
-          <w:sz w:val="24"/>
-          <w:szCs w:val="24"/>
-        </w:rPr>
-        <w:t>Веселитская</w:t>
-      </w:r>
-      <w:proofErr w:type="spellEnd"/>
-      <w:r>
-        <w:rPr>
-          <w:rFonts w:ascii="Times New Roman" w:hAnsi="Times New Roman" w:cs="Times New Roman"/>
-          <w:sz w:val="24"/>
-          <w:szCs w:val="24"/>
-        </w:rPr>
-        <w:t xml:space="preserve">, К. О. Вишневский, Л. М. </w:t>
-      </w:r>
-      <w:proofErr w:type="spellStart"/>
-      <w:r>
-        <w:rPr>
-          <w:rFonts w:ascii="Times New Roman" w:hAnsi="Times New Roman" w:cs="Times New Roman"/>
-          <w:sz w:val="24"/>
-          <w:szCs w:val="24"/>
-        </w:rPr>
-        <w:t>Гохберг</w:t>
-      </w:r>
-      <w:proofErr w:type="spellEnd"/>
-      <w:r>
-        <w:rPr>
-          <w:rFonts w:ascii="Times New Roman" w:hAnsi="Times New Roman" w:cs="Times New Roman"/>
-          <w:sz w:val="24"/>
-          <w:szCs w:val="24"/>
-        </w:rPr>
-        <w:t xml:space="preserve"> и др. Нац. </w:t>
-      </w:r>
-      <w:proofErr w:type="spellStart"/>
-      <w:r>
-        <w:rPr>
-          <w:rFonts w:ascii="Times New Roman" w:hAnsi="Times New Roman" w:cs="Times New Roman"/>
-          <w:sz w:val="24"/>
-          <w:szCs w:val="24"/>
-        </w:rPr>
-        <w:t>исслед</w:t>
-      </w:r>
-      <w:proofErr w:type="spellEnd"/>
-      <w:r>
-        <w:rPr>
-          <w:rFonts w:ascii="Times New Roman" w:hAnsi="Times New Roman" w:cs="Times New Roman"/>
-          <w:sz w:val="24"/>
-          <w:szCs w:val="24"/>
-        </w:rPr>
-        <w:t xml:space="preserve">. ун-т «Высшая школа экономики». — </w:t>
-      </w:r>
-      <w:proofErr w:type="gramStart"/>
-      <w:r>
-        <w:rPr>
-          <w:rFonts w:ascii="Times New Roman" w:hAnsi="Times New Roman" w:cs="Times New Roman"/>
-          <w:sz w:val="24"/>
-          <w:szCs w:val="24"/>
-        </w:rPr>
-        <w:t>М. :</w:t>
-      </w:r>
-      <w:proofErr w:type="gramEnd"/>
-      <w:r>
-        <w:rPr>
-          <w:rFonts w:ascii="Times New Roman" w:hAnsi="Times New Roman" w:cs="Times New Roman"/>
-          <w:sz w:val="24"/>
-          <w:szCs w:val="24"/>
-        </w:rPr>
-        <w:t xml:space="preserve"> Изд. дом Высшей школы экономики, 2021. — 239с.</w:t>
+        <w:t>Цифровая трансформация отраслей: стартовые условия и приоритеты: докл. к XXII Апр. междунар. науч. конф. по проблемам развития экономики и общества, Москва, 13–30 апр. 2021 г. / Г. И. Абдрахманова, К. Б. Быховский, Н. Н. Веселитская, К. О. Вишневский, Л. М. Гохберг и др. Нац. исслед. ун-т «Высшая школа экономики». — М. : Изд. дом Высшей школы экономики, 2021. — 239с.</w:t>
       </w:r>
     </w:p>
     <w:sectPr>

</xml_diff>

<commit_message>
done version for Financial Business
</commit_message>
<xml_diff>
--- a/article_karyshev.docx
+++ b/article_karyshev.docx
@@ -546,7 +546,23 @@
           <w:sz w:val="24"/>
           <w:szCs w:val="24"/>
         </w:rPr>
-        <w:t xml:space="preserve">Развитие информационно-коммуникационных технологий, более известных </w:t>
+        <w:t>Развитие информационно-коммуникационных технологий</w:t>
+      </w:r>
+      <w:r>
+        <w:rPr>
+          <w:rFonts w:ascii="Times New Roman" w:hAnsi="Times New Roman" w:cs="Times New Roman"/>
+          <w:sz w:val="24"/>
+          <w:szCs w:val="24"/>
+        </w:rPr>
+        <w:t xml:space="preserve"> (ИКТ)</w:t>
+      </w:r>
+      <w:r>
+        <w:rPr>
+          <w:rFonts w:ascii="Times New Roman" w:hAnsi="Times New Roman" w:cs="Times New Roman"/>
+          <w:sz w:val="24"/>
+          <w:szCs w:val="24"/>
+        </w:rPr>
+        <w:t xml:space="preserve">, более известных </w:t>
       </w:r>
       <w:r>
         <w:rPr>
@@ -739,7 +755,23 @@
           <w:sz w:val="24"/>
           <w:szCs w:val="24"/>
         </w:rPr>
-        <w:t>и разработка методики оценки и анализа трансформации в цифровой формат протекающих в обществе и экономике процессов.</w:t>
+        <w:t>и разработк</w:t>
+      </w:r>
+      <w:r>
+        <w:rPr>
+          <w:rFonts w:ascii="Times New Roman" w:hAnsi="Times New Roman" w:cs="Times New Roman"/>
+          <w:sz w:val="24"/>
+          <w:szCs w:val="24"/>
+        </w:rPr>
+        <w:t>е</w:t>
+      </w:r>
+      <w:r>
+        <w:rPr>
+          <w:rFonts w:ascii="Times New Roman" w:hAnsi="Times New Roman" w:cs="Times New Roman"/>
+          <w:sz w:val="24"/>
+          <w:szCs w:val="24"/>
+        </w:rPr>
+        <w:t xml:space="preserve"> методики оценки и анализа трансформации в цифровой формат протекающих в обществе и экономике процессов.</w:t>
       </w:r>
     </w:p>
     <w:p>
@@ -856,7 +888,7 @@
           <w:sz w:val="24"/>
           <w:szCs w:val="24"/>
         </w:rPr>
-        <w:t>оследнее (и наиболее зрелое понятие из перечисленных), п</w:t>
+        <w:t>оследнее (и наиболее зрелое понятие из перечисленных)</w:t>
       </w:r>
       <w:r>
         <w:rPr>
@@ -864,7 +896,7 @@
           <w:sz w:val="24"/>
           <w:szCs w:val="24"/>
         </w:rPr>
-        <w:t>о мнению н</w:t>
+        <w:t xml:space="preserve">, по мнению </w:t>
       </w:r>
       <w:r>
         <w:rPr>
@@ -872,7 +904,7 @@
           <w:sz w:val="24"/>
           <w:szCs w:val="24"/>
         </w:rPr>
-        <w:t>аучны</w:t>
+        <w:t xml:space="preserve">ряда </w:t>
       </w:r>
       <w:r>
         <w:rPr>
@@ -880,7 +912,7 @@
           <w:sz w:val="24"/>
           <w:szCs w:val="24"/>
         </w:rPr>
-        <w:t>х</w:t>
+        <w:t>отечественных научных специалистов в этой области,</w:t>
       </w:r>
       <w:r>
         <w:rPr>
@@ -888,31 +920,7 @@
           <w:sz w:val="24"/>
           <w:szCs w:val="24"/>
         </w:rPr>
-        <w:t xml:space="preserve"> сотрудник</w:t>
-      </w:r>
-      <w:r>
-        <w:rPr>
-          <w:rFonts w:ascii="Times New Roman" w:eastAsia="Calibri" w:hAnsi="Times New Roman" w:cs="Times New Roman"/>
-          <w:sz w:val="24"/>
-          <w:szCs w:val="24"/>
-        </w:rPr>
-        <w:t>ов</w:t>
-      </w:r>
-      <w:r>
-        <w:rPr>
-          <w:rFonts w:ascii="Times New Roman" w:eastAsia="Calibri" w:hAnsi="Times New Roman" w:cs="Times New Roman"/>
-          <w:sz w:val="24"/>
-          <w:szCs w:val="24"/>
-        </w:rPr>
-        <w:t xml:space="preserve"> НИУ Высшая школа экономики</w:t>
-      </w:r>
-      <w:r>
-        <w:rPr>
-          <w:rFonts w:ascii="Times New Roman" w:eastAsia="Calibri" w:hAnsi="Times New Roman" w:cs="Times New Roman"/>
-          <w:sz w:val="24"/>
-          <w:szCs w:val="24"/>
-        </w:rPr>
-        <w:t>, представляет</w:t>
+        <w:t xml:space="preserve"> представляет</w:t>
       </w:r>
       <w:r>
         <w:rPr>
@@ -1241,7 +1249,47 @@
           <w:sz w:val="24"/>
           <w:szCs w:val="24"/>
         </w:rPr>
-        <w:t xml:space="preserve">: после уплощения двухуровневой структуры совокупности видов экономической деятельности (общее значение, а также значения по предпринимательскому сектору и социальной сфере), публикуемой в сборниках Росстата, объем конечной совокупности составил 18 единиц (сельское хозяйство, добыча полезных ископаемых, обрабатывающие производства и т.д.). Инструментарием для проведения расчетов в процессе анализа послужили программа для работы с электронными таблицами </w:t>
+        <w:t>: после уплощения двухуровневой структуры совокупности видов экономической деятельности (общее значение, а также значения по предпринимательскому сектору и социальной сфере), публикуемой в сборниках Росстата</w:t>
+      </w:r>
+      <w:r>
+        <w:rPr>
+          <w:rFonts w:ascii="Times New Roman" w:hAnsi="Times New Roman" w:cs="Times New Roman"/>
+          <w:sz w:val="24"/>
+          <w:szCs w:val="24"/>
+        </w:rPr>
+        <w:t xml:space="preserve"> </w:t>
+      </w:r>
+      <w:r>
+        <w:rPr>
+          <w:rFonts w:ascii="Times New Roman" w:hAnsi="Times New Roman" w:cs="Times New Roman"/>
+          <w:sz w:val="24"/>
+          <w:szCs w:val="24"/>
+        </w:rPr>
+        <w:t>[1,</w:t>
+      </w:r>
+      <w:r>
+        <w:rPr>
+          <w:rFonts w:ascii="Times New Roman" w:hAnsi="Times New Roman" w:cs="Times New Roman"/>
+          <w:sz w:val="24"/>
+          <w:szCs w:val="24"/>
+        </w:rPr>
+        <w:t>3</w:t>
+      </w:r>
+      <w:r>
+        <w:rPr>
+          <w:rFonts w:ascii="Times New Roman" w:hAnsi="Times New Roman" w:cs="Times New Roman"/>
+          <w:sz w:val="24"/>
+          <w:szCs w:val="24"/>
+        </w:rPr>
+        <w:t>]</w:t>
+      </w:r>
+      <w:r>
+        <w:rPr>
+          <w:rFonts w:ascii="Times New Roman" w:hAnsi="Times New Roman" w:cs="Times New Roman"/>
+          <w:sz w:val="24"/>
+          <w:szCs w:val="24"/>
+        </w:rPr>
+        <w:t xml:space="preserve">, объем конечной совокупности составил 18 единиц (сельское хозяйство, добыча полезных ископаемых, обрабатывающие производства и т.д.). Инструментарием для проведения расчетов в процессе анализа послужили программа для работы с электронными таблицами </w:t>
       </w:r>
       <w:r>
         <w:rPr>
@@ -1502,7 +1550,23 @@
           <w:sz w:val="24"/>
           <w:szCs w:val="24"/>
         </w:rPr>
-        <w:t xml:space="preserve"> дескриптивной </w:t>
+        <w:t xml:space="preserve"> </w:t>
+      </w:r>
+      <w:r>
+        <w:rPr>
+          <w:rFonts w:ascii="Times New Roman" w:hAnsi="Times New Roman" w:cs="Times New Roman"/>
+          <w:sz w:val="24"/>
+          <w:szCs w:val="24"/>
+        </w:rPr>
+        <w:t xml:space="preserve">применение </w:t>
+      </w:r>
+      <w:r>
+        <w:rPr>
+          <w:rFonts w:ascii="Times New Roman" w:hAnsi="Times New Roman" w:cs="Times New Roman"/>
+          <w:sz w:val="24"/>
+          <w:szCs w:val="24"/>
+        </w:rPr>
+        <w:t xml:space="preserve">дескриптивной </w:t>
       </w:r>
       <w:r>
         <w:rPr>
@@ -1598,7 +1662,15 @@
           <w:sz w:val="24"/>
           <w:szCs w:val="24"/>
         </w:rPr>
-        <w:t>, непосредственно не сопоставимые между собой</w:t>
+        <w:t>, непосредственно несопоставимые между собой</w:t>
+      </w:r>
+      <w:r>
+        <w:rPr>
+          <w:rFonts w:ascii="Times New Roman" w:hAnsi="Times New Roman" w:cs="Times New Roman"/>
+          <w:sz w:val="24"/>
+          <w:szCs w:val="24"/>
+        </w:rPr>
+        <w:t>,</w:t>
       </w:r>
       <w:r>
         <w:rPr>
@@ -1737,15 +1809,63 @@
           <w:sz w:val="24"/>
           <w:szCs w:val="24"/>
         </w:rPr>
-        <w:t xml:space="preserve"> была сформирована системе статистических показателей</w:t>
-      </w:r>
-      <w:r>
-        <w:rPr>
-          <w:rFonts w:ascii="Times New Roman" w:hAnsi="Times New Roman" w:cs="Times New Roman"/>
-          <w:sz w:val="24"/>
-          <w:szCs w:val="24"/>
-        </w:rPr>
-        <w:t xml:space="preserve"> (Рис. 1), факторный блок которой включил, в рамках проводимого анализа, четыре группы показателей, охватывающий, по мнению автора, все основные аспекты цифровой </w:t>
+        <w:t xml:space="preserve"> была сформирована систем</w:t>
+      </w:r>
+      <w:r>
+        <w:rPr>
+          <w:rFonts w:ascii="Times New Roman" w:hAnsi="Times New Roman" w:cs="Times New Roman"/>
+          <w:sz w:val="24"/>
+          <w:szCs w:val="24"/>
+        </w:rPr>
+        <w:t>а</w:t>
+      </w:r>
+      <w:r>
+        <w:rPr>
+          <w:rFonts w:ascii="Times New Roman" w:hAnsi="Times New Roman" w:cs="Times New Roman"/>
+          <w:sz w:val="24"/>
+          <w:szCs w:val="24"/>
+        </w:rPr>
+        <w:t xml:space="preserve"> статистических показателей</w:t>
+      </w:r>
+      <w:r>
+        <w:rPr>
+          <w:rFonts w:ascii="Times New Roman" w:hAnsi="Times New Roman" w:cs="Times New Roman"/>
+          <w:sz w:val="24"/>
+          <w:szCs w:val="24"/>
+        </w:rPr>
+        <w:t xml:space="preserve"> (Рис. 1), факторный блок которой включил, в рамках проводимого анализа, четыре группы показателей, </w:t>
+      </w:r>
+      <w:r>
+        <w:rPr>
+          <w:rFonts w:ascii="Times New Roman" w:hAnsi="Times New Roman" w:cs="Times New Roman"/>
+          <w:sz w:val="24"/>
+          <w:szCs w:val="24"/>
+        </w:rPr>
+        <w:t xml:space="preserve">что </w:t>
+      </w:r>
+      <w:r>
+        <w:rPr>
+          <w:rFonts w:ascii="Times New Roman" w:hAnsi="Times New Roman" w:cs="Times New Roman"/>
+          <w:sz w:val="24"/>
+          <w:szCs w:val="24"/>
+        </w:rPr>
+        <w:t>охватыва</w:t>
+      </w:r>
+      <w:r>
+        <w:rPr>
+          <w:rFonts w:ascii="Times New Roman" w:hAnsi="Times New Roman" w:cs="Times New Roman"/>
+          <w:sz w:val="24"/>
+          <w:szCs w:val="24"/>
+        </w:rPr>
+        <w:t>ет</w:t>
+      </w:r>
+      <w:r>
+        <w:rPr>
+          <w:rFonts w:ascii="Times New Roman" w:hAnsi="Times New Roman" w:cs="Times New Roman"/>
+          <w:sz w:val="24"/>
+          <w:szCs w:val="24"/>
+        </w:rPr>
+        <w:t xml:space="preserve">, по мнению автора, все основные аспекты цифровой </w:t>
       </w:r>
       <w:r>
         <w:rPr>
@@ -1786,7 +1906,23 @@
           <w:sz w:val="24"/>
           <w:szCs w:val="24"/>
         </w:rPr>
-        <w:t>и, но сам блок подвергнут качественному анализу, позволившему выявить его структуру и очертить границы изучаемых социально-экономических явлений и процессов</w:t>
+        <w:t xml:space="preserve">и, но сам блок </w:t>
+      </w:r>
+      <w:r>
+        <w:rPr>
+          <w:rFonts w:ascii="Times New Roman" w:hAnsi="Times New Roman" w:cs="Times New Roman"/>
+          <w:sz w:val="24"/>
+          <w:szCs w:val="24"/>
+        </w:rPr>
+        <w:t xml:space="preserve">был </w:t>
+      </w:r>
+      <w:r>
+        <w:rPr>
+          <w:rFonts w:ascii="Times New Roman" w:hAnsi="Times New Roman" w:cs="Times New Roman"/>
+          <w:sz w:val="24"/>
+          <w:szCs w:val="24"/>
+        </w:rPr>
+        <w:t>подвергнут качественному анализу, позволившему выявить его структуру и очертить границы изучаемых социально-экономических явлений и процессов</w:t>
       </w:r>
       <w:r>
         <w:rPr>
@@ -1831,9 +1967,9 @@
         <mc:AlternateContent>
           <mc:Choice Requires="wpc">
             <w:drawing>
-              <wp:inline distT="0" distB="0" distL="0" distR="0" wp14:anchorId="7AEEE186" wp14:editId="7EC8DB04">
-                <wp:extent cx="5887720" cy="3179619"/>
-                <wp:effectExtent l="0" t="0" r="0" b="1905"/>
+              <wp:inline distT="0" distB="0" distL="0" distR="0" wp14:anchorId="7AEEE186" wp14:editId="6186CD76">
+                <wp:extent cx="6145480" cy="3179445"/>
+                <wp:effectExtent l="0" t="0" r="8255" b="1905"/>
                 <wp:docPr id="3" name="Полотно 3"/>
                 <wp:cNvGraphicFramePr>
                   <a:graphicFrameLocks xmlns:a="http://schemas.openxmlformats.org/drawingml/2006/main" noChangeAspect="1"/>
@@ -1852,8 +1988,8 @@
                         <wps:cNvSpPr/>
                         <wps:spPr>
                           <a:xfrm>
-                            <a:off x="48490" y="34637"/>
-                            <a:ext cx="5805055" cy="3117272"/>
+                            <a:off x="30674" y="40575"/>
+                            <a:ext cx="6055430" cy="3117272"/>
                           </a:xfrm>
                           <a:prstGeom prst="rect">
                             <a:avLst/>
@@ -1897,8 +2033,8 @@
                         <wps:cNvSpPr/>
                         <wps:spPr>
                           <a:xfrm>
-                            <a:off x="131618" y="152392"/>
-                            <a:ext cx="5638800" cy="1510154"/>
+                            <a:off x="219694" y="152392"/>
+                            <a:ext cx="5675843" cy="1510154"/>
                           </a:xfrm>
                           <a:prstGeom prst="roundRect">
                             <a:avLst/>
@@ -2203,8 +2339,8 @@
                         <wps:cNvSpPr/>
                         <wps:spPr>
                           <a:xfrm>
-                            <a:off x="131619" y="1988128"/>
-                            <a:ext cx="5631872" cy="1087119"/>
+                            <a:off x="207817" y="1988128"/>
+                            <a:ext cx="5675845" cy="1087119"/>
                           </a:xfrm>
                           <a:prstGeom prst="roundRect">
                             <a:avLst/>
@@ -2540,7 +2676,7 @@
           </mc:Choice>
           <mc:Fallback>
             <w:pict>
-              <v:group w14:anchorId="7AEEE186" id="Полотно 3" o:spid="_x0000_s1026" editas="canvas" style="width:463.6pt;height:250.35pt;mso-position-horizontal-relative:char;mso-position-vertical-relative:line" coordsize="58877,31794" o:gfxdata="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">
+              <v:group w14:anchorId="7AEEE186" id="Полотно 3" o:spid="_x0000_s1026" editas="canvas" style="width:483.9pt;height:250.35pt;mso-position-horizontal-relative:char;mso-position-vertical-relative:line" coordsize="61448,31794" o:gfxdata="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">
                 <v:shapetype id="_x0000_t75" coordsize="21600,21600" o:spt="75" o:preferrelative="t" path="m@4@5l@4@11@9@11@9@5xe" filled="f" stroked="f">
                   <v:stroke joinstyle="miter"/>
                   <v:formulas>
@@ -2560,12 +2696,12 @@
                   <v:path o:extrusionok="f" gradientshapeok="t" o:connecttype="rect"/>
                   <o:lock v:ext="edit" aspectratio="t"/>
                 </v:shapetype>
-                <v:shape id="_x0000_s1027" type="#_x0000_t75" style="position:absolute;width:58877;height:31794;visibility:visible;mso-wrap-style:square" filled="t">
+                <v:shape id="_x0000_s1027" type="#_x0000_t75" style="position:absolute;width:61448;height:31794;visibility:visible;mso-wrap-style:square" filled="t">
                   <v:fill o:detectmouseclick="t"/>
                   <v:path o:connecttype="none"/>
                 </v:shape>
-                <v:rect id="Прямоугольник 7" o:spid="_x0000_s1028" style="position:absolute;left:484;top:346;width:58051;height:31173;visibility:visible;mso-wrap-style:square;v-text-anchor:middle" o:gfxdata="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" fillcolor="#d8d8d8 [2732]" strokecolor="black [3213]" strokeweight="1pt"/>
-                <v:roundrect id="Прямоугольник: скругленные углы 8" o:spid="_x0000_s1029" style="position:absolute;left:1316;top:1523;width:56388;height:15102;visibility:visible;mso-wrap-style:square;v-text-anchor:middle" arcsize="10923f" o:gfxdata="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" fillcolor="#f2f2f2 [3052]" strokecolor="black [3213]" strokeweight="1pt">
+                <v:rect id="Прямоугольник 7" o:spid="_x0000_s1028" style="position:absolute;left:306;top:405;width:60555;height:31173;visibility:visible;mso-wrap-style:square;v-text-anchor:middle" o:gfxdata="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" fillcolor="#d8d8d8 [2732]" strokecolor="black [3213]" strokeweight="1pt"/>
+                <v:roundrect id="Прямоугольник: скругленные углы 8" o:spid="_x0000_s1029" style="position:absolute;left:2196;top:1523;width:56759;height:15102;visibility:visible;mso-wrap-style:square;v-text-anchor:middle" arcsize="10923f" o:gfxdata="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" fillcolor="#f2f2f2 [3052]" strokecolor="black [3213]" strokeweight="1pt">
                   <v:stroke joinstyle="miter"/>
                   <v:textbox>
                     <w:txbxContent>
@@ -2829,7 +2965,7 @@
                     </w:txbxContent>
                   </v:textbox>
                 </v:roundrect>
-                <v:roundrect id="Прямоугольник: скругленные углы 9" o:spid="_x0000_s1030" style="position:absolute;left:1316;top:19881;width:56318;height:10871;visibility:visible;mso-wrap-style:square;v-text-anchor:middle" arcsize="10923f" o:gfxdata="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" fillcolor="#f2f2f2 [3052]" strokecolor="black [3213]" strokeweight="1pt">
+                <v:roundrect id="Прямоугольник: скругленные углы 9" o:spid="_x0000_s1030" style="position:absolute;left:2078;top:19881;width:56758;height:10871;visibility:visible;mso-wrap-style:square;v-text-anchor:middle" arcsize="10923f" o:gfxdata="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" fillcolor="#f2f2f2 [3052]" strokecolor="black [3213]" strokeweight="1pt">
                   <v:stroke joinstyle="miter"/>
                   <v:textbox>
                     <w:txbxContent>
@@ -3203,15 +3339,7 @@
           <w:sz w:val="24"/>
           <w:szCs w:val="24"/>
         </w:rPr>
-        <w:t xml:space="preserve"> </w:t>
-      </w:r>
-      <w:r>
-        <w:rPr>
-          <w:rFonts w:ascii="Times New Roman" w:hAnsi="Times New Roman" w:cs="Times New Roman"/>
-          <w:sz w:val="24"/>
-          <w:szCs w:val="24"/>
-        </w:rPr>
-        <w:t>индикаторов по выделенным направлениям оценки процесса цифровой трансформации</w:t>
+        <w:t xml:space="preserve"> индикаторов по выделенным направлениям оценки процесса цифровой трансформации</w:t>
       </w:r>
       <w:r>
         <w:rPr>
@@ -3339,7 +3467,23 @@
           <w:sz w:val="24"/>
           <w:szCs w:val="24"/>
         </w:rPr>
-        <w:t>ри его значении, превышающем 33 процента, принято считать, что единицы такой совокупности качественно, кардинально отличаются друг от друга по величине измеряемого признака, и значит, оценивать такую совокупность, как единое цело</w:t>
+        <w:t xml:space="preserve">ри его значении, превышающем 33 процента, </w:t>
+      </w:r>
+      <w:r>
+        <w:rPr>
+          <w:rFonts w:ascii="Times New Roman" w:hAnsi="Times New Roman" w:cs="Times New Roman"/>
+          <w:sz w:val="24"/>
+          <w:szCs w:val="24"/>
+        </w:rPr>
+        <w:t xml:space="preserve">как известно, </w:t>
+      </w:r>
+      <w:r>
+        <w:rPr>
+          <w:rFonts w:ascii="Times New Roman" w:hAnsi="Times New Roman" w:cs="Times New Roman"/>
+          <w:sz w:val="24"/>
+          <w:szCs w:val="24"/>
+        </w:rPr>
+        <w:t>принято считать, что единицы такой совокупности кардинально отличаются друг от друга по величине измеряемого признака, и значит, оценивать такую совокупность, как единое цело</w:t>
       </w:r>
       <w:r>
         <w:rPr>
@@ -3417,23 +3561,23 @@
           <w:szCs w:val="24"/>
         </w:rPr>
         <w:lastRenderedPageBreak/>
-        <w:t xml:space="preserve">неоднородной группой </w:t>
-      </w:r>
-      <w:r>
-        <w:rPr>
-          <w:rFonts w:ascii="Times New Roman" w:hAnsi="Times New Roman" w:cs="Times New Roman"/>
-          <w:sz w:val="24"/>
-          <w:szCs w:val="24"/>
-        </w:rPr>
-        <w:t xml:space="preserve">– вне зависимости от того, включена ли в совокупность «профильная» отрасль (деятельность в области информации и связи) или нет – </w:t>
-      </w:r>
-      <w:r>
-        <w:rPr>
-          <w:rFonts w:ascii="Times New Roman" w:hAnsi="Times New Roman" w:cs="Times New Roman"/>
-          <w:sz w:val="24"/>
-          <w:szCs w:val="24"/>
-        </w:rPr>
-        <w:t>являются показатели наличия и квалификации специалистов (Таблица 3). Напротив, самой однородной – группа индикаторов использования индикаторов средств защиты информации</w:t>
+        <w:t xml:space="preserve">неоднородной группой – вне зависимости от того, включена ли в </w:t>
+      </w:r>
+      <w:r>
+        <w:rPr>
+          <w:rFonts w:ascii="Times New Roman" w:hAnsi="Times New Roman" w:cs="Times New Roman"/>
+          <w:sz w:val="24"/>
+          <w:szCs w:val="24"/>
+        </w:rPr>
+        <w:t xml:space="preserve">эту </w:t>
+      </w:r>
+      <w:r>
+        <w:rPr>
+          <w:rFonts w:ascii="Times New Roman" w:hAnsi="Times New Roman" w:cs="Times New Roman"/>
+          <w:sz w:val="24"/>
+          <w:szCs w:val="24"/>
+        </w:rPr>
+        <w:t>совокупность «профильная» отрасль (деятельность в области информации и связи) или нет – являются показатели наличия и квалификации специалистов (Таблица 3). Напротив, самой однородной – группа индикаторов использования индикаторов средств защиты информации</w:t>
       </w:r>
       <w:r>
         <w:rPr>
@@ -3515,7 +3659,39 @@
           <w:sz w:val="24"/>
           <w:szCs w:val="24"/>
         </w:rPr>
-        <w:t xml:space="preserve"> (напомним, что медиана разбивает совокупность на две равные части, одна из которых характеризуется значениями признака не выше медианного, а другая – не ниже)</w:t>
+        <w:t xml:space="preserve"> (</w:t>
+      </w:r>
+      <w:r>
+        <w:rPr>
+          <w:rFonts w:ascii="Times New Roman" w:hAnsi="Times New Roman" w:cs="Times New Roman"/>
+          <w:sz w:val="24"/>
+          <w:szCs w:val="24"/>
+        </w:rPr>
+        <w:t>возможно</w:t>
+      </w:r>
+      <w:r>
+        <w:rPr>
+          <w:rFonts w:ascii="Times New Roman" w:hAnsi="Times New Roman" w:cs="Times New Roman"/>
+          <w:sz w:val="24"/>
+          <w:szCs w:val="24"/>
+        </w:rPr>
+        <w:t xml:space="preserve">, </w:t>
+      </w:r>
+      <w:r>
+        <w:rPr>
+          <w:rFonts w:ascii="Times New Roman" w:hAnsi="Times New Roman" w:cs="Times New Roman"/>
+          <w:sz w:val="24"/>
+          <w:szCs w:val="24"/>
+        </w:rPr>
+        <w:t xml:space="preserve">следует напомнить, </w:t>
+      </w:r>
+      <w:r>
+        <w:rPr>
+          <w:rFonts w:ascii="Times New Roman" w:hAnsi="Times New Roman" w:cs="Times New Roman"/>
+          <w:sz w:val="24"/>
+          <w:szCs w:val="24"/>
+        </w:rPr>
+        <w:t>что медиана разбивает совокупность на две равные части, одна из которых характеризуется значениями признака не выше медианного, а другая – не ниже)</w:t>
       </w:r>
       <w:r>
         <w:rPr>
@@ -3552,7 +3728,23 @@
           <w:sz w:val="24"/>
           <w:szCs w:val="24"/>
         </w:rPr>
-        <w:t>видом экономической деятельности</w:t>
+        <w:t>видо</w:t>
+      </w:r>
+      <w:r>
+        <w:rPr>
+          <w:rFonts w:ascii="Times New Roman" w:hAnsi="Times New Roman" w:cs="Times New Roman"/>
+          <w:sz w:val="24"/>
+          <w:szCs w:val="24"/>
+        </w:rPr>
+        <w:t>в</w:t>
+      </w:r>
+      <w:r>
+        <w:rPr>
+          <w:rFonts w:ascii="Times New Roman" w:hAnsi="Times New Roman" w:cs="Times New Roman"/>
+          <w:sz w:val="24"/>
+          <w:szCs w:val="24"/>
+        </w:rPr>
+        <w:t xml:space="preserve"> экономической деятельности</w:t>
       </w:r>
       <w:r>
         <w:rPr>
@@ -3584,15 +3776,71 @@
           <w:sz w:val="24"/>
           <w:szCs w:val="24"/>
         </w:rPr>
-        <w:t xml:space="preserve">в том числе широкополосным (93,8 процента), </w:t>
-      </w:r>
-      <w:r>
-        <w:rPr>
-          <w:rFonts w:ascii="Times New Roman" w:hAnsi="Times New Roman" w:cs="Times New Roman"/>
-          <w:sz w:val="24"/>
-          <w:szCs w:val="24"/>
-        </w:rPr>
-        <w:t>использованием средств электронной цифровой подписи (92,3 процента).</w:t>
+        <w:t xml:space="preserve">в том числе широкополосным </w:t>
+      </w:r>
+      <w:r>
+        <w:rPr>
+          <w:rFonts w:ascii="Times New Roman" w:hAnsi="Times New Roman" w:cs="Times New Roman"/>
+          <w:sz w:val="24"/>
+          <w:szCs w:val="24"/>
+        </w:rPr>
+        <w:t xml:space="preserve">доступом </w:t>
+      </w:r>
+      <w:r>
+        <w:rPr>
+          <w:rFonts w:ascii="Times New Roman" w:hAnsi="Times New Roman" w:cs="Times New Roman"/>
+          <w:sz w:val="24"/>
+          <w:szCs w:val="24"/>
+        </w:rPr>
+        <w:t>(93,8 процента)</w:t>
+      </w:r>
+      <w:r>
+        <w:rPr>
+          <w:rFonts w:ascii="Times New Roman" w:hAnsi="Times New Roman" w:cs="Times New Roman"/>
+          <w:sz w:val="24"/>
+          <w:szCs w:val="24"/>
+        </w:rPr>
+        <w:t>,</w:t>
+      </w:r>
+      <w:r>
+        <w:rPr>
+          <w:rFonts w:ascii="Times New Roman" w:hAnsi="Times New Roman" w:cs="Times New Roman"/>
+          <w:sz w:val="24"/>
+          <w:szCs w:val="24"/>
+        </w:rPr>
+        <w:t xml:space="preserve"> и</w:t>
+      </w:r>
+      <w:r>
+        <w:rPr>
+          <w:rFonts w:ascii="Times New Roman" w:hAnsi="Times New Roman" w:cs="Times New Roman"/>
+          <w:sz w:val="24"/>
+          <w:szCs w:val="24"/>
+        </w:rPr>
+        <w:t xml:space="preserve"> </w:t>
+      </w:r>
+      <w:r>
+        <w:rPr>
+          <w:rFonts w:ascii="Times New Roman" w:hAnsi="Times New Roman" w:cs="Times New Roman"/>
+          <w:sz w:val="24"/>
+          <w:szCs w:val="24"/>
+        </w:rPr>
+        <w:t>использовани</w:t>
+      </w:r>
+      <w:r>
+        <w:rPr>
+          <w:rFonts w:ascii="Times New Roman" w:hAnsi="Times New Roman" w:cs="Times New Roman"/>
+          <w:sz w:val="24"/>
+          <w:szCs w:val="24"/>
+        </w:rPr>
+        <w:t>я</w:t>
+      </w:r>
+      <w:r>
+        <w:rPr>
+          <w:rFonts w:ascii="Times New Roman" w:hAnsi="Times New Roman" w:cs="Times New Roman"/>
+          <w:sz w:val="24"/>
+          <w:szCs w:val="24"/>
+        </w:rPr>
+        <w:t xml:space="preserve"> средств электронной цифровой подписи (92,3 процента).</w:t>
       </w:r>
     </w:p>
     <w:p>
@@ -3605,7 +3853,6 @@
           <w:rFonts w:ascii="Times New Roman" w:hAnsi="Times New Roman" w:cs="Times New Roman"/>
           <w:sz w:val="24"/>
           <w:szCs w:val="24"/>
-          <w:lang w:val="en-US"/>
         </w:rPr>
       </w:pPr>
     </w:p>
@@ -3880,10 +4127,10 @@
                 <w:lang w:eastAsia="en-US"/>
               </w:rPr>
               <w:object w:dxaOrig="220" w:dyaOrig="260" w14:anchorId="746C4667">
-                <v:shape id="_x0000_i1025" type="#_x0000_t75" style="width:14.2pt;height:15.25pt" o:ole="">
+                <v:shape id="_x0000_i1025" type="#_x0000_t75" style="width:14.05pt;height:15.45pt" o:ole="">
                   <v:imagedata r:id="rId8" o:title=""/>
                 </v:shape>
-                <o:OLEObject Type="Embed" ProgID="Equation.3" ShapeID="_x0000_i1025" DrawAspect="Content" ObjectID="_1731663260" r:id="rId9"/>
+                <o:OLEObject Type="Embed" ProgID="Equation.3" ShapeID="_x0000_i1025" DrawAspect="Content" ObjectID="_1731736814" r:id="rId9"/>
               </w:object>
             </w:r>
           </w:p>
@@ -5716,10 +5963,10 @@
                 <w:lang w:eastAsia="en-US"/>
               </w:rPr>
               <w:object w:dxaOrig="220" w:dyaOrig="260" w14:anchorId="205FD0CC">
-                <v:shape id="_x0000_i1026" type="#_x0000_t75" style="width:14.2pt;height:15.25pt" o:ole="">
+                <v:shape id="_x0000_i1026" type="#_x0000_t75" style="width:14.05pt;height:15.45pt" o:ole="">
                   <v:imagedata r:id="rId8" o:title=""/>
                 </v:shape>
-                <o:OLEObject Type="Embed" ProgID="Equation.3" ShapeID="_x0000_i1026" DrawAspect="Content" ObjectID="_1731663261" r:id="rId10"/>
+                <o:OLEObject Type="Embed" ProgID="Equation.3" ShapeID="_x0000_i1026" DrawAspect="Content" ObjectID="_1731736815" r:id="rId10"/>
               </w:object>
             </w:r>
           </w:p>
@@ -6972,10 +7219,10 @@
                 <w:lang w:eastAsia="en-US"/>
               </w:rPr>
               <w:object w:dxaOrig="220" w:dyaOrig="260" w14:anchorId="1C667A03">
-                <v:shape id="_x0000_i1027" type="#_x0000_t75" style="width:14.2pt;height:15.25pt" o:ole="">
+                <v:shape id="_x0000_i1027" type="#_x0000_t75" style="width:14.05pt;height:15.45pt" o:ole="">
                   <v:imagedata r:id="rId8" o:title=""/>
                 </v:shape>
-                <o:OLEObject Type="Embed" ProgID="Equation.3" ShapeID="_x0000_i1027" DrawAspect="Content" ObjectID="_1731663262" r:id="rId11"/>
+                <o:OLEObject Type="Embed" ProgID="Equation.3" ShapeID="_x0000_i1027" DrawAspect="Content" ObjectID="_1731736816" r:id="rId11"/>
               </w:object>
             </w:r>
           </w:p>
@@ -8696,10 +8943,10 @@
                 <w:lang w:eastAsia="en-US"/>
               </w:rPr>
               <w:object w:dxaOrig="220" w:dyaOrig="260" w14:anchorId="1D70C63B">
-                <v:shape id="_x0000_i1028" type="#_x0000_t75" style="width:14.2pt;height:15.25pt" o:ole="">
+                <v:shape id="_x0000_i1028" type="#_x0000_t75" style="width:14.05pt;height:15.45pt" o:ole="">
                   <v:imagedata r:id="rId8" o:title=""/>
                 </v:shape>
-                <o:OLEObject Type="Embed" ProgID="Equation.3" ShapeID="_x0000_i1028" DrawAspect="Content" ObjectID="_1731663263" r:id="rId12"/>
+                <o:OLEObject Type="Embed" ProgID="Equation.3" ShapeID="_x0000_i1028" DrawAspect="Content" ObjectID="_1731736817" r:id="rId12"/>
               </w:object>
             </w:r>
           </w:p>
@@ -9789,7 +10036,25 @@
           <w:lang w:eastAsia="ru-RU"/>
         </w:rPr>
         <w:lastRenderedPageBreak/>
-        <w:t>Анализ частных индикаторов обладает тем недостатком, что не позволяет оценить исследуемую совокупность по всем (или нескольким, т. е. более одного) элементам системы статистических показателей. Примером этому может служить перечень отраслей по использованию сети Интернет для осуществления коммерческой деятельности (Таблица 5).</w:t>
+        <w:t xml:space="preserve">Анализ частных индикаторов обладает тем недостатком, что не позволяет оценить исследуемую совокупность по всем (или нескольким, т. е. более одного) элементам системы статистических показателей. Примером этому может служить </w:t>
+      </w:r>
+      <w:r>
+        <w:rPr>
+          <w:rFonts w:ascii="Times New Roman" w:eastAsia="Times New Roman" w:hAnsi="Times New Roman" w:cs="Times New Roman"/>
+          <w:sz w:val="24"/>
+          <w:szCs w:val="24"/>
+          <w:lang w:eastAsia="ru-RU"/>
+        </w:rPr>
+        <w:t xml:space="preserve">приведенный ниже </w:t>
+      </w:r>
+      <w:r>
+        <w:rPr>
+          <w:rFonts w:ascii="Times New Roman" w:eastAsia="Times New Roman" w:hAnsi="Times New Roman" w:cs="Times New Roman"/>
+          <w:sz w:val="24"/>
+          <w:szCs w:val="24"/>
+          <w:lang w:eastAsia="ru-RU"/>
+        </w:rPr>
+        <w:t>перечень отраслей по использованию сети Интернет для осуществления коммерческой деятельности (Таблица 5).</w:t>
       </w:r>
       <w:r>
         <w:rPr>
@@ -11562,31 +11827,7 @@
           <w:sz w:val="24"/>
           <w:szCs w:val="24"/>
         </w:rPr>
-        <w:t>,</w:t>
-      </w:r>
-      <w:r>
-        <w:rPr>
-          <w:rFonts w:ascii="Times New Roman" w:hAnsi="Times New Roman" w:cs="Times New Roman"/>
-          <w:sz w:val="24"/>
-          <w:szCs w:val="24"/>
-        </w:rPr>
-        <w:t xml:space="preserve"> некоторым образом</w:t>
-      </w:r>
-      <w:r>
-        <w:rPr>
-          <w:rFonts w:ascii="Times New Roman" w:hAnsi="Times New Roman" w:cs="Times New Roman"/>
-          <w:sz w:val="24"/>
-          <w:szCs w:val="24"/>
-        </w:rPr>
-        <w:t>,</w:t>
-      </w:r>
-      <w:r>
-        <w:rPr>
-          <w:rFonts w:ascii="Times New Roman" w:hAnsi="Times New Roman" w:cs="Times New Roman"/>
-          <w:sz w:val="24"/>
-          <w:szCs w:val="24"/>
-        </w:rPr>
-        <w:t xml:space="preserve"> возможно решить посредством </w:t>
+        <w:t xml:space="preserve">, некоторым образом, возможно решить посредством </w:t>
       </w:r>
       <w:r>
         <w:rPr>
@@ -11602,15 +11843,7 @@
           <w:sz w:val="24"/>
           <w:szCs w:val="24"/>
         </w:rPr>
-        <w:t>многомерных статистических методов</w:t>
-      </w:r>
-      <w:r>
-        <w:rPr>
-          <w:rFonts w:ascii="Times New Roman" w:hAnsi="Times New Roman" w:cs="Times New Roman"/>
-          <w:sz w:val="24"/>
-          <w:szCs w:val="24"/>
-        </w:rPr>
-        <w:t>. В настоящем случае из всего их множества был выбран метод иерархического кластерного анализа, прежде всего, в силу сравнительно несложной интерпретации графического выражения его результатов (Рисунок 2).</w:t>
+        <w:t>многомерных статистических методов. В настоящем случае из всего их множества был выбран метод иерархического кластерного анализа, прежде всего, в силу сравнительно несложной интерпретации графического выражения его результатов (Рисунок 2).</w:t>
       </w:r>
       <w:r>
         <w:rPr>
@@ -12261,23 +12494,7 @@
           <w:sz w:val="24"/>
           <w:szCs w:val="24"/>
         </w:rPr>
-        <w:t xml:space="preserve">путем усреднения его частных индикаторов на основе средней арифметической взвешенной </w:t>
-      </w:r>
-      <w:r>
-        <w:rPr>
-          <w:rFonts w:ascii="Times New Roman" w:hAnsi="Times New Roman" w:cs="Times New Roman"/>
-          <w:sz w:val="24"/>
-          <w:szCs w:val="24"/>
-        </w:rPr>
-        <w:t xml:space="preserve">привела к получению следующей его структуры </w:t>
-      </w:r>
-      <w:r>
-        <w:rPr>
-          <w:rFonts w:ascii="Times New Roman" w:hAnsi="Times New Roman" w:cs="Times New Roman"/>
-          <w:sz w:val="24"/>
-          <w:szCs w:val="24"/>
-        </w:rPr>
-        <w:t>(состав и веса определялись экспертным путем</w:t>
+        <w:t>путем усреднения его частных индикаторов на основе средней арифметической взвешенной привела к получению следующей его структуры (состав и веса определялись экспертным путем</w:t>
       </w:r>
       <w:r>
         <w:rPr>
@@ -14950,39 +15167,7 @@
           <w:sz w:val="24"/>
           <w:szCs w:val="24"/>
         </w:rPr>
-        <w:t xml:space="preserve">в аутсайдерах – отрасль сельского хозяйства </w:t>
-      </w:r>
-      <w:r>
-        <w:rPr>
-          <w:rFonts w:ascii="Times New Roman" w:hAnsi="Times New Roman" w:cs="Times New Roman"/>
-          <w:sz w:val="24"/>
-          <w:szCs w:val="24"/>
-        </w:rPr>
-        <w:t xml:space="preserve">(значения </w:t>
-      </w:r>
-      <w:r>
-        <w:rPr>
-          <w:rFonts w:ascii="Times New Roman" w:hAnsi="Times New Roman" w:cs="Times New Roman"/>
-          <w:sz w:val="24"/>
-          <w:szCs w:val="24"/>
-        </w:rPr>
-        <w:t xml:space="preserve">их </w:t>
-      </w:r>
-      <w:r>
-        <w:rPr>
-          <w:rFonts w:ascii="Times New Roman" w:hAnsi="Times New Roman" w:cs="Times New Roman"/>
-          <w:sz w:val="24"/>
-          <w:szCs w:val="24"/>
-        </w:rPr>
-        <w:t>отдельных показателей приведены в Таблице 6)</w:t>
-      </w:r>
-      <w:r>
-        <w:rPr>
-          <w:rFonts w:ascii="Times New Roman" w:hAnsi="Times New Roman" w:cs="Times New Roman"/>
-          <w:sz w:val="24"/>
-          <w:szCs w:val="24"/>
-        </w:rPr>
-        <w:t>.</w:t>
+        <w:t>в аутсайдерах – отрасль сельского хозяйства (значения их отдельных показателей приведены в Таблице 6).</w:t>
       </w:r>
       <w:r>
         <w:rPr>
@@ -15014,7 +15199,39 @@
           <w:sz w:val="24"/>
           <w:szCs w:val="24"/>
         </w:rPr>
-        <w:t xml:space="preserve">: чем ближе отрасль к сфере материального производства, чем ниже ее значение Интегрального показателя. </w:t>
+        <w:t xml:space="preserve">: чем ближе отрасль к сфере материального производства, </w:t>
+      </w:r>
+      <w:r>
+        <w:rPr>
+          <w:rFonts w:ascii="Times New Roman" w:hAnsi="Times New Roman" w:cs="Times New Roman"/>
+          <w:sz w:val="24"/>
+          <w:szCs w:val="24"/>
+        </w:rPr>
+        <w:t>т</w:t>
+      </w:r>
+      <w:r>
+        <w:rPr>
+          <w:rFonts w:ascii="Times New Roman" w:hAnsi="Times New Roman" w:cs="Times New Roman"/>
+          <w:sz w:val="24"/>
+          <w:szCs w:val="24"/>
+        </w:rPr>
+        <w:t xml:space="preserve">ем ниже </w:t>
+      </w:r>
+      <w:r>
+        <w:rPr>
+          <w:rFonts w:ascii="Times New Roman" w:hAnsi="Times New Roman" w:cs="Times New Roman"/>
+          <w:sz w:val="24"/>
+          <w:szCs w:val="24"/>
+        </w:rPr>
+        <w:t>свойственное ей</w:t>
+      </w:r>
+      <w:r>
+        <w:rPr>
+          <w:rFonts w:ascii="Times New Roman" w:hAnsi="Times New Roman" w:cs="Times New Roman"/>
+          <w:sz w:val="24"/>
+          <w:szCs w:val="24"/>
+        </w:rPr>
+        <w:t xml:space="preserve"> значение Интегрального показателя. </w:t>
       </w:r>
     </w:p>
     <w:p>
@@ -16112,7 +16329,87 @@
           <w:sz w:val="24"/>
           <w:szCs w:val="24"/>
         </w:rPr>
-        <w:t xml:space="preserve">Необходимость постоянного статистического мониторинга процессов цифровой трансформации экономики обусловливается высоким уровнем их важности для страны и актуальности для научного сообщества. Отечественная статистика в определенной мере обеспечивает исследователей и статистическими данными, и методологией. Следует отметить, обе этих составляющих успеха научного исследования требуют планомерной работы: в первом случае – в направлении повышения оперативности их получения и публикации в открытом доступе, во втором – </w:t>
+        <w:t>Необходимость постоянного статистического мониторинга процессов цифровой трансформации экономики обусловливается высоким уровнем их важности для страны и актуальности для научного сообщества. Отечественная статистика в определенной мере обеспечивает исследователей и статистическими данными, и методологией.</w:t>
+      </w:r>
+      <w:r>
+        <w:rPr>
+          <w:rFonts w:ascii="Times New Roman" w:hAnsi="Times New Roman" w:cs="Times New Roman"/>
+          <w:sz w:val="24"/>
+          <w:szCs w:val="24"/>
+        </w:rPr>
+        <w:t xml:space="preserve"> Конечно же</w:t>
+      </w:r>
+      <w:r>
+        <w:rPr>
+          <w:rFonts w:ascii="Times New Roman" w:hAnsi="Times New Roman" w:cs="Times New Roman"/>
+          <w:sz w:val="24"/>
+          <w:szCs w:val="24"/>
+        </w:rPr>
+        <w:t>, обе эти составляющи</w:t>
+      </w:r>
+      <w:r>
+        <w:rPr>
+          <w:rFonts w:ascii="Times New Roman" w:hAnsi="Times New Roman" w:cs="Times New Roman"/>
+          <w:sz w:val="24"/>
+          <w:szCs w:val="24"/>
+        </w:rPr>
+        <w:t>е</w:t>
+      </w:r>
+      <w:r>
+        <w:rPr>
+          <w:rFonts w:ascii="Times New Roman" w:hAnsi="Times New Roman" w:cs="Times New Roman"/>
+          <w:sz w:val="24"/>
+          <w:szCs w:val="24"/>
+        </w:rPr>
+        <w:t xml:space="preserve"> успеха научного исследования </w:t>
+      </w:r>
+      <w:r>
+        <w:rPr>
+          <w:rFonts w:ascii="Times New Roman" w:hAnsi="Times New Roman" w:cs="Times New Roman"/>
+          <w:sz w:val="24"/>
+          <w:szCs w:val="24"/>
+        </w:rPr>
+        <w:t xml:space="preserve">являются результатом </w:t>
+      </w:r>
+      <w:r>
+        <w:rPr>
+          <w:rFonts w:ascii="Times New Roman" w:hAnsi="Times New Roman" w:cs="Times New Roman"/>
+          <w:sz w:val="24"/>
+          <w:szCs w:val="24"/>
+        </w:rPr>
+        <w:t xml:space="preserve">планомерной работы: в первом случае – в направлении повышения оперативности получения </w:t>
+      </w:r>
+      <w:r>
+        <w:rPr>
+          <w:rFonts w:ascii="Times New Roman" w:hAnsi="Times New Roman" w:cs="Times New Roman"/>
+          <w:sz w:val="24"/>
+          <w:szCs w:val="24"/>
+        </w:rPr>
+        <w:t xml:space="preserve">данных </w:t>
+      </w:r>
+      <w:r>
+        <w:rPr>
+          <w:rFonts w:ascii="Times New Roman" w:hAnsi="Times New Roman" w:cs="Times New Roman"/>
+          <w:sz w:val="24"/>
+          <w:szCs w:val="24"/>
+        </w:rPr>
+        <w:t xml:space="preserve">и публикации </w:t>
+      </w:r>
+      <w:r>
+        <w:rPr>
+          <w:rFonts w:ascii="Times New Roman" w:hAnsi="Times New Roman" w:cs="Times New Roman"/>
+          <w:sz w:val="24"/>
+          <w:szCs w:val="24"/>
+        </w:rPr>
+        <w:t xml:space="preserve">их </w:t>
+      </w:r>
+      <w:r>
+        <w:rPr>
+          <w:rFonts w:ascii="Times New Roman" w:hAnsi="Times New Roman" w:cs="Times New Roman"/>
+          <w:sz w:val="24"/>
+          <w:szCs w:val="24"/>
+        </w:rPr>
+        <w:t xml:space="preserve">в открытом доступе, во втором – </w:t>
       </w:r>
       <w:r>
         <w:rPr>
@@ -16229,6 +16526,22 @@
           <w:sz w:val="24"/>
           <w:szCs w:val="24"/>
         </w:rPr>
+        <w:t xml:space="preserve"> достиг поставленных цели и задач</w:t>
+      </w:r>
+      <w:r>
+        <w:rPr>
+          <w:rFonts w:ascii="Times New Roman" w:hAnsi="Times New Roman" w:cs="Times New Roman"/>
+          <w:sz w:val="24"/>
+          <w:szCs w:val="24"/>
+        </w:rPr>
+        <w:t>.</w:t>
+      </w:r>
+      <w:r>
+        <w:rPr>
+          <w:rFonts w:ascii="Times New Roman" w:hAnsi="Times New Roman" w:cs="Times New Roman"/>
+          <w:sz w:val="24"/>
+          <w:szCs w:val="24"/>
+        </w:rPr>
         <w:t xml:space="preserve"> </w:t>
       </w:r>
       <w:r>
@@ -16237,78 +16550,6 @@
           <w:sz w:val="24"/>
           <w:szCs w:val="24"/>
         </w:rPr>
-        <w:t xml:space="preserve">позволил </w:t>
-      </w:r>
-      <w:r>
-        <w:rPr>
-          <w:rFonts w:ascii="Times New Roman" w:hAnsi="Times New Roman" w:cs="Times New Roman"/>
-          <w:sz w:val="24"/>
-          <w:szCs w:val="24"/>
-        </w:rPr>
-        <w:t>получ</w:t>
-      </w:r>
-      <w:r>
-        <w:rPr>
-          <w:rFonts w:ascii="Times New Roman" w:hAnsi="Times New Roman" w:cs="Times New Roman"/>
-          <w:sz w:val="24"/>
-          <w:szCs w:val="24"/>
-        </w:rPr>
-        <w:t>ить</w:t>
-      </w:r>
-      <w:r>
-        <w:rPr>
-          <w:rFonts w:ascii="Times New Roman" w:hAnsi="Times New Roman" w:cs="Times New Roman"/>
-          <w:sz w:val="24"/>
-          <w:szCs w:val="24"/>
-        </w:rPr>
-        <w:t xml:space="preserve"> </w:t>
-      </w:r>
-      <w:r>
-        <w:rPr>
-          <w:rFonts w:ascii="Times New Roman" w:hAnsi="Times New Roman" w:cs="Times New Roman"/>
-          <w:sz w:val="24"/>
-          <w:szCs w:val="24"/>
-        </w:rPr>
-        <w:t xml:space="preserve">весьма нетривиальные </w:t>
-      </w:r>
-      <w:r>
-        <w:rPr>
-          <w:rFonts w:ascii="Times New Roman" w:hAnsi="Times New Roman" w:cs="Times New Roman"/>
-          <w:sz w:val="24"/>
-          <w:szCs w:val="24"/>
-        </w:rPr>
-        <w:t>результат</w:t>
-      </w:r>
-      <w:r>
-        <w:rPr>
-          <w:rFonts w:ascii="Times New Roman" w:hAnsi="Times New Roman" w:cs="Times New Roman"/>
-          <w:sz w:val="24"/>
-          <w:szCs w:val="24"/>
-        </w:rPr>
-        <w:t>ы</w:t>
-      </w:r>
-      <w:r>
-        <w:rPr>
-          <w:rFonts w:ascii="Times New Roman" w:hAnsi="Times New Roman" w:cs="Times New Roman"/>
-          <w:sz w:val="24"/>
-          <w:szCs w:val="24"/>
-        </w:rPr>
-        <w:t>.</w:t>
-      </w:r>
-      <w:r>
-        <w:rPr>
-          <w:rFonts w:ascii="Times New Roman" w:hAnsi="Times New Roman" w:cs="Times New Roman"/>
-          <w:sz w:val="24"/>
-          <w:szCs w:val="24"/>
-        </w:rPr>
-        <w:t xml:space="preserve"> </w:t>
-      </w:r>
-      <w:r>
-        <w:rPr>
-          <w:rFonts w:ascii="Times New Roman" w:hAnsi="Times New Roman" w:cs="Times New Roman"/>
-          <w:sz w:val="24"/>
-          <w:szCs w:val="24"/>
-        </w:rPr>
         <w:t>В частности, н</w:t>
       </w:r>
       <w:r>
@@ -16317,7 +16558,39 @@
           <w:sz w:val="24"/>
           <w:szCs w:val="24"/>
         </w:rPr>
-        <w:t>а основе научного подхода сформирована завершенная комплексная система статистических показателей, удачно выбраны методы их анализа, успешно осуществлена верификация уместности этих методов для изучения выбранной предметной области.</w:t>
+        <w:t xml:space="preserve">а основе научного подхода сформирована </w:t>
+      </w:r>
+      <w:r>
+        <w:rPr>
+          <w:rFonts w:ascii="Times New Roman" w:hAnsi="Times New Roman" w:cs="Times New Roman"/>
+          <w:sz w:val="24"/>
+          <w:szCs w:val="24"/>
+        </w:rPr>
+        <w:t>вполне приемлемая</w:t>
+      </w:r>
+      <w:r>
+        <w:rPr>
+          <w:rFonts w:ascii="Times New Roman" w:hAnsi="Times New Roman" w:cs="Times New Roman"/>
+          <w:sz w:val="24"/>
+          <w:szCs w:val="24"/>
+        </w:rPr>
+        <w:t xml:space="preserve"> система статистических показателей, </w:t>
+      </w:r>
+      <w:r>
+        <w:rPr>
+          <w:rFonts w:ascii="Times New Roman" w:hAnsi="Times New Roman" w:cs="Times New Roman"/>
+          <w:sz w:val="24"/>
+          <w:szCs w:val="24"/>
+        </w:rPr>
+        <w:t xml:space="preserve">верно </w:t>
+      </w:r>
+      <w:r>
+        <w:rPr>
+          <w:rFonts w:ascii="Times New Roman" w:hAnsi="Times New Roman" w:cs="Times New Roman"/>
+          <w:sz w:val="24"/>
+          <w:szCs w:val="24"/>
+        </w:rPr>
+        <w:t>выбраны методы их анализа, успешно осуществлена верификация уместности этих методов для изучения выбранной предметной области.</w:t>
       </w:r>
       <w:r>
         <w:rPr>
@@ -16414,25 +16687,7 @@
           <w:sz w:val="24"/>
           <w:szCs w:val="24"/>
         </w:rPr>
-        <w:t xml:space="preserve">Информационное общество в Российской Федерации. 2020: статистический сборник [Электронный ресурс] / Федеральная служба государственной статистики; Нац. </w:t>
-      </w:r>
-      <w:proofErr w:type="spellStart"/>
-      <w:r>
-        <w:rPr>
-          <w:rFonts w:ascii="Times New Roman" w:hAnsi="Times New Roman" w:cs="Times New Roman"/>
-          <w:sz w:val="24"/>
-          <w:szCs w:val="24"/>
-        </w:rPr>
-        <w:t>исслед</w:t>
-      </w:r>
-      <w:proofErr w:type="spellEnd"/>
-      <w:r>
-        <w:rPr>
-          <w:rFonts w:ascii="Times New Roman" w:hAnsi="Times New Roman" w:cs="Times New Roman"/>
-          <w:sz w:val="24"/>
-          <w:szCs w:val="24"/>
-        </w:rPr>
-        <w:t>. ун-т «Высшая школа экономики». – Электрон. текст дан. (33,6 Мб). – М.: НИУ ВШЭ, 2020.</w:t>
+        <w:t>Информационное общество в Российской Федерации. 2020: статистический сборник [Электронный ресурс] / Федеральная служба государственной статистики; Нац. исслед. ун-т «Высшая школа экономики». – Электрон. текст дан. (33,6 Мб). – М.: НИУ ВШЭ, 2020.</w:t>
       </w:r>
     </w:p>
     <w:p>
@@ -16514,25 +16769,7 @@
           <w:sz w:val="24"/>
           <w:szCs w:val="24"/>
         </w:rPr>
-        <w:t xml:space="preserve">Тенденции развития информационного общества в Российской Федерации. 2020: краткий статистический сборник / Федеральная служба государственной статистики; Нац. </w:t>
-      </w:r>
-      <w:proofErr w:type="spellStart"/>
-      <w:r>
-        <w:rPr>
-          <w:rFonts w:ascii="Times New Roman" w:hAnsi="Times New Roman" w:cs="Times New Roman"/>
-          <w:sz w:val="24"/>
-          <w:szCs w:val="24"/>
-        </w:rPr>
-        <w:t>исслед</w:t>
-      </w:r>
-      <w:proofErr w:type="spellEnd"/>
-      <w:r>
-        <w:rPr>
-          <w:rFonts w:ascii="Times New Roman" w:hAnsi="Times New Roman" w:cs="Times New Roman"/>
-          <w:sz w:val="24"/>
-          <w:szCs w:val="24"/>
-        </w:rPr>
-        <w:t>. ун-т «Высшая школа экономики». – М.: НИУ ВШЭ, 2020. – 220с.</w:t>
+        <w:t>Тенденции развития информационного общества в Российской Федерации. 2020: краткий статистический сборник / Федеральная служба государственной статистики; Нац. исслед. ун-т «Высшая школа экономики». – М.: НИУ ВШЭ, 2020. – 220с.</w:t>
       </w:r>
     </w:p>
     <w:p>
@@ -16557,115 +16794,7 @@
           <w:sz w:val="24"/>
           <w:szCs w:val="24"/>
         </w:rPr>
-        <w:t xml:space="preserve">Цифровая трансформация отраслей: стартовые условия и приоритеты: </w:t>
-      </w:r>
-      <w:proofErr w:type="spellStart"/>
-      <w:r>
-        <w:rPr>
-          <w:rFonts w:ascii="Times New Roman" w:hAnsi="Times New Roman" w:cs="Times New Roman"/>
-          <w:sz w:val="24"/>
-          <w:szCs w:val="24"/>
-        </w:rPr>
-        <w:t>докл</w:t>
-      </w:r>
-      <w:proofErr w:type="spellEnd"/>
-      <w:r>
-        <w:rPr>
-          <w:rFonts w:ascii="Times New Roman" w:hAnsi="Times New Roman" w:cs="Times New Roman"/>
-          <w:sz w:val="24"/>
-          <w:szCs w:val="24"/>
-        </w:rPr>
-        <w:t xml:space="preserve">. к XXII Апр. </w:t>
-      </w:r>
-      <w:proofErr w:type="spellStart"/>
-      <w:r>
-        <w:rPr>
-          <w:rFonts w:ascii="Times New Roman" w:hAnsi="Times New Roman" w:cs="Times New Roman"/>
-          <w:sz w:val="24"/>
-          <w:szCs w:val="24"/>
-        </w:rPr>
-        <w:t>междунар</w:t>
-      </w:r>
-      <w:proofErr w:type="spellEnd"/>
-      <w:r>
-        <w:rPr>
-          <w:rFonts w:ascii="Times New Roman" w:hAnsi="Times New Roman" w:cs="Times New Roman"/>
-          <w:sz w:val="24"/>
-          <w:szCs w:val="24"/>
-        </w:rPr>
-        <w:t xml:space="preserve">. науч. </w:t>
-      </w:r>
-      <w:proofErr w:type="spellStart"/>
-      <w:r>
-        <w:rPr>
-          <w:rFonts w:ascii="Times New Roman" w:hAnsi="Times New Roman" w:cs="Times New Roman"/>
-          <w:sz w:val="24"/>
-          <w:szCs w:val="24"/>
-        </w:rPr>
-        <w:t>конф</w:t>
-      </w:r>
-      <w:proofErr w:type="spellEnd"/>
-      <w:r>
-        <w:rPr>
-          <w:rFonts w:ascii="Times New Roman" w:hAnsi="Times New Roman" w:cs="Times New Roman"/>
-          <w:sz w:val="24"/>
-          <w:szCs w:val="24"/>
-        </w:rPr>
-        <w:t xml:space="preserve">. по проблемам развития экономики и общества, Москва, 13–30 апр. 2021 г. / Г. И. Абдрахманова, К. Б. Быховский, Н. Н. </w:t>
-      </w:r>
-      <w:proofErr w:type="spellStart"/>
-      <w:r>
-        <w:rPr>
-          <w:rFonts w:ascii="Times New Roman" w:hAnsi="Times New Roman" w:cs="Times New Roman"/>
-          <w:sz w:val="24"/>
-          <w:szCs w:val="24"/>
-        </w:rPr>
-        <w:t>Веселитская</w:t>
-      </w:r>
-      <w:proofErr w:type="spellEnd"/>
-      <w:r>
-        <w:rPr>
-          <w:rFonts w:ascii="Times New Roman" w:hAnsi="Times New Roman" w:cs="Times New Roman"/>
-          <w:sz w:val="24"/>
-          <w:szCs w:val="24"/>
-        </w:rPr>
-        <w:t xml:space="preserve">, К. О. Вишневский, Л. М. </w:t>
-      </w:r>
-      <w:proofErr w:type="spellStart"/>
-      <w:r>
-        <w:rPr>
-          <w:rFonts w:ascii="Times New Roman" w:hAnsi="Times New Roman" w:cs="Times New Roman"/>
-          <w:sz w:val="24"/>
-          <w:szCs w:val="24"/>
-        </w:rPr>
-        <w:t>Гохберг</w:t>
-      </w:r>
-      <w:proofErr w:type="spellEnd"/>
-      <w:r>
-        <w:rPr>
-          <w:rFonts w:ascii="Times New Roman" w:hAnsi="Times New Roman" w:cs="Times New Roman"/>
-          <w:sz w:val="24"/>
-          <w:szCs w:val="24"/>
-        </w:rPr>
-        <w:t xml:space="preserve"> и др. Нац. </w:t>
-      </w:r>
-      <w:proofErr w:type="spellStart"/>
-      <w:r>
-        <w:rPr>
-          <w:rFonts w:ascii="Times New Roman" w:hAnsi="Times New Roman" w:cs="Times New Roman"/>
-          <w:sz w:val="24"/>
-          <w:szCs w:val="24"/>
-        </w:rPr>
-        <w:t>исслед</w:t>
-      </w:r>
-      <w:proofErr w:type="spellEnd"/>
-      <w:r>
-        <w:rPr>
-          <w:rFonts w:ascii="Times New Roman" w:hAnsi="Times New Roman" w:cs="Times New Roman"/>
-          <w:sz w:val="24"/>
-          <w:szCs w:val="24"/>
-        </w:rPr>
-        <w:t>. ун-т «Высшая школа экономики». — М. : Изд. дом Высшей школы экономики, 2021. — 239с.</w:t>
+        <w:t>Цифровая трансформация отраслей: стартовые условия и приоритеты: докл. к XXII Апр. междунар. науч. конф. по проблемам развития экономики и общества, Москва, 13–30 апр. 2021 г. / Г. И. Абдрахманова, К. Б. Быховский, Н. Н. Веселитская, К. О. Вишневский, Л. М. Гохберг и др. Нац. исслед. ун-т «Высшая школа экономики». — М. : Изд. дом Высшей школы экономики, 2021. — 239с.</w:t>
       </w:r>
     </w:p>
     <w:sectPr>

</xml_diff>

<commit_message>
added resume about version of S&E
</commit_message>
<xml_diff>
--- a/article_karyshev.docx
+++ b/article_karyshev.docx
@@ -4127,10 +4127,10 @@
                 <w:lang w:eastAsia="en-US"/>
               </w:rPr>
               <w:object w:dxaOrig="220" w:dyaOrig="260" w14:anchorId="746C4667">
-                <v:shape id="_x0000_i1025" type="#_x0000_t75" style="width:14.05pt;height:15.45pt" o:ole="">
+                <v:shape id="_x0000_i1025" type="#_x0000_t75" style="width:14.15pt;height:15.45pt" o:ole="">
                   <v:imagedata r:id="rId8" o:title=""/>
                 </v:shape>
-                <o:OLEObject Type="Embed" ProgID="Equation.3" ShapeID="_x0000_i1025" DrawAspect="Content" ObjectID="_1731736814" r:id="rId9"/>
+                <o:OLEObject Type="Embed" ProgID="Equation.3" ShapeID="_x0000_i1025" DrawAspect="Content" ObjectID="_1731780612" r:id="rId9"/>
               </w:object>
             </w:r>
           </w:p>
@@ -5963,10 +5963,10 @@
                 <w:lang w:eastAsia="en-US"/>
               </w:rPr>
               <w:object w:dxaOrig="220" w:dyaOrig="260" w14:anchorId="205FD0CC">
-                <v:shape id="_x0000_i1026" type="#_x0000_t75" style="width:14.05pt;height:15.45pt" o:ole="">
+                <v:shape id="_x0000_i1026" type="#_x0000_t75" style="width:14.15pt;height:15.45pt" o:ole="">
                   <v:imagedata r:id="rId8" o:title=""/>
                 </v:shape>
-                <o:OLEObject Type="Embed" ProgID="Equation.3" ShapeID="_x0000_i1026" DrawAspect="Content" ObjectID="_1731736815" r:id="rId10"/>
+                <o:OLEObject Type="Embed" ProgID="Equation.3" ShapeID="_x0000_i1026" DrawAspect="Content" ObjectID="_1731780613" r:id="rId10"/>
               </w:object>
             </w:r>
           </w:p>
@@ -7219,10 +7219,10 @@
                 <w:lang w:eastAsia="en-US"/>
               </w:rPr>
               <w:object w:dxaOrig="220" w:dyaOrig="260" w14:anchorId="1C667A03">
-                <v:shape id="_x0000_i1027" type="#_x0000_t75" style="width:14.05pt;height:15.45pt" o:ole="">
+                <v:shape id="_x0000_i1027" type="#_x0000_t75" style="width:14.15pt;height:15.45pt" o:ole="">
                   <v:imagedata r:id="rId8" o:title=""/>
                 </v:shape>
-                <o:OLEObject Type="Embed" ProgID="Equation.3" ShapeID="_x0000_i1027" DrawAspect="Content" ObjectID="_1731736816" r:id="rId11"/>
+                <o:OLEObject Type="Embed" ProgID="Equation.3" ShapeID="_x0000_i1027" DrawAspect="Content" ObjectID="_1731780614" r:id="rId11"/>
               </w:object>
             </w:r>
           </w:p>
@@ -8943,10 +8943,10 @@
                 <w:lang w:eastAsia="en-US"/>
               </w:rPr>
               <w:object w:dxaOrig="220" w:dyaOrig="260" w14:anchorId="1D70C63B">
-                <v:shape id="_x0000_i1028" type="#_x0000_t75" style="width:14.05pt;height:15.45pt" o:ole="">
+                <v:shape id="_x0000_i1028" type="#_x0000_t75" style="width:14.15pt;height:15.45pt" o:ole="">
                   <v:imagedata r:id="rId8" o:title=""/>
                 </v:shape>
-                <o:OLEObject Type="Embed" ProgID="Equation.3" ShapeID="_x0000_i1028" DrawAspect="Content" ObjectID="_1731736817" r:id="rId12"/>
+                <o:OLEObject Type="Embed" ProgID="Equation.3" ShapeID="_x0000_i1028" DrawAspect="Content" ObjectID="_1731780615" r:id="rId12"/>
               </w:object>
             </w:r>
           </w:p>
@@ -12390,7 +12390,39 @@
           <w:sz w:val="24"/>
           <w:szCs w:val="24"/>
         </w:rPr>
-        <w:t xml:space="preserve">Индекс развития информационно-коммуникационных технологий, разработанный Международным союзом электросвязи), или же </w:t>
+        <w:t xml:space="preserve">Индекс развития информационно-коммуникационных технологий, </w:t>
+      </w:r>
+      <w:r>
+        <w:rPr>
+          <w:rFonts w:ascii="Times New Roman" w:hAnsi="Times New Roman" w:cs="Times New Roman"/>
+          <w:sz w:val="24"/>
+          <w:szCs w:val="24"/>
+        </w:rPr>
+        <w:t>публиковавшийся</w:t>
+      </w:r>
+      <w:r>
+        <w:rPr>
+          <w:rFonts w:ascii="Times New Roman" w:hAnsi="Times New Roman" w:cs="Times New Roman"/>
+          <w:sz w:val="24"/>
+          <w:szCs w:val="24"/>
+        </w:rPr>
+        <w:t xml:space="preserve"> Международным союзом электросвязи</w:t>
+      </w:r>
+      <w:r>
+        <w:rPr>
+          <w:rFonts w:ascii="Times New Roman" w:hAnsi="Times New Roman" w:cs="Times New Roman"/>
+          <w:sz w:val="24"/>
+          <w:szCs w:val="24"/>
+        </w:rPr>
+        <w:t xml:space="preserve"> с 2009 по 2017 гг.</w:t>
+      </w:r>
+      <w:r>
+        <w:rPr>
+          <w:rFonts w:ascii="Times New Roman" w:hAnsi="Times New Roman" w:cs="Times New Roman"/>
+          <w:sz w:val="24"/>
+          <w:szCs w:val="24"/>
+        </w:rPr>
+        <w:t xml:space="preserve">), или же </w:t>
       </w:r>
       <w:r>
         <w:rPr>
@@ -16687,7 +16719,25 @@
           <w:sz w:val="24"/>
           <w:szCs w:val="24"/>
         </w:rPr>
-        <w:t>Информационное общество в Российской Федерации. 2020: статистический сборник [Электронный ресурс] / Федеральная служба государственной статистики; Нац. исслед. ун-т «Высшая школа экономики». – Электрон. текст дан. (33,6 Мб). – М.: НИУ ВШЭ, 2020.</w:t>
+        <w:t xml:space="preserve">Информационное общество в Российской Федерации. 2020: статистический сборник [Электронный ресурс] / Федеральная служба государственной статистики; Нац. </w:t>
+      </w:r>
+      <w:proofErr w:type="spellStart"/>
+      <w:r>
+        <w:rPr>
+          <w:rFonts w:ascii="Times New Roman" w:hAnsi="Times New Roman" w:cs="Times New Roman"/>
+          <w:sz w:val="24"/>
+          <w:szCs w:val="24"/>
+        </w:rPr>
+        <w:t>исслед</w:t>
+      </w:r>
+      <w:proofErr w:type="spellEnd"/>
+      <w:r>
+        <w:rPr>
+          <w:rFonts w:ascii="Times New Roman" w:hAnsi="Times New Roman" w:cs="Times New Roman"/>
+          <w:sz w:val="24"/>
+          <w:szCs w:val="24"/>
+        </w:rPr>
+        <w:t>. ун-т «Высшая школа экономики». – Электрон. текст дан. (33,6 Мб). – М.: НИУ ВШЭ, 2020.</w:t>
       </w:r>
     </w:p>
     <w:p>
@@ -16744,8 +16794,18 @@
           <w:sz w:val="24"/>
           <w:szCs w:val="24"/>
         </w:rPr>
-        <w:t>А. Информационные технологии как инструмент оценки эффективности и фактор развития цифровой экономики. Вестник СамГУПС. 2021. № 4(54). С. 19-26</w:t>
-      </w:r>
+        <w:t xml:space="preserve">А. Информационные технологии как инструмент оценки эффективности и фактор развития цифровой экономики. Вестник СамГУПС. 2021. № 4(54). С. </w:t>
+      </w:r>
+      <w:proofErr w:type="gramStart"/>
+      <w:r>
+        <w:rPr>
+          <w:rFonts w:ascii="Times New Roman" w:hAnsi="Times New Roman" w:cs="Times New Roman"/>
+          <w:sz w:val="24"/>
+          <w:szCs w:val="24"/>
+        </w:rPr>
+        <w:t>19-26</w:t>
+      </w:r>
+      <w:proofErr w:type="gramEnd"/>
     </w:p>
     <w:p>
       <w:pPr>
@@ -16769,7 +16829,25 @@
           <w:sz w:val="24"/>
           <w:szCs w:val="24"/>
         </w:rPr>
-        <w:t>Тенденции развития информационного общества в Российской Федерации. 2020: краткий статистический сборник / Федеральная служба государственной статистики; Нац. исслед. ун-т «Высшая школа экономики». – М.: НИУ ВШЭ, 2020. – 220с.</w:t>
+        <w:t xml:space="preserve">Тенденции развития информационного общества в Российской Федерации. 2020: краткий статистический сборник / Федеральная служба государственной статистики; Нац. </w:t>
+      </w:r>
+      <w:proofErr w:type="spellStart"/>
+      <w:r>
+        <w:rPr>
+          <w:rFonts w:ascii="Times New Roman" w:hAnsi="Times New Roman" w:cs="Times New Roman"/>
+          <w:sz w:val="24"/>
+          <w:szCs w:val="24"/>
+        </w:rPr>
+        <w:t>исслед</w:t>
+      </w:r>
+      <w:proofErr w:type="spellEnd"/>
+      <w:r>
+        <w:rPr>
+          <w:rFonts w:ascii="Times New Roman" w:hAnsi="Times New Roman" w:cs="Times New Roman"/>
+          <w:sz w:val="24"/>
+          <w:szCs w:val="24"/>
+        </w:rPr>
+        <w:t>. ун-т «Высшая школа экономики». – М.: НИУ ВШЭ, 2020. – 220с.</w:t>
       </w:r>
     </w:p>
     <w:p>
@@ -16794,7 +16872,133 @@
           <w:sz w:val="24"/>
           <w:szCs w:val="24"/>
         </w:rPr>
-        <w:t>Цифровая трансформация отраслей: стартовые условия и приоритеты: докл. к XXII Апр. междунар. науч. конф. по проблемам развития экономики и общества, Москва, 13–30 апр. 2021 г. / Г. И. Абдрахманова, К. Б. Быховский, Н. Н. Веселитская, К. О. Вишневский, Л. М. Гохберг и др. Нац. исслед. ун-т «Высшая школа экономики». — М. : Изд. дом Высшей школы экономики, 2021. — 239с.</w:t>
+        <w:t xml:space="preserve">Цифровая трансформация отраслей: стартовые условия и приоритеты: </w:t>
+      </w:r>
+      <w:proofErr w:type="spellStart"/>
+      <w:r>
+        <w:rPr>
+          <w:rFonts w:ascii="Times New Roman" w:hAnsi="Times New Roman" w:cs="Times New Roman"/>
+          <w:sz w:val="24"/>
+          <w:szCs w:val="24"/>
+        </w:rPr>
+        <w:t>докл</w:t>
+      </w:r>
+      <w:proofErr w:type="spellEnd"/>
+      <w:r>
+        <w:rPr>
+          <w:rFonts w:ascii="Times New Roman" w:hAnsi="Times New Roman" w:cs="Times New Roman"/>
+          <w:sz w:val="24"/>
+          <w:szCs w:val="24"/>
+        </w:rPr>
+        <w:t xml:space="preserve">. к XXII Апр. </w:t>
+      </w:r>
+      <w:proofErr w:type="spellStart"/>
+      <w:r>
+        <w:rPr>
+          <w:rFonts w:ascii="Times New Roman" w:hAnsi="Times New Roman" w:cs="Times New Roman"/>
+          <w:sz w:val="24"/>
+          <w:szCs w:val="24"/>
+        </w:rPr>
+        <w:t>междунар</w:t>
+      </w:r>
+      <w:proofErr w:type="spellEnd"/>
+      <w:r>
+        <w:rPr>
+          <w:rFonts w:ascii="Times New Roman" w:hAnsi="Times New Roman" w:cs="Times New Roman"/>
+          <w:sz w:val="24"/>
+          <w:szCs w:val="24"/>
+        </w:rPr>
+        <w:t xml:space="preserve">. науч. </w:t>
+      </w:r>
+      <w:proofErr w:type="spellStart"/>
+      <w:r>
+        <w:rPr>
+          <w:rFonts w:ascii="Times New Roman" w:hAnsi="Times New Roman" w:cs="Times New Roman"/>
+          <w:sz w:val="24"/>
+          <w:szCs w:val="24"/>
+        </w:rPr>
+        <w:t>конф</w:t>
+      </w:r>
+      <w:proofErr w:type="spellEnd"/>
+      <w:r>
+        <w:rPr>
+          <w:rFonts w:ascii="Times New Roman" w:hAnsi="Times New Roman" w:cs="Times New Roman"/>
+          <w:sz w:val="24"/>
+          <w:szCs w:val="24"/>
+        </w:rPr>
+        <w:t xml:space="preserve">. по проблемам развития экономики и общества, Москва, 13–30 апр. 2021 г. / Г. И. Абдрахманова, К. Б. Быховский, Н. Н. </w:t>
+      </w:r>
+      <w:proofErr w:type="spellStart"/>
+      <w:r>
+        <w:rPr>
+          <w:rFonts w:ascii="Times New Roman" w:hAnsi="Times New Roman" w:cs="Times New Roman"/>
+          <w:sz w:val="24"/>
+          <w:szCs w:val="24"/>
+        </w:rPr>
+        <w:t>Веселитская</w:t>
+      </w:r>
+      <w:proofErr w:type="spellEnd"/>
+      <w:r>
+        <w:rPr>
+          <w:rFonts w:ascii="Times New Roman" w:hAnsi="Times New Roman" w:cs="Times New Roman"/>
+          <w:sz w:val="24"/>
+          <w:szCs w:val="24"/>
+        </w:rPr>
+        <w:t xml:space="preserve">, К. О. Вишневский, Л. М. </w:t>
+      </w:r>
+      <w:proofErr w:type="spellStart"/>
+      <w:r>
+        <w:rPr>
+          <w:rFonts w:ascii="Times New Roman" w:hAnsi="Times New Roman" w:cs="Times New Roman"/>
+          <w:sz w:val="24"/>
+          <w:szCs w:val="24"/>
+        </w:rPr>
+        <w:t>Гохберг</w:t>
+      </w:r>
+      <w:proofErr w:type="spellEnd"/>
+      <w:r>
+        <w:rPr>
+          <w:rFonts w:ascii="Times New Roman" w:hAnsi="Times New Roman" w:cs="Times New Roman"/>
+          <w:sz w:val="24"/>
+          <w:szCs w:val="24"/>
+        </w:rPr>
+        <w:t xml:space="preserve"> и др. Нац. </w:t>
+      </w:r>
+      <w:proofErr w:type="spellStart"/>
+      <w:r>
+        <w:rPr>
+          <w:rFonts w:ascii="Times New Roman" w:hAnsi="Times New Roman" w:cs="Times New Roman"/>
+          <w:sz w:val="24"/>
+          <w:szCs w:val="24"/>
+        </w:rPr>
+        <w:t>исслед</w:t>
+      </w:r>
+      <w:proofErr w:type="spellEnd"/>
+      <w:r>
+        <w:rPr>
+          <w:rFonts w:ascii="Times New Roman" w:hAnsi="Times New Roman" w:cs="Times New Roman"/>
+          <w:sz w:val="24"/>
+          <w:szCs w:val="24"/>
+        </w:rPr>
+        <w:t xml:space="preserve">. ун-т «Высшая школа экономики». — </w:t>
+      </w:r>
+      <w:proofErr w:type="gramStart"/>
+      <w:r>
+        <w:rPr>
+          <w:rFonts w:ascii="Times New Roman" w:hAnsi="Times New Roman" w:cs="Times New Roman"/>
+          <w:sz w:val="24"/>
+          <w:szCs w:val="24"/>
+        </w:rPr>
+        <w:t>М. :</w:t>
+      </w:r>
+      <w:proofErr w:type="gramEnd"/>
+      <w:r>
+        <w:rPr>
+          <w:rFonts w:ascii="Times New Roman" w:hAnsi="Times New Roman" w:cs="Times New Roman"/>
+          <w:sz w:val="24"/>
+          <w:szCs w:val="24"/>
+        </w:rPr>
+        <w:t xml:space="preserve"> Изд. дом Высшей школы экономики, 2021. — 239с.</w:t>
       </w:r>
     </w:p>
     <w:sectPr>

</xml_diff>

<commit_message>
added main text to version of S&E
</commit_message>
<xml_diff>
--- a/article_karyshev.docx
+++ b/article_karyshev.docx
@@ -4127,10 +4127,29 @@
                 <w:lang w:eastAsia="en-US"/>
               </w:rPr>
               <w:object w:dxaOrig="220" w:dyaOrig="260" w14:anchorId="746C4667">
+                <v:shapetype id="_x0000_t75" coordsize="21600,21600" o:spt="75" o:preferrelative="t" path="m@4@5l@4@11@9@11@9@5xe" filled="f" stroked="f">
+                  <v:stroke joinstyle="miter"/>
+                  <v:formulas>
+                    <v:f eqn="if lineDrawn pixelLineWidth 0"/>
+                    <v:f eqn="sum @0 1 0"/>
+                    <v:f eqn="sum 0 0 @1"/>
+                    <v:f eqn="prod @2 1 2"/>
+                    <v:f eqn="prod @3 21600 pixelWidth"/>
+                    <v:f eqn="prod @3 21600 pixelHeight"/>
+                    <v:f eqn="sum @0 0 1"/>
+                    <v:f eqn="prod @6 1 2"/>
+                    <v:f eqn="prod @7 21600 pixelWidth"/>
+                    <v:f eqn="sum @8 21600 0"/>
+                    <v:f eqn="prod @7 21600 pixelHeight"/>
+                    <v:f eqn="sum @10 21600 0"/>
+                  </v:formulas>
+                  <v:path o:extrusionok="f" gradientshapeok="t" o:connecttype="rect"/>
+                  <o:lock v:ext="edit" aspectratio="t"/>
+                </v:shapetype>
                 <v:shape id="_x0000_i1025" type="#_x0000_t75" style="width:14.15pt;height:15.45pt" o:ole="">
                   <v:imagedata r:id="rId8" o:title=""/>
                 </v:shape>
-                <o:OLEObject Type="Embed" ProgID="Equation.3" ShapeID="_x0000_i1025" DrawAspect="Content" ObjectID="_1731780612" r:id="rId9"/>
+                <o:OLEObject Type="Embed" ProgID="Equation.3" ShapeID="_x0000_i1025" DrawAspect="Content" ObjectID="_1731836983" r:id="rId9"/>
               </w:object>
             </w:r>
           </w:p>
@@ -5966,7 +5985,7 @@
                 <v:shape id="_x0000_i1026" type="#_x0000_t75" style="width:14.15pt;height:15.45pt" o:ole="">
                   <v:imagedata r:id="rId8" o:title=""/>
                 </v:shape>
-                <o:OLEObject Type="Embed" ProgID="Equation.3" ShapeID="_x0000_i1026" DrawAspect="Content" ObjectID="_1731780613" r:id="rId10"/>
+                <o:OLEObject Type="Embed" ProgID="Equation.3" ShapeID="_x0000_i1026" DrawAspect="Content" ObjectID="_1731836984" r:id="rId10"/>
               </w:object>
             </w:r>
           </w:p>
@@ -7222,7 +7241,7 @@
                 <v:shape id="_x0000_i1027" type="#_x0000_t75" style="width:14.15pt;height:15.45pt" o:ole="">
                   <v:imagedata r:id="rId8" o:title=""/>
                 </v:shape>
-                <o:OLEObject Type="Embed" ProgID="Equation.3" ShapeID="_x0000_i1027" DrawAspect="Content" ObjectID="_1731780614" r:id="rId11"/>
+                <o:OLEObject Type="Embed" ProgID="Equation.3" ShapeID="_x0000_i1027" DrawAspect="Content" ObjectID="_1731836985" r:id="rId11"/>
               </w:object>
             </w:r>
           </w:p>
@@ -8946,7 +8965,7 @@
                 <v:shape id="_x0000_i1028" type="#_x0000_t75" style="width:14.15pt;height:15.45pt" o:ole="">
                   <v:imagedata r:id="rId8" o:title=""/>
                 </v:shape>
-                <o:OLEObject Type="Embed" ProgID="Equation.3" ShapeID="_x0000_i1028" DrawAspect="Content" ObjectID="_1731780615" r:id="rId12"/>
+                <o:OLEObject Type="Embed" ProgID="Equation.3" ShapeID="_x0000_i1028" DrawAspect="Content" ObjectID="_1731836986" r:id="rId12"/>
               </w:object>
             </w:r>
           </w:p>
@@ -11843,7 +11862,39 @@
           <w:sz w:val="24"/>
           <w:szCs w:val="24"/>
         </w:rPr>
-        <w:t>многомерных статистических методов. В настоящем случае из всего их множества был выбран метод иерархического кластерного анализа, прежде всего, в силу сравнительно несложной интерпретации графического выражения его результатов (Рисунок 2).</w:t>
+        <w:t>многомерных статистических методов. В настоящем случае из всего их множества был выбран метод иерархического кластерного анализа, прежде всего, в силу сравнительно несложной интерпретации графического выражения его результатов (</w:t>
+      </w:r>
+      <w:r>
+        <w:rPr>
+          <w:rFonts w:ascii="Times New Roman" w:hAnsi="Times New Roman" w:cs="Times New Roman"/>
+          <w:sz w:val="24"/>
+          <w:szCs w:val="24"/>
+        </w:rPr>
+        <w:t>р</w:t>
+      </w:r>
+      <w:r>
+        <w:rPr>
+          <w:rFonts w:ascii="Times New Roman" w:hAnsi="Times New Roman" w:cs="Times New Roman"/>
+          <w:sz w:val="24"/>
+          <w:szCs w:val="24"/>
+        </w:rPr>
+        <w:t>ис</w:t>
+      </w:r>
+      <w:r>
+        <w:rPr>
+          <w:rFonts w:ascii="Times New Roman" w:hAnsi="Times New Roman" w:cs="Times New Roman"/>
+          <w:sz w:val="24"/>
+          <w:szCs w:val="24"/>
+        </w:rPr>
+        <w:t>.</w:t>
+      </w:r>
+      <w:r>
+        <w:rPr>
+          <w:rFonts w:ascii="Times New Roman" w:hAnsi="Times New Roman" w:cs="Times New Roman"/>
+          <w:sz w:val="24"/>
+          <w:szCs w:val="24"/>
+        </w:rPr>
+        <w:t xml:space="preserve"> 2).</w:t>
       </w:r>
       <w:r>
         <w:rPr>
@@ -12130,6 +12181,8 @@
         <w:jc w:val="center"/>
         <w:rPr>
           <w:rFonts w:ascii="Times New Roman" w:hAnsi="Times New Roman" w:cs="Times New Roman"/>
+          <w:b/>
+          <w:bCs/>
           <w:sz w:val="24"/>
           <w:szCs w:val="24"/>
         </w:rPr>
@@ -12137,6 +12190,8 @@
       <w:r>
         <w:rPr>
           <w:rFonts w:ascii="Times New Roman" w:hAnsi="Times New Roman" w:cs="Times New Roman"/>
+          <w:b/>
+          <w:bCs/>
           <w:sz w:val="24"/>
           <w:szCs w:val="24"/>
         </w:rPr>
@@ -12145,30 +12200,38 @@
       <w:r>
         <w:rPr>
           <w:rFonts w:ascii="Times New Roman" w:hAnsi="Times New Roman" w:cs="Times New Roman"/>
-          <w:sz w:val="24"/>
-          <w:szCs w:val="24"/>
-        </w:rPr>
-        <w:t>унок</w:t>
-      </w:r>
-      <w:r>
-        <w:rPr>
-          <w:rFonts w:ascii="Times New Roman" w:hAnsi="Times New Roman" w:cs="Times New Roman"/>
-          <w:sz w:val="24"/>
-          <w:szCs w:val="24"/>
-        </w:rPr>
-        <w:t xml:space="preserve"> 2 </w:t>
-      </w:r>
-      <w:r>
-        <w:rPr>
-          <w:rFonts w:ascii="Times New Roman" w:hAnsi="Times New Roman" w:cs="Times New Roman"/>
-          <w:sz w:val="24"/>
-          <w:szCs w:val="24"/>
-        </w:rPr>
-        <w:t xml:space="preserve">– </w:t>
-      </w:r>
-      <w:r>
-        <w:rPr>
-          <w:rFonts w:ascii="Times New Roman" w:hAnsi="Times New Roman" w:cs="Times New Roman"/>
+          <w:b/>
+          <w:bCs/>
+          <w:sz w:val="24"/>
+          <w:szCs w:val="24"/>
+        </w:rPr>
+        <w:t>.</w:t>
+      </w:r>
+      <w:r>
+        <w:rPr>
+          <w:rFonts w:ascii="Times New Roman" w:hAnsi="Times New Roman" w:cs="Times New Roman"/>
+          <w:b/>
+          <w:bCs/>
+          <w:sz w:val="24"/>
+          <w:szCs w:val="24"/>
+        </w:rPr>
+        <w:t xml:space="preserve"> 2</w:t>
+      </w:r>
+      <w:r>
+        <w:rPr>
+          <w:rFonts w:ascii="Times New Roman" w:hAnsi="Times New Roman" w:cs="Times New Roman"/>
+          <w:b/>
+          <w:bCs/>
+          <w:sz w:val="24"/>
+          <w:szCs w:val="24"/>
+        </w:rPr>
+        <w:t xml:space="preserve"> </w:t>
+      </w:r>
+      <w:r>
+        <w:rPr>
+          <w:rFonts w:ascii="Times New Roman" w:hAnsi="Times New Roman" w:cs="Times New Roman"/>
+          <w:b/>
+          <w:bCs/>
           <w:sz w:val="24"/>
           <w:szCs w:val="24"/>
         </w:rPr>
@@ -17002,7 +17065,12 @@
       </w:r>
     </w:p>
     <w:sectPr>
-      <w:footerReference w:type="default" r:id="rId14"/>
+      <w:headerReference w:type="even" r:id="rId14"/>
+      <w:headerReference w:type="default" r:id="rId15"/>
+      <w:footerReference w:type="even" r:id="rId16"/>
+      <w:footerReference w:type="default" r:id="rId17"/>
+      <w:headerReference w:type="first" r:id="rId18"/>
+      <w:footerReference w:type="first" r:id="rId19"/>
       <w:pgSz w:w="11906" w:h="16838"/>
       <w:pgMar w:top="1134" w:right="1134" w:bottom="1134" w:left="1134" w:header="709" w:footer="284" w:gutter="0"/>
       <w:cols w:space="708"/>
@@ -17039,38 +17107,26 @@
 
 <file path=word/footer1.xml><?xml version="1.0" encoding="utf-8"?>
 <w:ftr xmlns:wpc="http://schemas.microsoft.com/office/word/2010/wordprocessingCanvas" xmlns:cx="http://schemas.microsoft.com/office/drawing/2014/chartex" xmlns:cx1="http://schemas.microsoft.com/office/drawing/2015/9/8/chartex" xmlns:cx2="http://schemas.microsoft.com/office/drawing/2015/10/21/chartex" xmlns:cx3="http://schemas.microsoft.com/office/drawing/2016/5/9/chartex" xmlns:cx4="http://schemas.microsoft.com/office/drawing/2016/5/10/chartex" xmlns:cx5="http://schemas.microsoft.com/office/drawing/2016/5/11/chartex" xmlns:cx6="http://schemas.microsoft.com/office/drawing/2016/5/12/chartex" xmlns:cx7="http://schemas.microsoft.com/office/drawing/2016/5/13/chartex" xmlns:cx8="http://schemas.microsoft.com/office/drawing/2016/5/14/chartex" xmlns:mc="http://schemas.openxmlformats.org/markup-compatibility/2006" xmlns:aink="http://schemas.microsoft.com/office/drawing/2016/ink" xmlns:am3d="http://schemas.microsoft.com/office/drawing/2017/model3d" xmlns:o="urn:schemas-microsoft-com:office:office" xmlns:oel="http://schemas.microsoft.com/office/2019/extlst" xmlns:r="http://schemas.openxmlformats.org/officeDocument/2006/relationships" xmlns:m="http://schemas.openxmlformats.org/officeDocument/2006/math" xmlns:v="urn:schemas-microsoft-com:vml" xmlns:wp14="http://schemas.microsoft.com/office/word/2010/wordprocessingDrawing" xmlns:wp="http://schemas.openxmlformats.org/drawingml/2006/wordprocessingDrawing" xmlns:w10="urn:schemas-microsoft-com:office:word" xmlns:w="http://schemas.openxmlformats.org/wordprocessingml/2006/main" xmlns:w14="http://schemas.microsoft.com/office/word/2010/wordml" xmlns:w15="http://schemas.microsoft.com/office/word/2012/wordml" xmlns:w16cex="http://schemas.microsoft.com/office/word/2018/wordml/cex" xmlns:w16cid="http://schemas.microsoft.com/office/word/2016/wordml/cid" xmlns:w16="http://schemas.microsoft.com/office/word/2018/wordml" xmlns:w16sdtdh="http://schemas.microsoft.com/office/word/2020/wordml/sdtdatahash" xmlns:w16se="http://schemas.microsoft.com/office/word/2015/wordml/symex" xmlns:wpg="http://schemas.microsoft.com/office/word/2010/wordprocessingGroup" xmlns:wpi="http://schemas.microsoft.com/office/word/2010/wordprocessingInk" xmlns:wne="http://schemas.microsoft.com/office/word/2006/wordml" xmlns:wps="http://schemas.microsoft.com/office/word/2010/wordprocessingShape" mc:Ignorable="w14 w15 w16se w16cid w16 w16cex w16sdtdh wp14">
-  <w:sdt>
-    <w:sdtPr>
-      <w:id w:val="198827599"/>
-      <w:docPartObj>
-        <w:docPartGallery w:val="Page Numbers (Bottom of Page)"/>
-        <w:docPartUnique/>
-      </w:docPartObj>
-    </w:sdtPr>
-    <w:sdtContent>
-      <w:p>
-        <w:pPr>
-          <w:pStyle w:val="a8"/>
-          <w:jc w:val="right"/>
-        </w:pPr>
-        <w:r>
-          <w:fldChar w:fldCharType="begin"/>
-        </w:r>
-        <w:r>
-          <w:instrText>PAGE   \* MERGEFORMAT</w:instrText>
-        </w:r>
-        <w:r>
-          <w:fldChar w:fldCharType="separate"/>
-        </w:r>
-        <w:r>
-          <w:t>2</w:t>
-        </w:r>
-        <w:r>
-          <w:fldChar w:fldCharType="end"/>
-        </w:r>
-      </w:p>
-    </w:sdtContent>
-  </w:sdt>
+  <w:p>
+    <w:pPr>
+      <w:pStyle w:val="a8"/>
+    </w:pPr>
+  </w:p>
+</w:ftr>
+</file>
+
+<file path=word/footer2.xml><?xml version="1.0" encoding="utf-8"?>
+<w:ftr xmlns:wpc="http://schemas.microsoft.com/office/word/2010/wordprocessingCanvas" xmlns:cx="http://schemas.microsoft.com/office/drawing/2014/chartex" xmlns:cx1="http://schemas.microsoft.com/office/drawing/2015/9/8/chartex" xmlns:cx2="http://schemas.microsoft.com/office/drawing/2015/10/21/chartex" xmlns:cx3="http://schemas.microsoft.com/office/drawing/2016/5/9/chartex" xmlns:cx4="http://schemas.microsoft.com/office/drawing/2016/5/10/chartex" xmlns:cx5="http://schemas.microsoft.com/office/drawing/2016/5/11/chartex" xmlns:cx6="http://schemas.microsoft.com/office/drawing/2016/5/12/chartex" xmlns:cx7="http://schemas.microsoft.com/office/drawing/2016/5/13/chartex" xmlns:cx8="http://schemas.microsoft.com/office/drawing/2016/5/14/chartex" xmlns:mc="http://schemas.openxmlformats.org/markup-compatibility/2006" xmlns:aink="http://schemas.microsoft.com/office/drawing/2016/ink" xmlns:am3d="http://schemas.microsoft.com/office/drawing/2017/model3d" xmlns:o="urn:schemas-microsoft-com:office:office" xmlns:oel="http://schemas.microsoft.com/office/2019/extlst" xmlns:r="http://schemas.openxmlformats.org/officeDocument/2006/relationships" xmlns:m="http://schemas.openxmlformats.org/officeDocument/2006/math" xmlns:v="urn:schemas-microsoft-com:vml" xmlns:wp14="http://schemas.microsoft.com/office/word/2010/wordprocessingDrawing" xmlns:wp="http://schemas.openxmlformats.org/drawingml/2006/wordprocessingDrawing" xmlns:w10="urn:schemas-microsoft-com:office:word" xmlns:w="http://schemas.openxmlformats.org/wordprocessingml/2006/main" xmlns:w14="http://schemas.microsoft.com/office/word/2010/wordml" xmlns:w15="http://schemas.microsoft.com/office/word/2012/wordml" xmlns:w16cex="http://schemas.microsoft.com/office/word/2018/wordml/cex" xmlns:w16cid="http://schemas.microsoft.com/office/word/2016/wordml/cid" xmlns:w16="http://schemas.microsoft.com/office/word/2018/wordml" xmlns:w16sdtdh="http://schemas.microsoft.com/office/word/2020/wordml/sdtdatahash" xmlns:w16se="http://schemas.microsoft.com/office/word/2015/wordml/symex" xmlns:wpg="http://schemas.microsoft.com/office/word/2010/wordprocessingGroup" xmlns:wpi="http://schemas.microsoft.com/office/word/2010/wordprocessingInk" xmlns:wne="http://schemas.microsoft.com/office/word/2006/wordml" xmlns:wps="http://schemas.microsoft.com/office/word/2010/wordprocessingShape" mc:Ignorable="w14 w15 w16se w16cid w16 w16cex w16sdtdh wp14">
+  <w:p>
+    <w:pPr>
+      <w:pStyle w:val="a8"/>
+    </w:pPr>
+  </w:p>
+</w:ftr>
+</file>
+
+<file path=word/footer3.xml><?xml version="1.0" encoding="utf-8"?>
+<w:ftr xmlns:wpc="http://schemas.microsoft.com/office/word/2010/wordprocessingCanvas" xmlns:cx="http://schemas.microsoft.com/office/drawing/2014/chartex" xmlns:cx1="http://schemas.microsoft.com/office/drawing/2015/9/8/chartex" xmlns:cx2="http://schemas.microsoft.com/office/drawing/2015/10/21/chartex" xmlns:cx3="http://schemas.microsoft.com/office/drawing/2016/5/9/chartex" xmlns:cx4="http://schemas.microsoft.com/office/drawing/2016/5/10/chartex" xmlns:cx5="http://schemas.microsoft.com/office/drawing/2016/5/11/chartex" xmlns:cx6="http://schemas.microsoft.com/office/drawing/2016/5/12/chartex" xmlns:cx7="http://schemas.microsoft.com/office/drawing/2016/5/13/chartex" xmlns:cx8="http://schemas.microsoft.com/office/drawing/2016/5/14/chartex" xmlns:mc="http://schemas.openxmlformats.org/markup-compatibility/2006" xmlns:aink="http://schemas.microsoft.com/office/drawing/2016/ink" xmlns:am3d="http://schemas.microsoft.com/office/drawing/2017/model3d" xmlns:o="urn:schemas-microsoft-com:office:office" xmlns:oel="http://schemas.microsoft.com/office/2019/extlst" xmlns:r="http://schemas.openxmlformats.org/officeDocument/2006/relationships" xmlns:m="http://schemas.openxmlformats.org/officeDocument/2006/math" xmlns:v="urn:schemas-microsoft-com:vml" xmlns:wp14="http://schemas.microsoft.com/office/word/2010/wordprocessingDrawing" xmlns:wp="http://schemas.openxmlformats.org/drawingml/2006/wordprocessingDrawing" xmlns:w10="urn:schemas-microsoft-com:office:word" xmlns:w="http://schemas.openxmlformats.org/wordprocessingml/2006/main" xmlns:w14="http://schemas.microsoft.com/office/word/2010/wordml" xmlns:w15="http://schemas.microsoft.com/office/word/2012/wordml" xmlns:w16cex="http://schemas.microsoft.com/office/word/2018/wordml/cex" xmlns:w16cid="http://schemas.microsoft.com/office/word/2016/wordml/cid" xmlns:w16="http://schemas.microsoft.com/office/word/2018/wordml" xmlns:w16sdtdh="http://schemas.microsoft.com/office/word/2020/wordml/sdtdatahash" xmlns:w16se="http://schemas.microsoft.com/office/word/2015/wordml/symex" xmlns:wpg="http://schemas.microsoft.com/office/word/2010/wordprocessingGroup" xmlns:wpi="http://schemas.microsoft.com/office/word/2010/wordprocessingInk" xmlns:wne="http://schemas.microsoft.com/office/word/2006/wordml" xmlns:wps="http://schemas.microsoft.com/office/word/2010/wordprocessingShape" mc:Ignorable="w14 w15 w16se w16cid w16 w16cex w16sdtdh wp14">
   <w:p>
     <w:pPr>
       <w:pStyle w:val="a8"/>
@@ -17102,6 +17158,36 @@
     </w:p>
   </w:footnote>
 </w:footnotes>
+</file>
+
+<file path=word/header1.xml><?xml version="1.0" encoding="utf-8"?>
+<w:hdr xmlns:wpc="http://schemas.microsoft.com/office/word/2010/wordprocessingCanvas" xmlns:cx="http://schemas.microsoft.com/office/drawing/2014/chartex" xmlns:cx1="http://schemas.microsoft.com/office/drawing/2015/9/8/chartex" xmlns:cx2="http://schemas.microsoft.com/office/drawing/2015/10/21/chartex" xmlns:cx3="http://schemas.microsoft.com/office/drawing/2016/5/9/chartex" xmlns:cx4="http://schemas.microsoft.com/office/drawing/2016/5/10/chartex" xmlns:cx5="http://schemas.microsoft.com/office/drawing/2016/5/11/chartex" xmlns:cx6="http://schemas.microsoft.com/office/drawing/2016/5/12/chartex" xmlns:cx7="http://schemas.microsoft.com/office/drawing/2016/5/13/chartex" xmlns:cx8="http://schemas.microsoft.com/office/drawing/2016/5/14/chartex" xmlns:mc="http://schemas.openxmlformats.org/markup-compatibility/2006" xmlns:aink="http://schemas.microsoft.com/office/drawing/2016/ink" xmlns:am3d="http://schemas.microsoft.com/office/drawing/2017/model3d" xmlns:o="urn:schemas-microsoft-com:office:office" xmlns:oel="http://schemas.microsoft.com/office/2019/extlst" xmlns:r="http://schemas.openxmlformats.org/officeDocument/2006/relationships" xmlns:m="http://schemas.openxmlformats.org/officeDocument/2006/math" xmlns:v="urn:schemas-microsoft-com:vml" xmlns:wp14="http://schemas.microsoft.com/office/word/2010/wordprocessingDrawing" xmlns:wp="http://schemas.openxmlformats.org/drawingml/2006/wordprocessingDrawing" xmlns:w10="urn:schemas-microsoft-com:office:word" xmlns:w="http://schemas.openxmlformats.org/wordprocessingml/2006/main" xmlns:w14="http://schemas.microsoft.com/office/word/2010/wordml" xmlns:w15="http://schemas.microsoft.com/office/word/2012/wordml" xmlns:w16cex="http://schemas.microsoft.com/office/word/2018/wordml/cex" xmlns:w16cid="http://schemas.microsoft.com/office/word/2016/wordml/cid" xmlns:w16="http://schemas.microsoft.com/office/word/2018/wordml" xmlns:w16sdtdh="http://schemas.microsoft.com/office/word/2020/wordml/sdtdatahash" xmlns:w16se="http://schemas.microsoft.com/office/word/2015/wordml/symex" xmlns:wpg="http://schemas.microsoft.com/office/word/2010/wordprocessingGroup" xmlns:wpi="http://schemas.microsoft.com/office/word/2010/wordprocessingInk" xmlns:wne="http://schemas.microsoft.com/office/word/2006/wordml" xmlns:wps="http://schemas.microsoft.com/office/word/2010/wordprocessingShape" mc:Ignorable="w14 w15 w16se w16cid w16 w16cex w16sdtdh wp14">
+  <w:p>
+    <w:pPr>
+      <w:pStyle w:val="a6"/>
+    </w:pPr>
+  </w:p>
+</w:hdr>
+</file>
+
+<file path=word/header2.xml><?xml version="1.0" encoding="utf-8"?>
+<w:hdr xmlns:wpc="http://schemas.microsoft.com/office/word/2010/wordprocessingCanvas" xmlns:cx="http://schemas.microsoft.com/office/drawing/2014/chartex" xmlns:cx1="http://schemas.microsoft.com/office/drawing/2015/9/8/chartex" xmlns:cx2="http://schemas.microsoft.com/office/drawing/2015/10/21/chartex" xmlns:cx3="http://schemas.microsoft.com/office/drawing/2016/5/9/chartex" xmlns:cx4="http://schemas.microsoft.com/office/drawing/2016/5/10/chartex" xmlns:cx5="http://schemas.microsoft.com/office/drawing/2016/5/11/chartex" xmlns:cx6="http://schemas.microsoft.com/office/drawing/2016/5/12/chartex" xmlns:cx7="http://schemas.microsoft.com/office/drawing/2016/5/13/chartex" xmlns:cx8="http://schemas.microsoft.com/office/drawing/2016/5/14/chartex" xmlns:mc="http://schemas.openxmlformats.org/markup-compatibility/2006" xmlns:aink="http://schemas.microsoft.com/office/drawing/2016/ink" xmlns:am3d="http://schemas.microsoft.com/office/drawing/2017/model3d" xmlns:o="urn:schemas-microsoft-com:office:office" xmlns:oel="http://schemas.microsoft.com/office/2019/extlst" xmlns:r="http://schemas.openxmlformats.org/officeDocument/2006/relationships" xmlns:m="http://schemas.openxmlformats.org/officeDocument/2006/math" xmlns:v="urn:schemas-microsoft-com:vml" xmlns:wp14="http://schemas.microsoft.com/office/word/2010/wordprocessingDrawing" xmlns:wp="http://schemas.openxmlformats.org/drawingml/2006/wordprocessingDrawing" xmlns:w10="urn:schemas-microsoft-com:office:word" xmlns:w="http://schemas.openxmlformats.org/wordprocessingml/2006/main" xmlns:w14="http://schemas.microsoft.com/office/word/2010/wordml" xmlns:w15="http://schemas.microsoft.com/office/word/2012/wordml" xmlns:w16cex="http://schemas.microsoft.com/office/word/2018/wordml/cex" xmlns:w16cid="http://schemas.microsoft.com/office/word/2016/wordml/cid" xmlns:w16="http://schemas.microsoft.com/office/word/2018/wordml" xmlns:w16sdtdh="http://schemas.microsoft.com/office/word/2020/wordml/sdtdatahash" xmlns:w16se="http://schemas.microsoft.com/office/word/2015/wordml/symex" xmlns:wpg="http://schemas.microsoft.com/office/word/2010/wordprocessingGroup" xmlns:wpi="http://schemas.microsoft.com/office/word/2010/wordprocessingInk" xmlns:wne="http://schemas.microsoft.com/office/word/2006/wordml" xmlns:wps="http://schemas.microsoft.com/office/word/2010/wordprocessingShape" mc:Ignorable="w14 w15 w16se w16cid w16 w16cex w16sdtdh wp14">
+  <w:p>
+    <w:pPr>
+      <w:pStyle w:val="a6"/>
+    </w:pPr>
+  </w:p>
+</w:hdr>
+</file>
+
+<file path=word/header3.xml><?xml version="1.0" encoding="utf-8"?>
+<w:hdr xmlns:wpc="http://schemas.microsoft.com/office/word/2010/wordprocessingCanvas" xmlns:cx="http://schemas.microsoft.com/office/drawing/2014/chartex" xmlns:cx1="http://schemas.microsoft.com/office/drawing/2015/9/8/chartex" xmlns:cx2="http://schemas.microsoft.com/office/drawing/2015/10/21/chartex" xmlns:cx3="http://schemas.microsoft.com/office/drawing/2016/5/9/chartex" xmlns:cx4="http://schemas.microsoft.com/office/drawing/2016/5/10/chartex" xmlns:cx5="http://schemas.microsoft.com/office/drawing/2016/5/11/chartex" xmlns:cx6="http://schemas.microsoft.com/office/drawing/2016/5/12/chartex" xmlns:cx7="http://schemas.microsoft.com/office/drawing/2016/5/13/chartex" xmlns:cx8="http://schemas.microsoft.com/office/drawing/2016/5/14/chartex" xmlns:mc="http://schemas.openxmlformats.org/markup-compatibility/2006" xmlns:aink="http://schemas.microsoft.com/office/drawing/2016/ink" xmlns:am3d="http://schemas.microsoft.com/office/drawing/2017/model3d" xmlns:o="urn:schemas-microsoft-com:office:office" xmlns:oel="http://schemas.microsoft.com/office/2019/extlst" xmlns:r="http://schemas.openxmlformats.org/officeDocument/2006/relationships" xmlns:m="http://schemas.openxmlformats.org/officeDocument/2006/math" xmlns:v="urn:schemas-microsoft-com:vml" xmlns:wp14="http://schemas.microsoft.com/office/word/2010/wordprocessingDrawing" xmlns:wp="http://schemas.openxmlformats.org/drawingml/2006/wordprocessingDrawing" xmlns:w10="urn:schemas-microsoft-com:office:word" xmlns:w="http://schemas.openxmlformats.org/wordprocessingml/2006/main" xmlns:w14="http://schemas.microsoft.com/office/word/2010/wordml" xmlns:w15="http://schemas.microsoft.com/office/word/2012/wordml" xmlns:w16cex="http://schemas.microsoft.com/office/word/2018/wordml/cex" xmlns:w16cid="http://schemas.microsoft.com/office/word/2016/wordml/cid" xmlns:w16="http://schemas.microsoft.com/office/word/2018/wordml" xmlns:w16sdtdh="http://schemas.microsoft.com/office/word/2020/wordml/sdtdatahash" xmlns:w16se="http://schemas.microsoft.com/office/word/2015/wordml/symex" xmlns:wpg="http://schemas.microsoft.com/office/word/2010/wordprocessingGroup" xmlns:wpi="http://schemas.microsoft.com/office/word/2010/wordprocessingInk" xmlns:wne="http://schemas.microsoft.com/office/word/2006/wordml" xmlns:wps="http://schemas.microsoft.com/office/word/2010/wordprocessingShape" mc:Ignorable="w14 w15 w16se w16cid w16 w16cex w16sdtdh wp14">
+  <w:p>
+    <w:pPr>
+      <w:pStyle w:val="a6"/>
+    </w:pPr>
+  </w:p>
+</w:hdr>
 </file>
 
 <file path=word/numbering.xml><?xml version="1.0" encoding="utf-8"?>

</xml_diff>